<commit_message>
changes included from DCC review
</commit_message>
<xml_diff>
--- a/Board Reports/IHE Patient Care Coordination Domain Report.docx
+++ b/Board Reports/IHE Patient Care Coordination Domain Report.docx
@@ -119,9 +119,11 @@
         <w:tab/>
         <w:t xml:space="preserve">Tone Southerland, </w:t>
       </w:r>
+      <w:proofErr w:type="spellStart"/>
       <w:r>
         <w:t>OneRecord</w:t>
       </w:r>
+      <w:proofErr w:type="spellEnd"/>
     </w:p>
     <w:p>
       <w:pPr>
@@ -143,7 +145,11 @@
         <w:tab/>
       </w:r>
       <w:r>
-        <w:t>Andrea Fo</w:t>
+        <w:t xml:space="preserve">Andrea </w:t>
+      </w:r>
+      <w:proofErr w:type="spellStart"/>
+      <w:r>
+        <w:t>Fo</w:t>
       </w:r>
       <w:r>
         <w:t>u</w:t>
@@ -151,12 +157,15 @@
       <w:r>
         <w:t>rquet</w:t>
       </w:r>
+      <w:proofErr w:type="spellEnd"/>
       <w:r>
         <w:t xml:space="preserve">, </w:t>
       </w:r>
+      <w:proofErr w:type="spellStart"/>
       <w:r>
         <w:t>eHealthSign</w:t>
       </w:r>
+      <w:proofErr w:type="spellEnd"/>
     </w:p>
     <w:p>
       <w:pPr>
@@ -329,8 +338,6 @@
       <w:r>
         <w:t>profiles in 2020</w:t>
       </w:r>
-      <w:bookmarkStart w:id="2" w:name="_GoBack"/>
-      <w:bookmarkEnd w:id="2"/>
     </w:p>
     <w:p>
       <w:pPr>
@@ -413,8 +420,13 @@
         <w:tab/>
       </w:r>
       <w:r>
-        <w:t>ACDC, DCP, IPS, QEDm</w:t>
-      </w:r>
+        <w:t xml:space="preserve">ACDC, DCP, IPS, </w:t>
+      </w:r>
+      <w:proofErr w:type="spellStart"/>
+      <w:r>
+        <w:t>QEDm</w:t>
+      </w:r>
+      <w:proofErr w:type="spellEnd"/>
     </w:p>
     <w:p>
       <w:pPr>
@@ -555,8 +567,13 @@
       <w:r>
         <w:t xml:space="preserve">due at least in part to the global </w:t>
       </w:r>
-      <w:r>
-        <w:t xml:space="preserve">Covid </w:t>
+      <w:proofErr w:type="spellStart"/>
+      <w:r>
+        <w:t>Covid</w:t>
+      </w:r>
+      <w:proofErr w:type="spellEnd"/>
+      <w:r>
+        <w:t xml:space="preserve"> </w:t>
       </w:r>
       <w:r>
         <w:t>p</w:t>
@@ -573,8 +590,13 @@
           <w:numId w:val="11"/>
         </w:numPr>
       </w:pPr>
-      <w:r>
-        <w:t>Github is replacing use of the FTP server in alignment with what’s happening in other IHE domains</w:t>
+      <w:proofErr w:type="spellStart"/>
+      <w:r>
+        <w:t>Github</w:t>
+      </w:r>
+      <w:proofErr w:type="spellEnd"/>
+      <w:r>
+        <w:t xml:space="preserve"> is replacing use of the FTP server in alignment with what’s happening in other IHE domains</w:t>
       </w:r>
     </w:p>
     <w:p>
@@ -585,8 +607,13 @@
           <w:numId w:val="11"/>
         </w:numPr>
       </w:pPr>
-      <w:r>
-        <w:t xml:space="preserve">Github FHIR Profile publication automation is in </w:t>
+      <w:proofErr w:type="spellStart"/>
+      <w:r>
+        <w:t>Github</w:t>
+      </w:r>
+      <w:proofErr w:type="spellEnd"/>
+      <w:r>
+        <w:t xml:space="preserve"> FHIR Profile publication automation is in </w:t>
       </w:r>
       <w:r>
         <w:t>progress</w:t>
@@ -961,6 +988,7 @@
         <w:ind w:hanging="455"/>
       </w:pPr>
       <w:hyperlink r:id="rId14">
+        <w:proofErr w:type="spellStart"/>
         <w:r>
           <w:rPr>
             <w:color w:val="0000FF"/>
@@ -968,6 +996,7 @@
           </w:rPr>
           <w:t>OpenHIE</w:t>
         </w:r>
+        <w:proofErr w:type="spellEnd"/>
       </w:hyperlink>
       <w:r>
         <w:rPr>
@@ -992,25 +1021,135 @@
     <w:p>
       <w:pPr>
         <w:spacing w:after="80"/>
+        <w:rPr>
+          <w:ins w:id="2" w:author="Tone Southerland" w:date="2020-12-17T09:53:00Z"/>
+        </w:rPr>
       </w:pPr>
       <w:r>
         <w:t xml:space="preserve">Overall cumulative Profile testing instances as of 2020 are up to 518 from 451 in 2018. </w:t>
       </w:r>
-      <w:r>
-        <w:t xml:space="preserve">The most significant PCC profiles continue to be </w:t>
+      <w:ins w:id="3" w:author="Tone Southerland" w:date="2020-12-17T09:51:00Z">
+        <w:r>
+          <w:t xml:space="preserve">The most significant </w:t>
+        </w:r>
+      </w:ins>
+      <w:ins w:id="4" w:author="Tone Southerland" w:date="2020-12-17T09:52:00Z">
+        <w:r>
+          <w:t>recent</w:t>
+        </w:r>
+      </w:ins>
+      <w:ins w:id="5" w:author="Tone Southerland" w:date="2020-12-17T09:51:00Z">
+        <w:r>
+          <w:t xml:space="preserve"> profile is Query for Existing Data for Mobile (</w:t>
+        </w:r>
+        <w:proofErr w:type="spellStart"/>
+        <w:r>
+          <w:t>QEDm</w:t>
+        </w:r>
+        <w:proofErr w:type="spellEnd"/>
+        <w:r>
+          <w:t xml:space="preserve">) with </w:t>
+        </w:r>
+      </w:ins>
+      <w:ins w:id="6" w:author="Tone Southerland" w:date="2020-12-17T09:52:00Z">
+        <w:r>
+          <w:t>14 test instances which far surpasses</w:t>
+        </w:r>
+      </w:ins>
+      <w:ins w:id="7" w:author="Tone Southerland" w:date="2020-12-17T09:53:00Z">
+        <w:r>
+          <w:t xml:space="preserve"> other recent profiles</w:t>
+        </w:r>
+      </w:ins>
+      <w:ins w:id="8" w:author="Tone Southerland" w:date="2020-12-17T09:52:00Z">
+        <w:r>
+          <w:t xml:space="preserve">. </w:t>
+        </w:r>
+      </w:ins>
+      <w:ins w:id="9" w:author="Tone Southerland" w:date="2020-12-17T09:53:00Z">
+        <w:r>
+          <w:t xml:space="preserve">Otherwise, </w:t>
+        </w:r>
+      </w:ins>
+      <w:del w:id="10" w:author="Tone Southerland" w:date="2020-12-17T09:53:00Z">
+        <w:r>
+          <w:delText>T</w:delText>
+        </w:r>
+      </w:del>
+      <w:ins w:id="11" w:author="Tone Southerland" w:date="2020-12-17T09:53:00Z">
+        <w:r>
+          <w:t>t</w:t>
+        </w:r>
+      </w:ins>
+      <w:r>
+        <w:t xml:space="preserve">he most significant PCC profiles continue to be </w:t>
       </w:r>
       <w:r>
         <w:t>those</w:t>
       </w:r>
       <w:r>
-        <w:t xml:space="preserve"> of years past with substantial testing numbers at previous IHE Connectathons. New testing numbers for PCC profiles continue </w:t>
+        <w:t xml:space="preserve"> of years past with substantial testing numbers at previous IHE </w:t>
+      </w:r>
+      <w:proofErr w:type="spellStart"/>
+      <w:r>
+        <w:t>Connectathons</w:t>
+      </w:r>
+      <w:proofErr w:type="spellEnd"/>
+      <w:r>
+        <w:t xml:space="preserve">. New testing numbers for PCC profiles continue </w:t>
       </w:r>
       <w:r>
         <w:t>to grow at only a modest rate</w:t>
       </w:r>
-      <w:r>
-        <w:t>, and product registry entries are also on the decline. We are unsure of the reason behind this, perhaps vendors are removing their entries for reasons that we do not know.</w:t>
-      </w:r>
+      <w:ins w:id="12" w:author="Tone Southerland" w:date="2020-12-17T09:53:00Z">
+        <w:r>
+          <w:t xml:space="preserve">. </w:t>
+        </w:r>
+      </w:ins>
+    </w:p>
+    <w:p>
+      <w:pPr>
+        <w:spacing w:after="80"/>
+        <w:rPr>
+          <w:ins w:id="13" w:author="Tone Southerland" w:date="2020-12-17T09:53:00Z"/>
+        </w:rPr>
+      </w:pPr>
+    </w:p>
+    <w:p>
+      <w:pPr>
+        <w:spacing w:after="80"/>
+        <w:rPr>
+          <w:ins w:id="14" w:author="Tone Southerland" w:date="2020-12-17T09:53:00Z"/>
+        </w:rPr>
+      </w:pPr>
+      <w:del w:id="15" w:author="Tone Southerland" w:date="2020-12-17T09:53:00Z">
+        <w:r>
+          <w:delText>, and p</w:delText>
+        </w:r>
+      </w:del>
+      <w:ins w:id="16" w:author="Tone Southerland" w:date="2020-12-17T09:53:00Z">
+        <w:r>
+          <w:t>P</w:t>
+        </w:r>
+      </w:ins>
+      <w:r>
+        <w:t>roduct registry entries are also on the decline. We are unsure of the reason behind this, perhaps vendors are removing their entries for reasons that we do not know.</w:t>
+      </w:r>
+      <w:ins w:id="17" w:author="Tone Southerland" w:date="2020-12-17T09:53:00Z">
+        <w:r>
+          <w:t xml:space="preserve"> There may be an </w:t>
+        </w:r>
+      </w:ins>
+      <w:ins w:id="18" w:author="Tone Southerland" w:date="2020-12-17T09:54:00Z">
+        <w:r>
+          <w:t>opportunity to explore which vendors are removing their entries and engage with those vendors to understand why. This information can inform new product registry improvements that result in broader community usage.</w:t>
+        </w:r>
+      </w:ins>
+    </w:p>
+    <w:p>
+      <w:pPr>
+        <w:spacing w:after="80"/>
+      </w:pPr>
     </w:p>
     <w:p>
       <w:pPr>
@@ -1076,7 +1215,21 @@
               <w:rPr>
                 <w:b/>
               </w:rPr>
-              <w:t># vendor (Connectathon)</w:t>
+              <w:t># vendor (</w:t>
+            </w:r>
+            <w:proofErr w:type="spellStart"/>
+            <w:r>
+              <w:rPr>
+                <w:b/>
+              </w:rPr>
+              <w:t>Connectathon</w:t>
+            </w:r>
+            <w:proofErr w:type="spellEnd"/>
+            <w:r>
+              <w:rPr>
+                <w:b/>
+              </w:rPr>
+              <w:t>)</w:t>
             </w:r>
           </w:p>
         </w:tc>
@@ -1171,7 +1324,15 @@
               <w:t>6</w:t>
             </w:r>
             <w:r>
-              <w:t xml:space="preserve"> (prev </w:t>
+              <w:t xml:space="preserve"> (</w:t>
+            </w:r>
+            <w:proofErr w:type="spellStart"/>
+            <w:r>
+              <w:t>prev</w:t>
+            </w:r>
+            <w:proofErr w:type="spellEnd"/>
+            <w:r>
+              <w:t xml:space="preserve"> </w:t>
             </w:r>
             <w:r>
               <w:t>93</w:t>
@@ -1194,7 +1355,15 @@
               <w:t xml:space="preserve">6 </w:t>
             </w:r>
             <w:r>
-              <w:t xml:space="preserve">(prev </w:t>
+              <w:t>(</w:t>
+            </w:r>
+            <w:proofErr w:type="spellStart"/>
+            <w:r>
+              <w:t>prev</w:t>
+            </w:r>
+            <w:proofErr w:type="spellEnd"/>
+            <w:r>
+              <w:t xml:space="preserve"> </w:t>
             </w:r>
             <w:r>
               <w:t>13</w:t>
@@ -1232,6 +1401,7 @@
           </w:tcPr>
           <w:p>
             <w:r>
+              <w:lastRenderedPageBreak/>
               <w:t>Exchange of Personal Health Record (XPHR)</w:t>
             </w:r>
           </w:p>
@@ -1252,7 +1422,15 @@
               <w:t>3</w:t>
             </w:r>
             <w:r>
-              <w:t xml:space="preserve"> (prev </w:t>
+              <w:t xml:space="preserve"> (</w:t>
+            </w:r>
+            <w:proofErr w:type="spellStart"/>
+            <w:r>
+              <w:t>prev</w:t>
+            </w:r>
+            <w:proofErr w:type="spellEnd"/>
+            <w:r>
+              <w:t xml:space="preserve"> </w:t>
             </w:r>
             <w:r>
               <w:t>52</w:t>
@@ -1275,7 +1453,15 @@
               <w:t>4</w:t>
             </w:r>
             <w:r>
-              <w:t xml:space="preserve"> (prev 11)</w:t>
+              <w:t xml:space="preserve"> (</w:t>
+            </w:r>
+            <w:proofErr w:type="spellStart"/>
+            <w:r>
+              <w:t>prev</w:t>
+            </w:r>
+            <w:proofErr w:type="spellEnd"/>
+            <w:r>
+              <w:t xml:space="preserve"> 11)</w:t>
             </w:r>
           </w:p>
         </w:tc>
@@ -1307,7 +1493,6 @@
           </w:tcPr>
           <w:p>
             <w:r>
-              <w:lastRenderedPageBreak/>
               <w:t>Emergency Department Referral (EDR)</w:t>
             </w:r>
           </w:p>
@@ -1322,7 +1507,15 @@
               <w:jc w:val="center"/>
             </w:pPr>
             <w:r>
-              <w:t>34 (prev 3</w:t>
+              <w:t>34 (</w:t>
+            </w:r>
+            <w:proofErr w:type="spellStart"/>
+            <w:r>
+              <w:t>prev</w:t>
+            </w:r>
+            <w:proofErr w:type="spellEnd"/>
+            <w:r>
+              <w:t xml:space="preserve"> 3</w:t>
             </w:r>
             <w:r>
               <w:t>4</w:t>
@@ -1345,7 +1538,15 @@
               <w:t>4</w:t>
             </w:r>
             <w:r>
-              <w:t xml:space="preserve"> (prev </w:t>
+              <w:t xml:space="preserve"> (</w:t>
+            </w:r>
+            <w:proofErr w:type="spellStart"/>
+            <w:r>
+              <w:t>prev</w:t>
+            </w:r>
+            <w:proofErr w:type="spellEnd"/>
+            <w:r>
+              <w:t xml:space="preserve"> </w:t>
             </w:r>
             <w:r>
               <w:t>9</w:t>
@@ -1397,7 +1598,15 @@
               <w:jc w:val="center"/>
             </w:pPr>
             <w:r>
-              <w:t>APS: 19 (prev 19)</w:t>
+              <w:t>APS: 19 (</w:t>
+            </w:r>
+            <w:proofErr w:type="spellStart"/>
+            <w:r>
+              <w:t>prev</w:t>
+            </w:r>
+            <w:proofErr w:type="spellEnd"/>
+            <w:r>
+              <w:t xml:space="preserve"> 19)</w:t>
             </w:r>
           </w:p>
           <w:p>
@@ -1405,7 +1614,15 @@
               <w:jc w:val="center"/>
             </w:pPr>
             <w:r>
-              <w:t>APHP: 13 (prev 13)</w:t>
+              <w:t>APHP: 13 (</w:t>
+            </w:r>
+            <w:proofErr w:type="spellStart"/>
+            <w:r>
+              <w:t>prev</w:t>
+            </w:r>
+            <w:proofErr w:type="spellEnd"/>
+            <w:r>
+              <w:t xml:space="preserve"> 13)</w:t>
             </w:r>
           </w:p>
           <w:p>
@@ -1419,7 +1636,15 @@
               <w:t>1</w:t>
             </w:r>
             <w:r>
-              <w:t xml:space="preserve"> (prev 11)</w:t>
+              <w:t xml:space="preserve"> (</w:t>
+            </w:r>
+            <w:proofErr w:type="spellStart"/>
+            <w:r>
+              <w:t>prev</w:t>
+            </w:r>
+            <w:proofErr w:type="spellEnd"/>
+            <w:r>
+              <w:t xml:space="preserve"> 11)</w:t>
             </w:r>
           </w:p>
           <w:p>
@@ -1427,7 +1652,20 @@
               <w:jc w:val="center"/>
             </w:pPr>
             <w:r>
-              <w:t>APL: 9    (prev 9)</w:t>
+              <w:t xml:space="preserve">APL: 9 </w:t>
+            </w:r>
+            <w:proofErr w:type="gramStart"/>
+            <w:r>
+              <w:t xml:space="preserve">   (</w:t>
+            </w:r>
+            <w:proofErr w:type="spellStart"/>
+            <w:proofErr w:type="gramEnd"/>
+            <w:r>
+              <w:t>prev</w:t>
+            </w:r>
+            <w:proofErr w:type="spellEnd"/>
+            <w:r>
+              <w:t xml:space="preserve"> 9)</w:t>
             </w:r>
           </w:p>
         </w:tc>
@@ -1447,7 +1685,20 @@
               <w:t>1</w:t>
             </w:r>
             <w:r>
-              <w:t xml:space="preserve">    (prev 3)</w:t>
+              <w:t xml:space="preserve"> </w:t>
+            </w:r>
+            <w:proofErr w:type="gramStart"/>
+            <w:r>
+              <w:t xml:space="preserve">   (</w:t>
+            </w:r>
+            <w:proofErr w:type="spellStart"/>
+            <w:proofErr w:type="gramEnd"/>
+            <w:r>
+              <w:t>prev</w:t>
+            </w:r>
+            <w:proofErr w:type="spellEnd"/>
+            <w:r>
+              <w:t xml:space="preserve"> 3)</w:t>
             </w:r>
           </w:p>
           <w:p>
@@ -1461,7 +1712,15 @@
               <w:t>1</w:t>
             </w:r>
             <w:r>
-              <w:t xml:space="preserve"> (prev 4)</w:t>
+              <w:t xml:space="preserve"> (</w:t>
+            </w:r>
+            <w:proofErr w:type="spellStart"/>
+            <w:r>
+              <w:t>prev</w:t>
+            </w:r>
+            <w:proofErr w:type="spellEnd"/>
+            <w:r>
+              <w:t xml:space="preserve"> 4)</w:t>
             </w:r>
           </w:p>
           <w:p>
@@ -1475,7 +1734,20 @@
               <w:t>1</w:t>
             </w:r>
             <w:r>
-              <w:t xml:space="preserve">    (prev 4)</w:t>
+              <w:t xml:space="preserve"> </w:t>
+            </w:r>
+            <w:proofErr w:type="gramStart"/>
+            <w:r>
+              <w:t xml:space="preserve">   (</w:t>
+            </w:r>
+            <w:proofErr w:type="spellStart"/>
+            <w:proofErr w:type="gramEnd"/>
+            <w:r>
+              <w:t>prev</w:t>
+            </w:r>
+            <w:proofErr w:type="spellEnd"/>
+            <w:r>
+              <w:t xml:space="preserve"> 4)</w:t>
             </w:r>
           </w:p>
           <w:p>
@@ -1483,7 +1755,20 @@
               <w:jc w:val="center"/>
             </w:pPr>
             <w:r>
-              <w:t>APL: 1    (prev 1)</w:t>
+              <w:t xml:space="preserve">APL: 1 </w:t>
+            </w:r>
+            <w:proofErr w:type="gramStart"/>
+            <w:r>
+              <w:t xml:space="preserve">   (</w:t>
+            </w:r>
+            <w:proofErr w:type="spellStart"/>
+            <w:proofErr w:type="gramEnd"/>
+            <w:r>
+              <w:t>prev</w:t>
+            </w:r>
+            <w:proofErr w:type="spellEnd"/>
+            <w:r>
+              <w:t xml:space="preserve"> 1)</w:t>
             </w:r>
           </w:p>
         </w:tc>
@@ -1529,7 +1814,20 @@
               <w:jc w:val="center"/>
             </w:pPr>
             <w:r>
-              <w:t>TN: 18   (prev 18)</w:t>
+              <w:t>TN: 18</w:t>
+            </w:r>
+            <w:proofErr w:type="gramStart"/>
+            <w:r>
+              <w:t xml:space="preserve">   (</w:t>
+            </w:r>
+            <w:proofErr w:type="spellStart"/>
+            <w:proofErr w:type="gramEnd"/>
+            <w:r>
+              <w:t>prev</w:t>
+            </w:r>
+            <w:proofErr w:type="spellEnd"/>
+            <w:r>
+              <w:t xml:space="preserve"> 18)</w:t>
             </w:r>
           </w:p>
           <w:p>
@@ -1539,11 +1837,21 @@
             <w:r>
               <w:t xml:space="preserve">NN: </w:t>
             </w:r>
+            <w:proofErr w:type="gramStart"/>
             <w:r>
               <w:t>20</w:t>
             </w:r>
             <w:r>
-              <w:t xml:space="preserve">  (prev 1</w:t>
+              <w:t xml:space="preserve">  (</w:t>
+            </w:r>
+            <w:proofErr w:type="spellStart"/>
+            <w:proofErr w:type="gramEnd"/>
+            <w:r>
+              <w:t>prev</w:t>
+            </w:r>
+            <w:proofErr w:type="spellEnd"/>
+            <w:r>
+              <w:t xml:space="preserve"> 1</w:t>
             </w:r>
             <w:r>
               <w:t>8</w:t>
@@ -1557,7 +1865,15 @@
               <w:jc w:val="center"/>
             </w:pPr>
             <w:r>
-              <w:t>EDPN: 20 (prev 20)</w:t>
+              <w:t>EDPN: 20 (</w:t>
+            </w:r>
+            <w:proofErr w:type="spellStart"/>
+            <w:r>
+              <w:t>prev</w:t>
+            </w:r>
+            <w:proofErr w:type="spellEnd"/>
+            <w:r>
+              <w:t xml:space="preserve"> 20)</w:t>
             </w:r>
           </w:p>
           <w:p>
@@ -1565,7 +1881,15 @@
               <w:jc w:val="center"/>
             </w:pPr>
             <w:r>
-              <w:t>CTNN: 16 (prev 16)</w:t>
+              <w:t>CTNN: 16 (</w:t>
+            </w:r>
+            <w:proofErr w:type="spellStart"/>
+            <w:r>
+              <w:t>prev</w:t>
+            </w:r>
+            <w:proofErr w:type="spellEnd"/>
+            <w:r>
+              <w:t xml:space="preserve"> 16)</w:t>
             </w:r>
           </w:p>
         </w:tc>
@@ -1585,7 +1909,20 @@
               <w:t>2</w:t>
             </w:r>
             <w:r>
-              <w:t xml:space="preserve">      (prev </w:t>
+              <w:t xml:space="preserve">   </w:t>
+            </w:r>
+            <w:proofErr w:type="gramStart"/>
+            <w:r>
+              <w:t xml:space="preserve">   (</w:t>
+            </w:r>
+            <w:proofErr w:type="spellStart"/>
+            <w:proofErr w:type="gramEnd"/>
+            <w:r>
+              <w:t>prev</w:t>
+            </w:r>
+            <w:proofErr w:type="spellEnd"/>
+            <w:r>
+              <w:t xml:space="preserve"> </w:t>
             </w:r>
             <w:r>
               <w:t>6</w:t>
@@ -1605,7 +1942,20 @@
               <w:t>2</w:t>
             </w:r>
             <w:r>
-              <w:t xml:space="preserve">     (prev </w:t>
+              <w:t xml:space="preserve">  </w:t>
+            </w:r>
+            <w:proofErr w:type="gramStart"/>
+            <w:r>
+              <w:t xml:space="preserve">   (</w:t>
+            </w:r>
+            <w:proofErr w:type="spellStart"/>
+            <w:proofErr w:type="gramEnd"/>
+            <w:r>
+              <w:t>prev</w:t>
+            </w:r>
+            <w:proofErr w:type="spellEnd"/>
+            <w:r>
+              <w:t xml:space="preserve"> </w:t>
             </w:r>
             <w:r>
               <w:t>6</w:t>
@@ -1625,7 +1975,15 @@
               <w:t>2</w:t>
             </w:r>
             <w:r>
-              <w:t xml:space="preserve"> (prev </w:t>
+              <w:t xml:space="preserve"> (</w:t>
+            </w:r>
+            <w:proofErr w:type="spellStart"/>
+            <w:r>
+              <w:t>prev</w:t>
+            </w:r>
+            <w:proofErr w:type="spellEnd"/>
+            <w:r>
+              <w:t xml:space="preserve"> </w:t>
             </w:r>
             <w:r>
               <w:t>5</w:t>
@@ -1645,7 +2003,15 @@
               <w:t>2</w:t>
             </w:r>
             <w:r>
-              <w:t xml:space="preserve"> (prev </w:t>
+              <w:t xml:space="preserve"> (</w:t>
+            </w:r>
+            <w:proofErr w:type="spellStart"/>
+            <w:r>
+              <w:t>prev</w:t>
+            </w:r>
+            <w:proofErr w:type="spellEnd"/>
+            <w:r>
+              <w:t xml:space="preserve"> </w:t>
             </w:r>
             <w:r>
               <w:t>5</w:t>
@@ -1661,7 +2027,23 @@
           </w:tcPr>
           <w:p>
             <w:r>
-              <w:t>Content Profiles; A set of profiles to record the care actions conducted in an emergency department encounter including: triaging a patient upon presentation (TN), nursing care delivered (NN), and the notes from a ED physician (EDPN).  A composite triage and nursing care document (CTNN) is also possible.</w:t>
+              <w:t xml:space="preserve">Content Profiles; A set of profiles to record the care actions conducted in an emergency department encounter including: triaging a patient upon presentation (TN), nursing care delivered (NN), and the notes from </w:t>
+            </w:r>
+            <w:proofErr w:type="gramStart"/>
+            <w:r>
+              <w:t>a</w:t>
+            </w:r>
+            <w:proofErr w:type="gramEnd"/>
+            <w:r>
+              <w:t xml:space="preserve"> ED physician (EDPN).  A composite triage and nursing care document (CTNN) </w:t>
+            </w:r>
+            <w:proofErr w:type="gramStart"/>
+            <w:r>
+              <w:t>is</w:t>
+            </w:r>
+            <w:proofErr w:type="gramEnd"/>
+            <w:r>
+              <w:t xml:space="preserve"> also possible.</w:t>
             </w:r>
           </w:p>
         </w:tc>
@@ -1699,7 +2081,15 @@
               <w:t>3</w:t>
             </w:r>
             <w:r>
-              <w:t xml:space="preserve"> (prev 3</w:t>
+              <w:t xml:space="preserve"> (</w:t>
+            </w:r>
+            <w:proofErr w:type="spellStart"/>
+            <w:r>
+              <w:t>prev</w:t>
+            </w:r>
+            <w:proofErr w:type="spellEnd"/>
+            <w:r>
+              <w:t xml:space="preserve"> 3</w:t>
             </w:r>
             <w:r>
               <w:t>2</w:t>
@@ -1722,7 +2112,15 @@
               <w:t>2</w:t>
             </w:r>
             <w:r>
-              <w:t xml:space="preserve"> (prev </w:t>
+              <w:t xml:space="preserve"> (</w:t>
+            </w:r>
+            <w:proofErr w:type="spellStart"/>
+            <w:r>
+              <w:t>prev</w:t>
+            </w:r>
+            <w:proofErr w:type="spellEnd"/>
+            <w:r>
+              <w:t xml:space="preserve"> </w:t>
             </w:r>
             <w:r>
               <w:t>4</w:t>
@@ -1794,7 +2192,15 @@
               <w:t>LDHP: 14</w:t>
             </w:r>
             <w:r>
-              <w:t xml:space="preserve"> (prev 1</w:t>
+              <w:t xml:space="preserve"> (</w:t>
+            </w:r>
+            <w:proofErr w:type="spellStart"/>
+            <w:r>
+              <w:t>prev</w:t>
+            </w:r>
+            <w:proofErr w:type="spellEnd"/>
+            <w:r>
+              <w:t xml:space="preserve"> 1</w:t>
             </w:r>
             <w:r>
               <w:t>4</w:t>
@@ -1814,7 +2220,15 @@
               <w:t>1</w:t>
             </w:r>
             <w:r>
-              <w:t xml:space="preserve"> (prev </w:t>
+              <w:t xml:space="preserve"> (</w:t>
+            </w:r>
+            <w:proofErr w:type="spellStart"/>
+            <w:r>
+              <w:t>prev</w:t>
+            </w:r>
+            <w:proofErr w:type="spellEnd"/>
+            <w:r>
+              <w:t xml:space="preserve"> </w:t>
             </w:r>
             <w:r>
               <w:t>20</w:t>
@@ -1828,10 +2242,23 @@
               <w:jc w:val="center"/>
             </w:pPr>
             <w:r>
-              <w:t>MDS: 4</w:t>
-            </w:r>
-            <w:r>
-              <w:t xml:space="preserve">  (prev </w:t>
+              <w:t xml:space="preserve">MDS: </w:t>
+            </w:r>
+            <w:proofErr w:type="gramStart"/>
+            <w:r>
+              <w:t>4</w:t>
+            </w:r>
+            <w:r>
+              <w:t xml:space="preserve">  (</w:t>
+            </w:r>
+            <w:proofErr w:type="spellStart"/>
+            <w:proofErr w:type="gramEnd"/>
+            <w:r>
+              <w:t>prev</w:t>
+            </w:r>
+            <w:proofErr w:type="spellEnd"/>
+            <w:r>
+              <w:t xml:space="preserve"> </w:t>
             </w:r>
             <w:r>
               <w:t>4</w:t>
@@ -1851,7 +2278,15 @@
               <w:t>1</w:t>
             </w:r>
             <w:r>
-              <w:t xml:space="preserve"> (prev 11)</w:t>
+              <w:t xml:space="preserve"> (</w:t>
+            </w:r>
+            <w:proofErr w:type="spellStart"/>
+            <w:r>
+              <w:t>prev</w:t>
+            </w:r>
+            <w:proofErr w:type="spellEnd"/>
+            <w:r>
+              <w:t xml:space="preserve"> 11)</w:t>
             </w:r>
           </w:p>
         </w:tc>
@@ -1865,7 +2300,15 @@
               <w:jc w:val="center"/>
             </w:pPr>
             <w:r>
-              <w:t xml:space="preserve">LDHP: 2 (prev </w:t>
+              <w:t>LDHP: 2 (</w:t>
+            </w:r>
+            <w:proofErr w:type="spellStart"/>
+            <w:r>
+              <w:t>prev</w:t>
+            </w:r>
+            <w:proofErr w:type="spellEnd"/>
+            <w:r>
+              <w:t xml:space="preserve"> </w:t>
             </w:r>
             <w:r>
               <w:t>2</w:t>
@@ -1879,7 +2322,20 @@
               <w:jc w:val="center"/>
             </w:pPr>
             <w:r>
-              <w:t>LDS: 2    (prev 3)</w:t>
+              <w:t xml:space="preserve">LDS: 2 </w:t>
+            </w:r>
+            <w:proofErr w:type="gramStart"/>
+            <w:r>
+              <w:t xml:space="preserve">   (</w:t>
+            </w:r>
+            <w:proofErr w:type="spellStart"/>
+            <w:proofErr w:type="gramEnd"/>
+            <w:r>
+              <w:t>prev</w:t>
+            </w:r>
+            <w:proofErr w:type="spellEnd"/>
+            <w:r>
+              <w:t xml:space="preserve"> 3)</w:t>
             </w:r>
           </w:p>
           <w:p>
@@ -1889,11 +2345,21 @@
             <w:r>
               <w:t xml:space="preserve">MDS: </w:t>
             </w:r>
+            <w:proofErr w:type="gramStart"/>
             <w:r>
               <w:t>0</w:t>
             </w:r>
             <w:r>
-              <w:t xml:space="preserve">  (prev 1)</w:t>
+              <w:t xml:space="preserve">  (</w:t>
+            </w:r>
+            <w:proofErr w:type="spellStart"/>
+            <w:proofErr w:type="gramEnd"/>
+            <w:r>
+              <w:t>prev</w:t>
+            </w:r>
+            <w:proofErr w:type="spellEnd"/>
+            <w:r>
+              <w:t xml:space="preserve"> 1)</w:t>
             </w:r>
           </w:p>
           <w:p>
@@ -1903,11 +2369,21 @@
             <w:r>
               <w:t xml:space="preserve">PPVS: </w:t>
             </w:r>
+            <w:proofErr w:type="gramStart"/>
             <w:r>
               <w:t>1</w:t>
             </w:r>
             <w:r>
-              <w:t xml:space="preserve">  (prev 2)</w:t>
+              <w:t xml:space="preserve">  (</w:t>
+            </w:r>
+            <w:proofErr w:type="spellStart"/>
+            <w:proofErr w:type="gramEnd"/>
+            <w:r>
+              <w:t>prev</w:t>
+            </w:r>
+            <w:proofErr w:type="spellEnd"/>
+            <w:r>
+              <w:t xml:space="preserve"> 2)</w:t>
             </w:r>
           </w:p>
         </w:tc>
@@ -1955,7 +2431,11 @@
               </w:numPr>
             </w:pPr>
             <w:r>
-              <w:t>The US ONC Interoperability Standards Advisory (ISA) has shown interest in referencing these profiles.</w:t>
+              <w:t xml:space="preserve">The US ONC Interoperability Standards Advisory (ISA) has shown </w:t>
+            </w:r>
+            <w:r>
+              <w:lastRenderedPageBreak/>
+              <w:t>interest in referencing these profiles.</w:t>
             </w:r>
           </w:p>
         </w:tc>
@@ -1967,6 +2447,7 @@
           </w:tcPr>
           <w:p>
             <w:r>
+              <w:lastRenderedPageBreak/>
               <w:t>Reconciliation of Clinical Content and Providers (RECON)</w:t>
             </w:r>
           </w:p>
@@ -1981,7 +2462,15 @@
               <w:jc w:val="center"/>
             </w:pPr>
             <w:r>
-              <w:t>2 (prev 2)</w:t>
+              <w:t>2 (</w:t>
+            </w:r>
+            <w:proofErr w:type="spellStart"/>
+            <w:r>
+              <w:t>prev</w:t>
+            </w:r>
+            <w:proofErr w:type="spellEnd"/>
+            <w:r>
+              <w:t xml:space="preserve"> 2)</w:t>
             </w:r>
           </w:p>
         </w:tc>
@@ -1995,7 +2484,15 @@
               <w:jc w:val="center"/>
             </w:pPr>
             <w:r>
-              <w:t>0 (prev 1)</w:t>
+              <w:t>0 (</w:t>
+            </w:r>
+            <w:proofErr w:type="spellStart"/>
+            <w:r>
+              <w:t>prev</w:t>
+            </w:r>
+            <w:proofErr w:type="spellEnd"/>
+            <w:r>
+              <w:t xml:space="preserve"> 1)</w:t>
             </w:r>
           </w:p>
         </w:tc>
@@ -2005,11 +2502,7 @@
           </w:tcPr>
           <w:p>
             <w:r>
-              <w:t xml:space="preserve">Integration Profile; Provides ability to exchange lists of clinical data that have been reconciled, the sources used </w:t>
-            </w:r>
-            <w:r>
-              <w:lastRenderedPageBreak/>
-              <w:t>and the provider that conducted the reconciliation action.</w:t>
+              <w:t>Integration Profile; Provides ability to exchange lists of clinical data that have been reconciled, the sources used and the provider that conducted the reconciliation action.</w:t>
             </w:r>
           </w:p>
         </w:tc>
@@ -2019,7 +2512,6 @@
           </w:tcPr>
           <w:p>
             <w:r>
-              <w:lastRenderedPageBreak/>
               <w:t>Requirements of this profile align with those found in US ONC 2015 Certification.</w:t>
             </w:r>
           </w:p>
@@ -2049,7 +2541,15 @@
               <w:jc w:val="center"/>
             </w:pPr>
             <w:r>
-              <w:t>4 (prev 4)</w:t>
+              <w:t>4 (</w:t>
+            </w:r>
+            <w:proofErr w:type="spellStart"/>
+            <w:r>
+              <w:t>prev</w:t>
+            </w:r>
+            <w:proofErr w:type="spellEnd"/>
+            <w:r>
+              <w:t xml:space="preserve"> 4)</w:t>
             </w:r>
           </w:p>
         </w:tc>
@@ -2063,7 +2563,15 @@
               <w:jc w:val="center"/>
             </w:pPr>
             <w:r>
-              <w:t>1 (prev 1)</w:t>
+              <w:t>1 (</w:t>
+            </w:r>
+            <w:proofErr w:type="spellStart"/>
+            <w:r>
+              <w:t>prev</w:t>
+            </w:r>
+            <w:proofErr w:type="spellEnd"/>
+            <w:r>
+              <w:t xml:space="preserve"> 1)</w:t>
             </w:r>
           </w:p>
         </w:tc>
@@ -2109,7 +2617,15 @@
               <w:jc w:val="center"/>
             </w:pPr>
             <w:r>
-              <w:t>9 (prev 9)</w:t>
+              <w:t>9 (</w:t>
+            </w:r>
+            <w:proofErr w:type="spellStart"/>
+            <w:r>
+              <w:t>prev</w:t>
+            </w:r>
+            <w:proofErr w:type="spellEnd"/>
+            <w:r>
+              <w:t xml:space="preserve"> 9)</w:t>
             </w:r>
           </w:p>
         </w:tc>
@@ -2126,7 +2642,15 @@
               <w:t>1</w:t>
             </w:r>
             <w:r>
-              <w:t xml:space="preserve"> (prev 2)</w:t>
+              <w:t xml:space="preserve"> (</w:t>
+            </w:r>
+            <w:proofErr w:type="spellStart"/>
+            <w:r>
+              <w:t>prev</w:t>
+            </w:r>
+            <w:proofErr w:type="spellEnd"/>
+            <w:r>
+              <w:t xml:space="preserve"> 2)</w:t>
             </w:r>
           </w:p>
         </w:tc>
@@ -2158,7 +2682,23 @@
           </w:tcPr>
           <w:p>
             <w:r>
-              <w:t>Cross-enterprise eReferral Workflow Definition (XBeR-WD)</w:t>
+              <w:t xml:space="preserve">Cross-enterprise </w:t>
+            </w:r>
+            <w:proofErr w:type="spellStart"/>
+            <w:r>
+              <w:t>eReferral</w:t>
+            </w:r>
+            <w:proofErr w:type="spellEnd"/>
+            <w:r>
+              <w:t xml:space="preserve"> Workflow Definition (</w:t>
+            </w:r>
+            <w:proofErr w:type="spellStart"/>
+            <w:r>
+              <w:t>XBeR</w:t>
+            </w:r>
+            <w:proofErr w:type="spellEnd"/>
+            <w:r>
+              <w:t>-WD)</w:t>
             </w:r>
           </w:p>
         </w:tc>
@@ -2172,7 +2712,15 @@
               <w:jc w:val="center"/>
             </w:pPr>
             <w:r>
-              <w:t xml:space="preserve">6 (prev </w:t>
+              <w:t>6 (</w:t>
+            </w:r>
+            <w:proofErr w:type="spellStart"/>
+            <w:r>
+              <w:t>prev</w:t>
+            </w:r>
+            <w:proofErr w:type="spellEnd"/>
+            <w:r>
+              <w:t xml:space="preserve"> </w:t>
             </w:r>
             <w:r>
               <w:t>6</w:t>
@@ -2195,7 +2743,15 @@
               <w:t>2</w:t>
             </w:r>
             <w:r>
-              <w:t xml:space="preserve"> (prev 2)</w:t>
+              <w:t xml:space="preserve"> (</w:t>
+            </w:r>
+            <w:proofErr w:type="spellStart"/>
+            <w:r>
+              <w:t>prev</w:t>
+            </w:r>
+            <w:proofErr w:type="spellEnd"/>
+            <w:r>
+              <w:t xml:space="preserve"> 2)</w:t>
             </w:r>
           </w:p>
         </w:tc>
@@ -2205,7 +2761,15 @@
           </w:tcPr>
           <w:p>
             <w:r>
-              <w:t>Workflow Profile; Establishes a common set of rules to share between participants involved in an eReferral Workflow</w:t>
+              <w:t xml:space="preserve">Workflow Profile; Establishes a common set of rules to share between participants involved in an </w:t>
+            </w:r>
+            <w:proofErr w:type="spellStart"/>
+            <w:r>
+              <w:t>eReferral</w:t>
+            </w:r>
+            <w:proofErr w:type="spellEnd"/>
+            <w:r>
+              <w:t xml:space="preserve"> Workflow</w:t>
             </w:r>
           </w:p>
         </w:tc>
@@ -2241,7 +2805,15 @@
               <w:jc w:val="center"/>
             </w:pPr>
             <w:r>
-              <w:t>2 (prev 0)</w:t>
+              <w:t>2 (</w:t>
+            </w:r>
+            <w:proofErr w:type="spellStart"/>
+            <w:r>
+              <w:t>prev</w:t>
+            </w:r>
+            <w:proofErr w:type="spellEnd"/>
+            <w:r>
+              <w:t xml:space="preserve"> 0)</w:t>
             </w:r>
           </w:p>
         </w:tc>
@@ -2254,11 +2826,19 @@
             <w:pPr>
               <w:jc w:val="center"/>
             </w:pPr>
-            <w:bookmarkStart w:id="3" w:name="_Hlk55987606"/>
-            <w:r>
-              <w:t>0 (prev 0)</w:t>
-            </w:r>
-            <w:bookmarkEnd w:id="3"/>
+            <w:bookmarkStart w:id="19" w:name="_Hlk55987606"/>
+            <w:r>
+              <w:t>0 (</w:t>
+            </w:r>
+            <w:proofErr w:type="spellStart"/>
+            <w:r>
+              <w:t>prev</w:t>
+            </w:r>
+            <w:proofErr w:type="spellEnd"/>
+            <w:r>
+              <w:t xml:space="preserve"> 0)</w:t>
+            </w:r>
+            <w:bookmarkEnd w:id="19"/>
           </w:p>
         </w:tc>
         <w:tc>
@@ -2295,7 +2875,15 @@
               <w:jc w:val="center"/>
             </w:pPr>
             <w:r>
-              <w:t>5 (prev 0)</w:t>
+              <w:t>5 (</w:t>
+            </w:r>
+            <w:proofErr w:type="spellStart"/>
+            <w:r>
+              <w:t>prev</w:t>
+            </w:r>
+            <w:proofErr w:type="spellEnd"/>
+            <w:r>
+              <w:t xml:space="preserve"> 0)</w:t>
             </w:r>
           </w:p>
         </w:tc>
@@ -2309,7 +2897,15 @@
               <w:jc w:val="center"/>
             </w:pPr>
             <w:r>
-              <w:t>3 (prev 0)</w:t>
+              <w:t>3 (</w:t>
+            </w:r>
+            <w:proofErr w:type="spellStart"/>
+            <w:r>
+              <w:t>prev</w:t>
+            </w:r>
+            <w:proofErr w:type="spellEnd"/>
+            <w:r>
+              <w:t xml:space="preserve"> 0)</w:t>
             </w:r>
           </w:p>
         </w:tc>
@@ -2347,7 +2943,15 @@
               <w:jc w:val="center"/>
             </w:pPr>
             <w:r>
-              <w:t>5 (prev 5)</w:t>
+              <w:t>5 (</w:t>
+            </w:r>
+            <w:proofErr w:type="spellStart"/>
+            <w:r>
+              <w:t>prev</w:t>
+            </w:r>
+            <w:proofErr w:type="spellEnd"/>
+            <w:r>
+              <w:t xml:space="preserve"> 5)</w:t>
             </w:r>
           </w:p>
         </w:tc>
@@ -2361,7 +2965,15 @@
               <w:jc w:val="center"/>
             </w:pPr>
             <w:r>
-              <w:t>1 (prev 1)</w:t>
+              <w:t>1 (</w:t>
+            </w:r>
+            <w:proofErr w:type="spellStart"/>
+            <w:r>
+              <w:t>prev</w:t>
+            </w:r>
+            <w:proofErr w:type="spellEnd"/>
+            <w:r>
+              <w:t xml:space="preserve"> 1)</w:t>
             </w:r>
           </w:p>
         </w:tc>
@@ -2385,7 +2997,15 @@
           </w:tcPr>
           <w:p>
             <w:r>
-              <w:t>Query for Existing Data Mobile (QEDm)</w:t>
+              <w:t>Query for Existing Data Mobile (</w:t>
+            </w:r>
+            <w:proofErr w:type="spellStart"/>
+            <w:r>
+              <w:t>QEDm</w:t>
+            </w:r>
+            <w:proofErr w:type="spellEnd"/>
+            <w:r>
+              <w:t>)</w:t>
             </w:r>
           </w:p>
         </w:tc>
@@ -2399,7 +3019,15 @@
               <w:jc w:val="center"/>
             </w:pPr>
             <w:r>
-              <w:t>14 (prev 0)</w:t>
+              <w:t>14 (</w:t>
+            </w:r>
+            <w:proofErr w:type="spellStart"/>
+            <w:r>
+              <w:t>prev</w:t>
+            </w:r>
+            <w:proofErr w:type="spellEnd"/>
+            <w:r>
+              <w:t xml:space="preserve"> 0)</w:t>
             </w:r>
           </w:p>
         </w:tc>
@@ -2413,7 +3041,15 @@
               <w:jc w:val="center"/>
             </w:pPr>
             <w:r>
-              <w:t>3 (prev 0)</w:t>
+              <w:t>3 (</w:t>
+            </w:r>
+            <w:proofErr w:type="spellStart"/>
+            <w:r>
+              <w:t>prev</w:t>
+            </w:r>
+            <w:proofErr w:type="spellEnd"/>
+            <w:r>
+              <w:t xml:space="preserve"> 0)</w:t>
             </w:r>
           </w:p>
         </w:tc>
@@ -2475,7 +3111,15 @@
     </w:tbl>
     <w:p>
       <w:r>
-        <w:t>&lt; # vendor (Connectathon) is a count of successful vendors from Connectathon-results.ihe.net &gt;</w:t>
+        <w:t>&lt; # vendor (</w:t>
+      </w:r>
+      <w:proofErr w:type="spellStart"/>
+      <w:r>
+        <w:t>Connectathon</w:t>
+      </w:r>
+      <w:proofErr w:type="spellEnd"/>
+      <w:r>
+        <w:t>) is a count of successful vendors from Connectathon-results.ihe.net &gt;</w:t>
       </w:r>
       <w:r>
         <w:br/>
@@ -2774,7 +3418,7 @@
             <w:tcW w:w="4320" w:type="dxa"/>
           </w:tcPr>
           <w:p>
-            <w:bookmarkStart w:id="4" w:name="_Hlk56774639"/>
+            <w:bookmarkStart w:id="20" w:name="_Hlk56774639"/>
             <w:r>
               <w:t>ASIP Santé</w:t>
             </w:r>
@@ -2789,7 +3433,7 @@
                 <w:t>http://esante.gouv.fr/en</w:t>
               </w:r>
             </w:hyperlink>
-            <w:bookmarkEnd w:id="4"/>
+            <w:bookmarkEnd w:id="20"/>
           </w:p>
         </w:tc>
         <w:tc>
@@ -2902,7 +3546,15 @@
           </w:tcPr>
           <w:p>
             <w:r>
-              <w:t>XDS-MS, XBeR-WD, XTB-WS</w:t>
+              <w:t xml:space="preserve">XDS-MS, </w:t>
+            </w:r>
+            <w:proofErr w:type="spellStart"/>
+            <w:r>
+              <w:t>XBeR</w:t>
+            </w:r>
+            <w:proofErr w:type="spellEnd"/>
+            <w:r>
+              <w:t>-WD, XTB-WS</w:t>
             </w:r>
           </w:p>
         </w:tc>
@@ -2912,7 +3564,15 @@
           </w:tcPr>
           <w:p>
             <w:r>
-              <w:t>In production 2016 (XBeR-WD)</w:t>
+              <w:t>In production 2016 (</w:t>
+            </w:r>
+            <w:proofErr w:type="spellStart"/>
+            <w:r>
+              <w:t>XBeR</w:t>
+            </w:r>
+            <w:proofErr w:type="spellEnd"/>
+            <w:r>
+              <w:t>-WD)</w:t>
             </w:r>
           </w:p>
           <w:p>
@@ -3041,7 +3701,15 @@
           </w:tcPr>
           <w:p>
             <w:r>
-              <w:t>Keystone Health Information Exchange (KeyHIE)</w:t>
+              <w:t>Keystone Health Information Exchange (</w:t>
+            </w:r>
+            <w:proofErr w:type="spellStart"/>
+            <w:r>
+              <w:t>KeyHIE</w:t>
+            </w:r>
+            <w:proofErr w:type="spellEnd"/>
+            <w:r>
+              <w:t>)</w:t>
             </w:r>
           </w:p>
         </w:tc>
@@ -3070,8 +3738,13 @@
             <w:tcW w:w="4320" w:type="dxa"/>
           </w:tcPr>
           <w:p>
-            <w:r>
-              <w:t>Geisenger Health System</w:t>
+            <w:proofErr w:type="spellStart"/>
+            <w:r>
+              <w:t>Geisenger</w:t>
+            </w:r>
+            <w:proofErr w:type="spellEnd"/>
+            <w:r>
+              <w:t xml:space="preserve"> Health System</w:t>
             </w:r>
           </w:p>
           <w:p>
@@ -3307,8 +3980,13 @@
             <w:tcW w:w="1136" w:type="dxa"/>
           </w:tcPr>
           <w:p>
-            <w:r>
-              <w:t>Bumrungrad Hospital</w:t>
+            <w:proofErr w:type="spellStart"/>
+            <w:r>
+              <w:t>Bumrungrad</w:t>
+            </w:r>
+            <w:proofErr w:type="spellEnd"/>
+            <w:r>
+              <w:t xml:space="preserve"> Hospital</w:t>
             </w:r>
           </w:p>
         </w:tc>
@@ -3357,8 +4035,8 @@
     <w:p/>
     <w:p/>
     <w:p>
-      <w:bookmarkStart w:id="5" w:name="_3znysh7" w:colFirst="0" w:colLast="0"/>
-      <w:bookmarkEnd w:id="5"/>
+      <w:bookmarkStart w:id="21" w:name="_3znysh7" w:colFirst="0" w:colLast="0"/>
+      <w:bookmarkEnd w:id="21"/>
     </w:p>
     <w:p>
       <w:pPr>
@@ -3441,9 +4119,21 @@
           <w:numId w:val="11"/>
         </w:numPr>
       </w:pPr>
+      <w:ins w:id="22" w:author="Tone Southerland" w:date="2020-12-17T09:56:00Z">
+        <w:r>
+          <w:t>Query for Existing Data for Mobile (</w:t>
+        </w:r>
+      </w:ins>
+      <w:proofErr w:type="spellStart"/>
       <w:r>
         <w:t>QEDm</w:t>
       </w:r>
+      <w:proofErr w:type="spellEnd"/>
+      <w:ins w:id="23" w:author="Tone Southerland" w:date="2020-12-17T09:56:00Z">
+        <w:r>
+          <w:t>)</w:t>
+        </w:r>
+      </w:ins>
     </w:p>
     <w:p>
       <w:pPr>
@@ -3465,6 +4155,11 @@
       <w:r>
         <w:t xml:space="preserve"> Summary</w:t>
       </w:r>
+      <w:ins w:id="24" w:author="Tone Southerland" w:date="2020-12-17T09:56:00Z">
+        <w:r>
+          <w:t xml:space="preserve"> (LDS)</w:t>
+        </w:r>
+      </w:ins>
     </w:p>
     <w:p>
       <w:pPr>
@@ -3601,8 +4296,8 @@
           <w:numId w:val="7"/>
         </w:numPr>
       </w:pPr>
-      <w:bookmarkStart w:id="6" w:name="_2et92p0" w:colFirst="0" w:colLast="0"/>
-      <w:bookmarkEnd w:id="6"/>
+      <w:bookmarkStart w:id="25" w:name="_2et92p0" w:colFirst="0" w:colLast="0"/>
+      <w:bookmarkEnd w:id="25"/>
       <w:r>
         <w:lastRenderedPageBreak/>
         <w:t xml:space="preserve">2018 ONC Interoperability Forum demonstration of the </w:t>
@@ -3624,7 +4319,7 @@
           <w:numId w:val="7"/>
         </w:numPr>
       </w:pPr>
-      <w:bookmarkStart w:id="7" w:name="_Hlk51929218"/>
+      <w:bookmarkStart w:id="26" w:name="_Hlk51929218"/>
       <w:r>
         <w:t>2018 HIMSS Annual Conference (United States)</w:t>
       </w:r>
@@ -3632,7 +4327,7 @@
         <w:tab/>
       </w:r>
     </w:p>
-    <w:bookmarkEnd w:id="7"/>
+    <w:bookmarkEnd w:id="26"/>
     <w:p>
       <w:pPr>
         <w:numPr>
@@ -3989,7 +4684,7 @@
           <w:b/>
         </w:rPr>
       </w:pPr>
-      <w:bookmarkStart w:id="8" w:name="_Hlk56155137"/>
+      <w:bookmarkStart w:id="27" w:name="_Hlk56155137"/>
       <w:r>
         <w:rPr>
           <w:b/>
@@ -4043,19 +4738,19 @@
           <w:highlight w:val="yellow"/>
         </w:rPr>
       </w:pPr>
-      <w:commentRangeStart w:id="9"/>
+      <w:commentRangeStart w:id="28"/>
       <w:r>
         <w:rPr>
           <w:highlight w:val="yellow"/>
         </w:rPr>
         <w:t>TBD</w:t>
       </w:r>
-      <w:commentRangeEnd w:id="9"/>
+      <w:commentRangeEnd w:id="28"/>
       <w:r>
         <w:rPr>
           <w:rStyle w:val="CommentReference"/>
         </w:rPr>
-        <w:commentReference w:id="9"/>
+        <w:commentReference w:id="28"/>
       </w:r>
     </w:p>
     <w:p>
@@ -4079,11 +4774,24 @@
       <w:r>
         <w:t xml:space="preserve">ublished </w:t>
       </w:r>
-      <w:r>
-        <w:t>November</w:t>
-      </w:r>
-      <w:r>
-        <w:t xml:space="preserve"> 2020</w:t>
+      <w:del w:id="29" w:author="Tone Southerland" w:date="2020-12-17T09:56:00Z">
+        <w:r>
+          <w:delText>November</w:delText>
+        </w:r>
+        <w:r>
+          <w:delText xml:space="preserve"> </w:delText>
+        </w:r>
+      </w:del>
+      <w:ins w:id="30" w:author="Tone Southerland" w:date="2020-12-17T09:56:00Z">
+        <w:r>
+          <w:t>December</w:t>
+        </w:r>
+        <w:r>
+          <w:t xml:space="preserve"> </w:t>
+        </w:r>
+      </w:ins>
+      <w:r>
+        <w:t>2020</w:t>
       </w:r>
     </w:p>
     <w:p>
@@ -4098,8 +4806,8 @@
           <w:b/>
         </w:rPr>
       </w:pPr>
-      <w:bookmarkStart w:id="10" w:name="_Hlk56774749"/>
-      <w:bookmarkEnd w:id="8"/>
+      <w:bookmarkStart w:id="31" w:name="_Hlk56774749"/>
+      <w:bookmarkEnd w:id="27"/>
       <w:r>
         <w:rPr>
           <w:b/>
@@ -4107,7 +4815,7 @@
         <w:t>CDA Occupational Data Options</w:t>
       </w:r>
     </w:p>
-    <w:bookmarkEnd w:id="10"/>
+    <w:bookmarkEnd w:id="31"/>
     <w:p>
       <w:pPr>
         <w:pStyle w:val="ListParagraph"/>
@@ -4389,7 +5097,21 @@
         <w:rPr>
           <w:shd w:val="clear" w:color="auto" w:fill="FFFFFF"/>
         </w:rPr>
-        <w:t>nables assessment developers and curators a means by which they can distribute assessment instruments to healthcare providers, supporting exchange of assessment data in a standardized form using the HL7 FHIR Questionnaire resource. It provides the opportunity for provider organizations to choose from an variety of instruments yet integrate them using a common interface.</w:t>
+        <w:t xml:space="preserve">nables assessment developers and curators a means by which they can distribute assessment instruments to healthcare providers, supporting exchange of assessment data in a standardized form using the HL7 FHIR Questionnaire resource. It provides the opportunity for provider organizations to choose from </w:t>
+      </w:r>
+      <w:proofErr w:type="gramStart"/>
+      <w:r>
+        <w:rPr>
+          <w:shd w:val="clear" w:color="auto" w:fill="FFFFFF"/>
+        </w:rPr>
+        <w:t>an</w:t>
+      </w:r>
+      <w:proofErr w:type="gramEnd"/>
+      <w:r>
+        <w:rPr>
+          <w:shd w:val="clear" w:color="auto" w:fill="FFFFFF"/>
+        </w:rPr>
+        <w:t xml:space="preserve"> variety of instruments yet integrate them using a common interface.</w:t>
       </w:r>
     </w:p>
     <w:p>
@@ -4439,7 +5161,21 @@
         <w:rPr>
           <w:b/>
         </w:rPr>
-        <w:t>Query for Existing Data Mobile (QEDm) – Revised</w:t>
+        <w:t>Query for Existing Data Mobile (</w:t>
+      </w:r>
+      <w:proofErr w:type="spellStart"/>
+      <w:r>
+        <w:rPr>
+          <w:b/>
+        </w:rPr>
+        <w:t>QEDm</w:t>
+      </w:r>
+      <w:proofErr w:type="spellEnd"/>
+      <w:r>
+        <w:rPr>
+          <w:b/>
+        </w:rPr>
+        <w:t>) – Revised</w:t>
       </w:r>
     </w:p>
     <w:p>
@@ -4666,8 +5402,8 @@
         </w:numPr>
         <w:spacing w:after="80"/>
       </w:pPr>
-      <w:bookmarkStart w:id="11" w:name="_tyjcwt" w:colFirst="0" w:colLast="0"/>
-      <w:bookmarkEnd w:id="11"/>
+      <w:bookmarkStart w:id="32" w:name="_tyjcwt" w:colFirst="0" w:colLast="0"/>
+      <w:bookmarkEnd w:id="32"/>
       <w:r>
         <w:lastRenderedPageBreak/>
         <w:t>The US ONC Interoperability Standards Advisory continues to reference various IHE PCC profiles</w:t>
@@ -4974,7 +5710,23 @@
         <w:t xml:space="preserve"> domains</w:t>
       </w:r>
       <w:r>
-        <w:t xml:space="preserve"> over the past several years to develop Profiles. These domains include Cardiology (CARD), Radiology (RAD), Patient Care Devices (PCD), Quality, Research, and Public Health (QRPH), and IT Infrastructure (ITI). </w:t>
+        <w:t xml:space="preserve"> over the past several years to develop Profiles. These domains include Cardiology (CARD), Radiology (RAD), </w:t>
+      </w:r>
+      <w:del w:id="33" w:author="Tone Southerland" w:date="2020-12-17T10:36:00Z">
+        <w:r>
+          <w:delText xml:space="preserve">Patient Care </w:delText>
+        </w:r>
+      </w:del>
+      <w:r>
+        <w:t>Devices</w:t>
+      </w:r>
+      <w:del w:id="34" w:author="Tone Southerland" w:date="2020-12-17T10:36:00Z">
+        <w:r>
+          <w:delText xml:space="preserve"> (PCD)</w:delText>
+        </w:r>
+      </w:del>
+      <w:r>
+        <w:t xml:space="preserve">, Quality, Research, and Public Health (QRPH), and IT Infrastructure (ITI). </w:t>
       </w:r>
     </w:p>
     <w:p>
@@ -5041,7 +5793,41 @@
         </w:numPr>
       </w:pPr>
       <w:r>
-        <w:t>The following strategic goals are reviewed periodically by PCC and adjusted as needed based on stakeholder and committee member input to ensure the focus of PCC remains relevant to industry needs. The current strategic goals are to focus on Workflow, Content, and Nursing.</w:t>
+        <w:t xml:space="preserve">The following strategic goals are reviewed periodically by PCC and adjusted as needed based on stakeholder and committee member input to ensure the focus of PCC remains relevant to industry needs. The current strategic goals </w:t>
+      </w:r>
+      <w:ins w:id="35" w:author="Tone Southerland" w:date="2020-12-17T10:36:00Z">
+        <w:r>
+          <w:t>continue</w:t>
+        </w:r>
+      </w:ins>
+      <w:del w:id="36" w:author="Tone Southerland" w:date="2020-12-17T10:36:00Z">
+        <w:r>
+          <w:delText>are</w:delText>
+        </w:r>
+      </w:del>
+      <w:r>
+        <w:t xml:space="preserve"> to focus on Workflow</w:t>
+      </w:r>
+      <w:ins w:id="37" w:author="Tone Southerland" w:date="2020-12-17T10:36:00Z">
+        <w:r>
+          <w:t xml:space="preserve"> and</w:t>
+        </w:r>
+      </w:ins>
+      <w:del w:id="38" w:author="Tone Southerland" w:date="2020-12-17T10:36:00Z">
+        <w:r>
+          <w:delText>,</w:delText>
+        </w:r>
+      </w:del>
+      <w:r>
+        <w:t xml:space="preserve"> Content</w:t>
+      </w:r>
+      <w:del w:id="39" w:author="Tone Southerland" w:date="2020-12-17T10:36:00Z">
+        <w:r>
+          <w:delText>, and Nursing</w:delText>
+        </w:r>
+      </w:del>
+      <w:r>
+        <w:t>.</w:t>
       </w:r>
     </w:p>
     <w:p>
@@ -5069,7 +5855,12 @@
         </w:numPr>
       </w:pPr>
       <w:r>
-        <w:t>Develop new profiles by reaching out toward other IHE domains to coordinate workflows across care paths.</w:t>
+        <w:t>Develop new profiles by reaching out toward other IHE domains to coordinate work</w:t>
+      </w:r>
+      <w:bookmarkStart w:id="40" w:name="_GoBack"/>
+      <w:bookmarkEnd w:id="40"/>
+      <w:r>
+        <w:t>flows across care paths.</w:t>
       </w:r>
     </w:p>
     <w:p>
@@ -5197,7 +5988,7 @@
 
 <file path=word/comments.xml><?xml version="1.0" encoding="utf-8"?>
 <w:comments xmlns:wpc="http://schemas.microsoft.com/office/word/2010/wordprocessingCanvas" xmlns:cx="http://schemas.microsoft.com/office/drawing/2014/chartex" xmlns:cx1="http://schemas.microsoft.com/office/drawing/2015/9/8/chartex" xmlns:cx2="http://schemas.microsoft.com/office/drawing/2015/10/21/chartex" xmlns:cx3="http://schemas.microsoft.com/office/drawing/2016/5/9/chartex" xmlns:cx4="http://schemas.microsoft.com/office/drawing/2016/5/10/chartex" xmlns:cx5="http://schemas.microsoft.com/office/drawing/2016/5/11/chartex" xmlns:cx6="http://schemas.microsoft.com/office/drawing/2016/5/12/chartex" xmlns:cx7="http://schemas.microsoft.com/office/drawing/2016/5/13/chartex" xmlns:cx8="http://schemas.microsoft.com/office/drawing/2016/5/14/chartex" xmlns:mc="http://schemas.openxmlformats.org/markup-compatibility/2006" xmlns:aink="http://schemas.microsoft.com/office/drawing/2016/ink" xmlns:am3d="http://schemas.microsoft.com/office/drawing/2017/model3d" xmlns:o="urn:schemas-microsoft-com:office:office" xmlns:r="http://schemas.openxmlformats.org/officeDocument/2006/relationships" xmlns:m="http://schemas.openxmlformats.org/officeDocument/2006/math" xmlns:v="urn:schemas-microsoft-com:vml" xmlns:wp14="http://schemas.microsoft.com/office/word/2010/wordprocessingDrawing" xmlns:wp="http://schemas.openxmlformats.org/drawingml/2006/wordprocessingDrawing" xmlns:w10="urn:schemas-microsoft-com:office:word" xmlns:w="http://schemas.openxmlformats.org/wordprocessingml/2006/main" xmlns:w14="http://schemas.microsoft.com/office/word/2010/wordml" xmlns:w15="http://schemas.microsoft.com/office/word/2012/wordml" xmlns:w16cid="http://schemas.microsoft.com/office/word/2016/wordml/cid" xmlns:w16se="http://schemas.microsoft.com/office/word/2015/wordml/symex" xmlns:wpg="http://schemas.microsoft.com/office/word/2010/wordprocessingGroup" xmlns:wpi="http://schemas.microsoft.com/office/word/2010/wordprocessingInk" xmlns:wne="http://schemas.microsoft.com/office/word/2006/wordml" xmlns:wps="http://schemas.microsoft.com/office/word/2010/wordprocessingShape" mc:Ignorable="w14 w15 w16se w16cid wp14">
-  <w:comment w:id="9" w:author="Tone Southerland" w:date="2020-12-14T09:42:00Z" w:initials="TS">
+  <w:comment w:id="28" w:author="Tone Southerland" w:date="2020-12-14T09:42:00Z" w:initials="TS">
     <w:p>
       <w:pPr>
         <w:pStyle w:val="CommentText"/>

</xml_diff>

<commit_message>
accepted all changes and stopped tracking - final version to present to IHE Board
</commit_message>
<xml_diff>
--- a/Board Reports/IHE Patient Care Coordination Domain Report.docx
+++ b/Board Reports/IHE Patient Care Coordination Domain Report.docx
@@ -119,11 +119,9 @@
         <w:tab/>
         <w:t xml:space="preserve">Tone Southerland, </w:t>
       </w:r>
-      <w:proofErr w:type="spellStart"/>
       <w:r>
         <w:t>OneRecord</w:t>
       </w:r>
-      <w:proofErr w:type="spellEnd"/>
     </w:p>
     <w:p>
       <w:pPr>
@@ -145,11 +143,7 @@
         <w:tab/>
       </w:r>
       <w:r>
-        <w:t xml:space="preserve">Andrea </w:t>
-      </w:r>
-      <w:proofErr w:type="spellStart"/>
-      <w:r>
-        <w:t>Fo</w:t>
+        <w:t>Andrea Fo</w:t>
       </w:r>
       <w:r>
         <w:t>u</w:t>
@@ -157,15 +151,12 @@
       <w:r>
         <w:t>rquet</w:t>
       </w:r>
-      <w:proofErr w:type="spellEnd"/>
       <w:r>
         <w:t xml:space="preserve">, </w:t>
       </w:r>
-      <w:proofErr w:type="spellStart"/>
       <w:r>
         <w:t>eHealthSign</w:t>
       </w:r>
-      <w:proofErr w:type="spellEnd"/>
     </w:p>
     <w:p>
       <w:pPr>
@@ -202,6 +193,8 @@
         </w:rPr>
         <w:t>Membership Rosters:</w:t>
       </w:r>
+      <w:bookmarkStart w:id="2" w:name="_GoBack"/>
+      <w:bookmarkEnd w:id="2"/>
     </w:p>
     <w:p>
       <w:pPr>
@@ -420,13 +413,8 @@
         <w:tab/>
       </w:r>
       <w:r>
-        <w:t xml:space="preserve">ACDC, DCP, IPS, </w:t>
-      </w:r>
-      <w:proofErr w:type="spellStart"/>
-      <w:r>
-        <w:t>QEDm</w:t>
-      </w:r>
-      <w:proofErr w:type="spellEnd"/>
+        <w:t>ACDC, DCP, IPS, QEDm</w:t>
+      </w:r>
     </w:p>
     <w:p>
       <w:pPr>
@@ -567,13 +555,8 @@
       <w:r>
         <w:t xml:space="preserve">due at least in part to the global </w:t>
       </w:r>
-      <w:proofErr w:type="spellStart"/>
-      <w:r>
-        <w:t>Covid</w:t>
-      </w:r>
-      <w:proofErr w:type="spellEnd"/>
-      <w:r>
-        <w:t xml:space="preserve"> </w:t>
+      <w:r>
+        <w:t xml:space="preserve">Covid </w:t>
       </w:r>
       <w:r>
         <w:t>p</w:t>
@@ -590,13 +573,8 @@
           <w:numId w:val="11"/>
         </w:numPr>
       </w:pPr>
-      <w:proofErr w:type="spellStart"/>
-      <w:r>
-        <w:t>Github</w:t>
-      </w:r>
-      <w:proofErr w:type="spellEnd"/>
-      <w:r>
-        <w:t xml:space="preserve"> is replacing use of the FTP server in alignment with what’s happening in other IHE domains</w:t>
+      <w:r>
+        <w:t>Github is replacing use of the FTP server in alignment with what’s happening in other IHE domains</w:t>
       </w:r>
     </w:p>
     <w:p>
@@ -607,13 +585,8 @@
           <w:numId w:val="11"/>
         </w:numPr>
       </w:pPr>
-      <w:proofErr w:type="spellStart"/>
-      <w:r>
-        <w:t>Github</w:t>
-      </w:r>
-      <w:proofErr w:type="spellEnd"/>
-      <w:r>
-        <w:t xml:space="preserve"> FHIR Profile publication automation is in </w:t>
+      <w:r>
+        <w:t xml:space="preserve">Github FHIR Profile publication automation is in </w:t>
       </w:r>
       <w:r>
         <w:t>progress</w:t>
@@ -988,7 +961,6 @@
         <w:ind w:hanging="455"/>
       </w:pPr>
       <w:hyperlink r:id="rId14">
-        <w:proofErr w:type="spellStart"/>
         <w:r>
           <w:rPr>
             <w:color w:val="0000FF"/>
@@ -996,7 +968,6 @@
           </w:rPr>
           <w:t>OpenHIE</w:t>
         </w:r>
-        <w:proofErr w:type="spellEnd"/>
       </w:hyperlink>
       <w:r>
         <w:rPr>
@@ -1021,66 +992,13 @@
     <w:p>
       <w:pPr>
         <w:spacing w:after="80"/>
-        <w:rPr>
-          <w:ins w:id="2" w:author="Tone Southerland" w:date="2020-12-17T09:53:00Z"/>
-        </w:rPr>
       </w:pPr>
       <w:r>
         <w:t xml:space="preserve">Overall cumulative Profile testing instances as of 2020 are up to 518 from 451 in 2018. </w:t>
       </w:r>
-      <w:ins w:id="3" w:author="Tone Southerland" w:date="2020-12-17T09:51:00Z">
-        <w:r>
-          <w:t xml:space="preserve">The most significant </w:t>
-        </w:r>
-      </w:ins>
-      <w:ins w:id="4" w:author="Tone Southerland" w:date="2020-12-17T09:52:00Z">
-        <w:r>
-          <w:t>recent</w:t>
-        </w:r>
-      </w:ins>
-      <w:ins w:id="5" w:author="Tone Southerland" w:date="2020-12-17T09:51:00Z">
-        <w:r>
-          <w:t xml:space="preserve"> profile is Query for Existing Data for Mobile (</w:t>
-        </w:r>
-        <w:proofErr w:type="spellStart"/>
-        <w:r>
-          <w:t>QEDm</w:t>
-        </w:r>
-        <w:proofErr w:type="spellEnd"/>
-        <w:r>
-          <w:t xml:space="preserve">) with </w:t>
-        </w:r>
-      </w:ins>
-      <w:ins w:id="6" w:author="Tone Southerland" w:date="2020-12-17T09:52:00Z">
-        <w:r>
-          <w:t>14 test instances which far surpasses</w:t>
-        </w:r>
-      </w:ins>
-      <w:ins w:id="7" w:author="Tone Southerland" w:date="2020-12-17T09:53:00Z">
-        <w:r>
-          <w:t xml:space="preserve"> other recent profiles</w:t>
-        </w:r>
-      </w:ins>
-      <w:ins w:id="8" w:author="Tone Southerland" w:date="2020-12-17T09:52:00Z">
-        <w:r>
-          <w:t xml:space="preserve">. </w:t>
-        </w:r>
-      </w:ins>
-      <w:ins w:id="9" w:author="Tone Southerland" w:date="2020-12-17T09:53:00Z">
-        <w:r>
-          <w:t xml:space="preserve">Otherwise, </w:t>
-        </w:r>
-      </w:ins>
-      <w:del w:id="10" w:author="Tone Southerland" w:date="2020-12-17T09:53:00Z">
-        <w:r>
-          <w:delText>T</w:delText>
-        </w:r>
-      </w:del>
-      <w:ins w:id="11" w:author="Tone Southerland" w:date="2020-12-17T09:53:00Z">
-        <w:r>
-          <w:t>t</w:t>
-        </w:r>
-      </w:ins>
+      <w:r>
+        <w:t>The most significant recent profile is Query for Existing Data for Mobile (QEDm) with 14 test instances which far surpasses other recent profiles. Otherwise, t</w:t>
+      </w:r>
       <w:r>
         <w:t xml:space="preserve">he most significant PCC profiles continue to be </w:t>
       </w:r>
@@ -1088,63 +1006,33 @@
         <w:t>those</w:t>
       </w:r>
       <w:r>
-        <w:t xml:space="preserve"> of years past with substantial testing numbers at previous IHE </w:t>
-      </w:r>
-      <w:proofErr w:type="spellStart"/>
-      <w:r>
-        <w:t>Connectathons</w:t>
-      </w:r>
-      <w:proofErr w:type="spellEnd"/>
-      <w:r>
-        <w:t xml:space="preserve">. New testing numbers for PCC profiles continue </w:t>
+        <w:t xml:space="preserve"> of years past with substantial testing numbers at previous IHE Connectathons. New testing numbers for PCC profiles continue </w:t>
       </w:r>
       <w:r>
         <w:t>to grow at only a modest rate</w:t>
       </w:r>
-      <w:ins w:id="12" w:author="Tone Southerland" w:date="2020-12-17T09:53:00Z">
-        <w:r>
-          <w:t xml:space="preserve">. </w:t>
-        </w:r>
-      </w:ins>
+      <w:r>
+        <w:t xml:space="preserve">. </w:t>
+      </w:r>
     </w:p>
     <w:p>
       <w:pPr>
         <w:spacing w:after="80"/>
-        <w:rPr>
-          <w:ins w:id="13" w:author="Tone Southerland" w:date="2020-12-17T09:53:00Z"/>
-        </w:rPr>
       </w:pPr>
     </w:p>
     <w:p>
       <w:pPr>
         <w:spacing w:after="80"/>
-        <w:rPr>
-          <w:ins w:id="14" w:author="Tone Southerland" w:date="2020-12-17T09:53:00Z"/>
-        </w:rPr>
-      </w:pPr>
-      <w:del w:id="15" w:author="Tone Southerland" w:date="2020-12-17T09:53:00Z">
-        <w:r>
-          <w:delText>, and p</w:delText>
-        </w:r>
-      </w:del>
-      <w:ins w:id="16" w:author="Tone Southerland" w:date="2020-12-17T09:53:00Z">
-        <w:r>
-          <w:t>P</w:t>
-        </w:r>
-      </w:ins>
+      </w:pPr>
+      <w:r>
+        <w:t>P</w:t>
+      </w:r>
       <w:r>
         <w:t>roduct registry entries are also on the decline. We are unsure of the reason behind this, perhaps vendors are removing their entries for reasons that we do not know.</w:t>
       </w:r>
-      <w:ins w:id="17" w:author="Tone Southerland" w:date="2020-12-17T09:53:00Z">
-        <w:r>
-          <w:t xml:space="preserve"> There may be an </w:t>
-        </w:r>
-      </w:ins>
-      <w:ins w:id="18" w:author="Tone Southerland" w:date="2020-12-17T09:54:00Z">
-        <w:r>
-          <w:t>opportunity to explore which vendors are removing their entries and engage with those vendors to understand why. This information can inform new product registry improvements that result in broader community usage.</w:t>
-        </w:r>
-      </w:ins>
+      <w:r>
+        <w:t xml:space="preserve"> There may be an opportunity to explore which vendors are removing their entries and engage with those vendors to understand why. This information can inform new product registry improvements that result in broader community usage.</w:t>
+      </w:r>
     </w:p>
     <w:p>
       <w:pPr>
@@ -1215,21 +1103,7 @@
               <w:rPr>
                 <w:b/>
               </w:rPr>
-              <w:t># vendor (</w:t>
-            </w:r>
-            <w:proofErr w:type="spellStart"/>
-            <w:r>
-              <w:rPr>
-                <w:b/>
-              </w:rPr>
-              <w:t>Connectathon</w:t>
-            </w:r>
-            <w:proofErr w:type="spellEnd"/>
-            <w:r>
-              <w:rPr>
-                <w:b/>
-              </w:rPr>
-              <w:t>)</w:t>
+              <w:t># vendor (Connectathon)</w:t>
             </w:r>
           </w:p>
         </w:tc>
@@ -1324,15 +1198,7 @@
               <w:t>6</w:t>
             </w:r>
             <w:r>
-              <w:t xml:space="preserve"> (</w:t>
-            </w:r>
-            <w:proofErr w:type="spellStart"/>
-            <w:r>
-              <w:t>prev</w:t>
-            </w:r>
-            <w:proofErr w:type="spellEnd"/>
-            <w:r>
-              <w:t xml:space="preserve"> </w:t>
+              <w:t xml:space="preserve"> (prev </w:t>
             </w:r>
             <w:r>
               <w:t>93</w:t>
@@ -1355,15 +1221,7 @@
               <w:t xml:space="preserve">6 </w:t>
             </w:r>
             <w:r>
-              <w:t>(</w:t>
-            </w:r>
-            <w:proofErr w:type="spellStart"/>
-            <w:r>
-              <w:t>prev</w:t>
-            </w:r>
-            <w:proofErr w:type="spellEnd"/>
-            <w:r>
-              <w:t xml:space="preserve"> </w:t>
+              <w:t xml:space="preserve">(prev </w:t>
             </w:r>
             <w:r>
               <w:t>13</w:t>
@@ -1422,15 +1280,7 @@
               <w:t>3</w:t>
             </w:r>
             <w:r>
-              <w:t xml:space="preserve"> (</w:t>
-            </w:r>
-            <w:proofErr w:type="spellStart"/>
-            <w:r>
-              <w:t>prev</w:t>
-            </w:r>
-            <w:proofErr w:type="spellEnd"/>
-            <w:r>
-              <w:t xml:space="preserve"> </w:t>
+              <w:t xml:space="preserve"> (prev </w:t>
             </w:r>
             <w:r>
               <w:t>52</w:t>
@@ -1453,15 +1303,7 @@
               <w:t>4</w:t>
             </w:r>
             <w:r>
-              <w:t xml:space="preserve"> (</w:t>
-            </w:r>
-            <w:proofErr w:type="spellStart"/>
-            <w:r>
-              <w:t>prev</w:t>
-            </w:r>
-            <w:proofErr w:type="spellEnd"/>
-            <w:r>
-              <w:t xml:space="preserve"> 11)</w:t>
+              <w:t xml:space="preserve"> (prev 11)</w:t>
             </w:r>
           </w:p>
         </w:tc>
@@ -1507,15 +1349,7 @@
               <w:jc w:val="center"/>
             </w:pPr>
             <w:r>
-              <w:t>34 (</w:t>
-            </w:r>
-            <w:proofErr w:type="spellStart"/>
-            <w:r>
-              <w:t>prev</w:t>
-            </w:r>
-            <w:proofErr w:type="spellEnd"/>
-            <w:r>
-              <w:t xml:space="preserve"> 3</w:t>
+              <w:t>34 (prev 3</w:t>
             </w:r>
             <w:r>
               <w:t>4</w:t>
@@ -1538,15 +1372,7 @@
               <w:t>4</w:t>
             </w:r>
             <w:r>
-              <w:t xml:space="preserve"> (</w:t>
-            </w:r>
-            <w:proofErr w:type="spellStart"/>
-            <w:r>
-              <w:t>prev</w:t>
-            </w:r>
-            <w:proofErr w:type="spellEnd"/>
-            <w:r>
-              <w:t xml:space="preserve"> </w:t>
+              <w:t xml:space="preserve"> (prev </w:t>
             </w:r>
             <w:r>
               <w:t>9</w:t>
@@ -1598,15 +1424,7 @@
               <w:jc w:val="center"/>
             </w:pPr>
             <w:r>
-              <w:t>APS: 19 (</w:t>
-            </w:r>
-            <w:proofErr w:type="spellStart"/>
-            <w:r>
-              <w:t>prev</w:t>
-            </w:r>
-            <w:proofErr w:type="spellEnd"/>
-            <w:r>
-              <w:t xml:space="preserve"> 19)</w:t>
+              <w:t>APS: 19 (prev 19)</w:t>
             </w:r>
           </w:p>
           <w:p>
@@ -1614,15 +1432,7 @@
               <w:jc w:val="center"/>
             </w:pPr>
             <w:r>
-              <w:t>APHP: 13 (</w:t>
-            </w:r>
-            <w:proofErr w:type="spellStart"/>
-            <w:r>
-              <w:t>prev</w:t>
-            </w:r>
-            <w:proofErr w:type="spellEnd"/>
-            <w:r>
-              <w:t xml:space="preserve"> 13)</w:t>
+              <w:t>APHP: 13 (prev 13)</w:t>
             </w:r>
           </w:p>
           <w:p>
@@ -1636,15 +1446,7 @@
               <w:t>1</w:t>
             </w:r>
             <w:r>
-              <w:t xml:space="preserve"> (</w:t>
-            </w:r>
-            <w:proofErr w:type="spellStart"/>
-            <w:r>
-              <w:t>prev</w:t>
-            </w:r>
-            <w:proofErr w:type="spellEnd"/>
-            <w:r>
-              <w:t xml:space="preserve"> 11)</w:t>
+              <w:t xml:space="preserve"> (prev 11)</w:t>
             </w:r>
           </w:p>
           <w:p>
@@ -1652,20 +1454,7 @@
               <w:jc w:val="center"/>
             </w:pPr>
             <w:r>
-              <w:t xml:space="preserve">APL: 9 </w:t>
-            </w:r>
-            <w:proofErr w:type="gramStart"/>
-            <w:r>
-              <w:t xml:space="preserve">   (</w:t>
-            </w:r>
-            <w:proofErr w:type="spellStart"/>
-            <w:proofErr w:type="gramEnd"/>
-            <w:r>
-              <w:t>prev</w:t>
-            </w:r>
-            <w:proofErr w:type="spellEnd"/>
-            <w:r>
-              <w:t xml:space="preserve"> 9)</w:t>
+              <w:t>APL: 9    (prev 9)</w:t>
             </w:r>
           </w:p>
         </w:tc>
@@ -1685,20 +1474,7 @@
               <w:t>1</w:t>
             </w:r>
             <w:r>
-              <w:t xml:space="preserve"> </w:t>
-            </w:r>
-            <w:proofErr w:type="gramStart"/>
-            <w:r>
-              <w:t xml:space="preserve">   (</w:t>
-            </w:r>
-            <w:proofErr w:type="spellStart"/>
-            <w:proofErr w:type="gramEnd"/>
-            <w:r>
-              <w:t>prev</w:t>
-            </w:r>
-            <w:proofErr w:type="spellEnd"/>
-            <w:r>
-              <w:t xml:space="preserve"> 3)</w:t>
+              <w:t xml:space="preserve">    (prev 3)</w:t>
             </w:r>
           </w:p>
           <w:p>
@@ -1712,15 +1488,7 @@
               <w:t>1</w:t>
             </w:r>
             <w:r>
-              <w:t xml:space="preserve"> (</w:t>
-            </w:r>
-            <w:proofErr w:type="spellStart"/>
-            <w:r>
-              <w:t>prev</w:t>
-            </w:r>
-            <w:proofErr w:type="spellEnd"/>
-            <w:r>
-              <w:t xml:space="preserve"> 4)</w:t>
+              <w:t xml:space="preserve"> (prev 4)</w:t>
             </w:r>
           </w:p>
           <w:p>
@@ -1734,20 +1502,7 @@
               <w:t>1</w:t>
             </w:r>
             <w:r>
-              <w:t xml:space="preserve"> </w:t>
-            </w:r>
-            <w:proofErr w:type="gramStart"/>
-            <w:r>
-              <w:t xml:space="preserve">   (</w:t>
-            </w:r>
-            <w:proofErr w:type="spellStart"/>
-            <w:proofErr w:type="gramEnd"/>
-            <w:r>
-              <w:t>prev</w:t>
-            </w:r>
-            <w:proofErr w:type="spellEnd"/>
-            <w:r>
-              <w:t xml:space="preserve"> 4)</w:t>
+              <w:t xml:space="preserve">    (prev 4)</w:t>
             </w:r>
           </w:p>
           <w:p>
@@ -1755,20 +1510,7 @@
               <w:jc w:val="center"/>
             </w:pPr>
             <w:r>
-              <w:t xml:space="preserve">APL: 1 </w:t>
-            </w:r>
-            <w:proofErr w:type="gramStart"/>
-            <w:r>
-              <w:t xml:space="preserve">   (</w:t>
-            </w:r>
-            <w:proofErr w:type="spellStart"/>
-            <w:proofErr w:type="gramEnd"/>
-            <w:r>
-              <w:t>prev</w:t>
-            </w:r>
-            <w:proofErr w:type="spellEnd"/>
-            <w:r>
-              <w:t xml:space="preserve"> 1)</w:t>
+              <w:t>APL: 1    (prev 1)</w:t>
             </w:r>
           </w:p>
         </w:tc>
@@ -1814,20 +1556,7 @@
               <w:jc w:val="center"/>
             </w:pPr>
             <w:r>
-              <w:t>TN: 18</w:t>
-            </w:r>
-            <w:proofErr w:type="gramStart"/>
-            <w:r>
-              <w:t xml:space="preserve">   (</w:t>
-            </w:r>
-            <w:proofErr w:type="spellStart"/>
-            <w:proofErr w:type="gramEnd"/>
-            <w:r>
-              <w:t>prev</w:t>
-            </w:r>
-            <w:proofErr w:type="spellEnd"/>
-            <w:r>
-              <w:t xml:space="preserve"> 18)</w:t>
+              <w:t>TN: 18   (prev 18)</w:t>
             </w:r>
           </w:p>
           <w:p>
@@ -1837,21 +1566,11 @@
             <w:r>
               <w:t xml:space="preserve">NN: </w:t>
             </w:r>
-            <w:proofErr w:type="gramStart"/>
             <w:r>
               <w:t>20</w:t>
             </w:r>
             <w:r>
-              <w:t xml:space="preserve">  (</w:t>
-            </w:r>
-            <w:proofErr w:type="spellStart"/>
-            <w:proofErr w:type="gramEnd"/>
-            <w:r>
-              <w:t>prev</w:t>
-            </w:r>
-            <w:proofErr w:type="spellEnd"/>
-            <w:r>
-              <w:t xml:space="preserve"> 1</w:t>
+              <w:t xml:space="preserve">  (prev 1</w:t>
             </w:r>
             <w:r>
               <w:t>8</w:t>
@@ -1865,15 +1584,7 @@
               <w:jc w:val="center"/>
             </w:pPr>
             <w:r>
-              <w:t>EDPN: 20 (</w:t>
-            </w:r>
-            <w:proofErr w:type="spellStart"/>
-            <w:r>
-              <w:t>prev</w:t>
-            </w:r>
-            <w:proofErr w:type="spellEnd"/>
-            <w:r>
-              <w:t xml:space="preserve"> 20)</w:t>
+              <w:t>EDPN: 20 (prev 20)</w:t>
             </w:r>
           </w:p>
           <w:p>
@@ -1881,15 +1592,7 @@
               <w:jc w:val="center"/>
             </w:pPr>
             <w:r>
-              <w:t>CTNN: 16 (</w:t>
-            </w:r>
-            <w:proofErr w:type="spellStart"/>
-            <w:r>
-              <w:t>prev</w:t>
-            </w:r>
-            <w:proofErr w:type="spellEnd"/>
-            <w:r>
-              <w:t xml:space="preserve"> 16)</w:t>
+              <w:t>CTNN: 16 (prev 16)</w:t>
             </w:r>
           </w:p>
         </w:tc>
@@ -1909,20 +1612,7 @@
               <w:t>2</w:t>
             </w:r>
             <w:r>
-              <w:t xml:space="preserve">   </w:t>
-            </w:r>
-            <w:proofErr w:type="gramStart"/>
-            <w:r>
-              <w:t xml:space="preserve">   (</w:t>
-            </w:r>
-            <w:proofErr w:type="spellStart"/>
-            <w:proofErr w:type="gramEnd"/>
-            <w:r>
-              <w:t>prev</w:t>
-            </w:r>
-            <w:proofErr w:type="spellEnd"/>
-            <w:r>
-              <w:t xml:space="preserve"> </w:t>
+              <w:t xml:space="preserve">      (prev </w:t>
             </w:r>
             <w:r>
               <w:t>6</w:t>
@@ -1942,20 +1632,7 @@
               <w:t>2</w:t>
             </w:r>
             <w:r>
-              <w:t xml:space="preserve">  </w:t>
-            </w:r>
-            <w:proofErr w:type="gramStart"/>
-            <w:r>
-              <w:t xml:space="preserve">   (</w:t>
-            </w:r>
-            <w:proofErr w:type="spellStart"/>
-            <w:proofErr w:type="gramEnd"/>
-            <w:r>
-              <w:t>prev</w:t>
-            </w:r>
-            <w:proofErr w:type="spellEnd"/>
-            <w:r>
-              <w:t xml:space="preserve"> </w:t>
+              <w:t xml:space="preserve">     (prev </w:t>
             </w:r>
             <w:r>
               <w:t>6</w:t>
@@ -1975,15 +1652,7 @@
               <w:t>2</w:t>
             </w:r>
             <w:r>
-              <w:t xml:space="preserve"> (</w:t>
-            </w:r>
-            <w:proofErr w:type="spellStart"/>
-            <w:r>
-              <w:t>prev</w:t>
-            </w:r>
-            <w:proofErr w:type="spellEnd"/>
-            <w:r>
-              <w:t xml:space="preserve"> </w:t>
+              <w:t xml:space="preserve"> (prev </w:t>
             </w:r>
             <w:r>
               <w:t>5</w:t>
@@ -2003,15 +1672,7 @@
               <w:t>2</w:t>
             </w:r>
             <w:r>
-              <w:t xml:space="preserve"> (</w:t>
-            </w:r>
-            <w:proofErr w:type="spellStart"/>
-            <w:r>
-              <w:t>prev</w:t>
-            </w:r>
-            <w:proofErr w:type="spellEnd"/>
-            <w:r>
-              <w:t xml:space="preserve"> </w:t>
+              <w:t xml:space="preserve"> (prev </w:t>
             </w:r>
             <w:r>
               <w:t>5</w:t>
@@ -2027,23 +1688,7 @@
           </w:tcPr>
           <w:p>
             <w:r>
-              <w:t xml:space="preserve">Content Profiles; A set of profiles to record the care actions conducted in an emergency department encounter including: triaging a patient upon presentation (TN), nursing care delivered (NN), and the notes from </w:t>
-            </w:r>
-            <w:proofErr w:type="gramStart"/>
-            <w:r>
-              <w:t>a</w:t>
-            </w:r>
-            <w:proofErr w:type="gramEnd"/>
-            <w:r>
-              <w:t xml:space="preserve"> ED physician (EDPN).  A composite triage and nursing care document (CTNN) </w:t>
-            </w:r>
-            <w:proofErr w:type="gramStart"/>
-            <w:r>
-              <w:t>is</w:t>
-            </w:r>
-            <w:proofErr w:type="gramEnd"/>
-            <w:r>
-              <w:t xml:space="preserve"> also possible.</w:t>
+              <w:t>Content Profiles; A set of profiles to record the care actions conducted in an emergency department encounter including: triaging a patient upon presentation (TN), nursing care delivered (NN), and the notes from a ED physician (EDPN).  A composite triage and nursing care document (CTNN) is also possible.</w:t>
             </w:r>
           </w:p>
         </w:tc>
@@ -2081,15 +1726,7 @@
               <w:t>3</w:t>
             </w:r>
             <w:r>
-              <w:t xml:space="preserve"> (</w:t>
-            </w:r>
-            <w:proofErr w:type="spellStart"/>
-            <w:r>
-              <w:t>prev</w:t>
-            </w:r>
-            <w:proofErr w:type="spellEnd"/>
-            <w:r>
-              <w:t xml:space="preserve"> 3</w:t>
+              <w:t xml:space="preserve"> (prev 3</w:t>
             </w:r>
             <w:r>
               <w:t>2</w:t>
@@ -2112,15 +1749,7 @@
               <w:t>2</w:t>
             </w:r>
             <w:r>
-              <w:t xml:space="preserve"> (</w:t>
-            </w:r>
-            <w:proofErr w:type="spellStart"/>
-            <w:r>
-              <w:t>prev</w:t>
-            </w:r>
-            <w:proofErr w:type="spellEnd"/>
-            <w:r>
-              <w:t xml:space="preserve"> </w:t>
+              <w:t xml:space="preserve"> (prev </w:t>
             </w:r>
             <w:r>
               <w:t>4</w:t>
@@ -2192,15 +1821,7 @@
               <w:t>LDHP: 14</w:t>
             </w:r>
             <w:r>
-              <w:t xml:space="preserve"> (</w:t>
-            </w:r>
-            <w:proofErr w:type="spellStart"/>
-            <w:r>
-              <w:t>prev</w:t>
-            </w:r>
-            <w:proofErr w:type="spellEnd"/>
-            <w:r>
-              <w:t xml:space="preserve"> 1</w:t>
+              <w:t xml:space="preserve"> (prev 1</w:t>
             </w:r>
             <w:r>
               <w:t>4</w:t>
@@ -2220,15 +1841,7 @@
               <w:t>1</w:t>
             </w:r>
             <w:r>
-              <w:t xml:space="preserve"> (</w:t>
-            </w:r>
-            <w:proofErr w:type="spellStart"/>
-            <w:r>
-              <w:t>prev</w:t>
-            </w:r>
-            <w:proofErr w:type="spellEnd"/>
-            <w:r>
-              <w:t xml:space="preserve"> </w:t>
+              <w:t xml:space="preserve"> (prev </w:t>
             </w:r>
             <w:r>
               <w:t>20</w:t>
@@ -2242,23 +1855,10 @@
               <w:jc w:val="center"/>
             </w:pPr>
             <w:r>
-              <w:t xml:space="preserve">MDS: </w:t>
-            </w:r>
-            <w:proofErr w:type="gramStart"/>
-            <w:r>
-              <w:t>4</w:t>
-            </w:r>
-            <w:r>
-              <w:t xml:space="preserve">  (</w:t>
-            </w:r>
-            <w:proofErr w:type="spellStart"/>
-            <w:proofErr w:type="gramEnd"/>
-            <w:r>
-              <w:t>prev</w:t>
-            </w:r>
-            <w:proofErr w:type="spellEnd"/>
-            <w:r>
-              <w:t xml:space="preserve"> </w:t>
+              <w:t>MDS: 4</w:t>
+            </w:r>
+            <w:r>
+              <w:t xml:space="preserve">  (prev </w:t>
             </w:r>
             <w:r>
               <w:t>4</w:t>
@@ -2278,15 +1878,7 @@
               <w:t>1</w:t>
             </w:r>
             <w:r>
-              <w:t xml:space="preserve"> (</w:t>
-            </w:r>
-            <w:proofErr w:type="spellStart"/>
-            <w:r>
-              <w:t>prev</w:t>
-            </w:r>
-            <w:proofErr w:type="spellEnd"/>
-            <w:r>
-              <w:t xml:space="preserve"> 11)</w:t>
+              <w:t xml:space="preserve"> (prev 11)</w:t>
             </w:r>
           </w:p>
         </w:tc>
@@ -2300,15 +1892,7 @@
               <w:jc w:val="center"/>
             </w:pPr>
             <w:r>
-              <w:t>LDHP: 2 (</w:t>
-            </w:r>
-            <w:proofErr w:type="spellStart"/>
-            <w:r>
-              <w:t>prev</w:t>
-            </w:r>
-            <w:proofErr w:type="spellEnd"/>
-            <w:r>
-              <w:t xml:space="preserve"> </w:t>
+              <w:t xml:space="preserve">LDHP: 2 (prev </w:t>
             </w:r>
             <w:r>
               <w:t>2</w:t>
@@ -2322,20 +1906,7 @@
               <w:jc w:val="center"/>
             </w:pPr>
             <w:r>
-              <w:t xml:space="preserve">LDS: 2 </w:t>
-            </w:r>
-            <w:proofErr w:type="gramStart"/>
-            <w:r>
-              <w:t xml:space="preserve">   (</w:t>
-            </w:r>
-            <w:proofErr w:type="spellStart"/>
-            <w:proofErr w:type="gramEnd"/>
-            <w:r>
-              <w:t>prev</w:t>
-            </w:r>
-            <w:proofErr w:type="spellEnd"/>
-            <w:r>
-              <w:t xml:space="preserve"> 3)</w:t>
+              <w:t>LDS: 2    (prev 3)</w:t>
             </w:r>
           </w:p>
           <w:p>
@@ -2345,21 +1916,11 @@
             <w:r>
               <w:t xml:space="preserve">MDS: </w:t>
             </w:r>
-            <w:proofErr w:type="gramStart"/>
             <w:r>
               <w:t>0</w:t>
             </w:r>
             <w:r>
-              <w:t xml:space="preserve">  (</w:t>
-            </w:r>
-            <w:proofErr w:type="spellStart"/>
-            <w:proofErr w:type="gramEnd"/>
-            <w:r>
-              <w:t>prev</w:t>
-            </w:r>
-            <w:proofErr w:type="spellEnd"/>
-            <w:r>
-              <w:t xml:space="preserve"> 1)</w:t>
+              <w:t xml:space="preserve">  (prev 1)</w:t>
             </w:r>
           </w:p>
           <w:p>
@@ -2369,21 +1930,11 @@
             <w:r>
               <w:t xml:space="preserve">PPVS: </w:t>
             </w:r>
-            <w:proofErr w:type="gramStart"/>
             <w:r>
               <w:t>1</w:t>
             </w:r>
             <w:r>
-              <w:t xml:space="preserve">  (</w:t>
-            </w:r>
-            <w:proofErr w:type="spellStart"/>
-            <w:proofErr w:type="gramEnd"/>
-            <w:r>
-              <w:t>prev</w:t>
-            </w:r>
-            <w:proofErr w:type="spellEnd"/>
-            <w:r>
-              <w:t xml:space="preserve"> 2)</w:t>
+              <w:t xml:space="preserve">  (prev 2)</w:t>
             </w:r>
           </w:p>
         </w:tc>
@@ -2462,15 +2013,7 @@
               <w:jc w:val="center"/>
             </w:pPr>
             <w:r>
-              <w:t>2 (</w:t>
-            </w:r>
-            <w:proofErr w:type="spellStart"/>
-            <w:r>
-              <w:t>prev</w:t>
-            </w:r>
-            <w:proofErr w:type="spellEnd"/>
-            <w:r>
-              <w:t xml:space="preserve"> 2)</w:t>
+              <w:t>2 (prev 2)</w:t>
             </w:r>
           </w:p>
         </w:tc>
@@ -2484,15 +2027,7 @@
               <w:jc w:val="center"/>
             </w:pPr>
             <w:r>
-              <w:t>0 (</w:t>
-            </w:r>
-            <w:proofErr w:type="spellStart"/>
-            <w:r>
-              <w:t>prev</w:t>
-            </w:r>
-            <w:proofErr w:type="spellEnd"/>
-            <w:r>
-              <w:t xml:space="preserve"> 1)</w:t>
+              <w:t>0 (prev 1)</w:t>
             </w:r>
           </w:p>
         </w:tc>
@@ -2541,15 +2076,7 @@
               <w:jc w:val="center"/>
             </w:pPr>
             <w:r>
-              <w:t>4 (</w:t>
-            </w:r>
-            <w:proofErr w:type="spellStart"/>
-            <w:r>
-              <w:t>prev</w:t>
-            </w:r>
-            <w:proofErr w:type="spellEnd"/>
-            <w:r>
-              <w:t xml:space="preserve"> 4)</w:t>
+              <w:t>4 (prev 4)</w:t>
             </w:r>
           </w:p>
         </w:tc>
@@ -2563,15 +2090,7 @@
               <w:jc w:val="center"/>
             </w:pPr>
             <w:r>
-              <w:t>1 (</w:t>
-            </w:r>
-            <w:proofErr w:type="spellStart"/>
-            <w:r>
-              <w:t>prev</w:t>
-            </w:r>
-            <w:proofErr w:type="spellEnd"/>
-            <w:r>
-              <w:t xml:space="preserve"> 1)</w:t>
+              <w:t>1 (prev 1)</w:t>
             </w:r>
           </w:p>
         </w:tc>
@@ -2617,15 +2136,7 @@
               <w:jc w:val="center"/>
             </w:pPr>
             <w:r>
-              <w:t>9 (</w:t>
-            </w:r>
-            <w:proofErr w:type="spellStart"/>
-            <w:r>
-              <w:t>prev</w:t>
-            </w:r>
-            <w:proofErr w:type="spellEnd"/>
-            <w:r>
-              <w:t xml:space="preserve"> 9)</w:t>
+              <w:t>9 (prev 9)</w:t>
             </w:r>
           </w:p>
         </w:tc>
@@ -2642,15 +2153,7 @@
               <w:t>1</w:t>
             </w:r>
             <w:r>
-              <w:t xml:space="preserve"> (</w:t>
-            </w:r>
-            <w:proofErr w:type="spellStart"/>
-            <w:r>
-              <w:t>prev</w:t>
-            </w:r>
-            <w:proofErr w:type="spellEnd"/>
-            <w:r>
-              <w:t xml:space="preserve"> 2)</w:t>
+              <w:t xml:space="preserve"> (prev 2)</w:t>
             </w:r>
           </w:p>
         </w:tc>
@@ -2682,23 +2185,7 @@
           </w:tcPr>
           <w:p>
             <w:r>
-              <w:t xml:space="preserve">Cross-enterprise </w:t>
-            </w:r>
-            <w:proofErr w:type="spellStart"/>
-            <w:r>
-              <w:t>eReferral</w:t>
-            </w:r>
-            <w:proofErr w:type="spellEnd"/>
-            <w:r>
-              <w:t xml:space="preserve"> Workflow Definition (</w:t>
-            </w:r>
-            <w:proofErr w:type="spellStart"/>
-            <w:r>
-              <w:t>XBeR</w:t>
-            </w:r>
-            <w:proofErr w:type="spellEnd"/>
-            <w:r>
-              <w:t>-WD)</w:t>
+              <w:t>Cross-enterprise eReferral Workflow Definition (XBeR-WD)</w:t>
             </w:r>
           </w:p>
         </w:tc>
@@ -2712,15 +2199,7 @@
               <w:jc w:val="center"/>
             </w:pPr>
             <w:r>
-              <w:t>6 (</w:t>
-            </w:r>
-            <w:proofErr w:type="spellStart"/>
-            <w:r>
-              <w:t>prev</w:t>
-            </w:r>
-            <w:proofErr w:type="spellEnd"/>
-            <w:r>
-              <w:t xml:space="preserve"> </w:t>
+              <w:t xml:space="preserve">6 (prev </w:t>
             </w:r>
             <w:r>
               <w:t>6</w:t>
@@ -2743,15 +2222,7 @@
               <w:t>2</w:t>
             </w:r>
             <w:r>
-              <w:t xml:space="preserve"> (</w:t>
-            </w:r>
-            <w:proofErr w:type="spellStart"/>
-            <w:r>
-              <w:t>prev</w:t>
-            </w:r>
-            <w:proofErr w:type="spellEnd"/>
-            <w:r>
-              <w:t xml:space="preserve"> 2)</w:t>
+              <w:t xml:space="preserve"> (prev 2)</w:t>
             </w:r>
           </w:p>
         </w:tc>
@@ -2761,15 +2232,7 @@
           </w:tcPr>
           <w:p>
             <w:r>
-              <w:t xml:space="preserve">Workflow Profile; Establishes a common set of rules to share between participants involved in an </w:t>
-            </w:r>
-            <w:proofErr w:type="spellStart"/>
-            <w:r>
-              <w:t>eReferral</w:t>
-            </w:r>
-            <w:proofErr w:type="spellEnd"/>
-            <w:r>
-              <w:t xml:space="preserve"> Workflow</w:t>
+              <w:t>Workflow Profile; Establishes a common set of rules to share between participants involved in an eReferral Workflow</w:t>
             </w:r>
           </w:p>
         </w:tc>
@@ -2805,15 +2268,7 @@
               <w:jc w:val="center"/>
             </w:pPr>
             <w:r>
-              <w:t>2 (</w:t>
-            </w:r>
-            <w:proofErr w:type="spellStart"/>
-            <w:r>
-              <w:t>prev</w:t>
-            </w:r>
-            <w:proofErr w:type="spellEnd"/>
-            <w:r>
-              <w:t xml:space="preserve"> 0)</w:t>
+              <w:t>2 (prev 0)</w:t>
             </w:r>
           </w:p>
         </w:tc>
@@ -2826,19 +2281,11 @@
             <w:pPr>
               <w:jc w:val="center"/>
             </w:pPr>
-            <w:bookmarkStart w:id="19" w:name="_Hlk55987606"/>
-            <w:r>
-              <w:t>0 (</w:t>
-            </w:r>
-            <w:proofErr w:type="spellStart"/>
-            <w:r>
-              <w:t>prev</w:t>
-            </w:r>
-            <w:proofErr w:type="spellEnd"/>
-            <w:r>
-              <w:t xml:space="preserve"> 0)</w:t>
-            </w:r>
-            <w:bookmarkEnd w:id="19"/>
+            <w:bookmarkStart w:id="3" w:name="_Hlk55987606"/>
+            <w:r>
+              <w:t>0 (prev 0)</w:t>
+            </w:r>
+            <w:bookmarkEnd w:id="3"/>
           </w:p>
         </w:tc>
         <w:tc>
@@ -2875,15 +2322,7 @@
               <w:jc w:val="center"/>
             </w:pPr>
             <w:r>
-              <w:t>5 (</w:t>
-            </w:r>
-            <w:proofErr w:type="spellStart"/>
-            <w:r>
-              <w:t>prev</w:t>
-            </w:r>
-            <w:proofErr w:type="spellEnd"/>
-            <w:r>
-              <w:t xml:space="preserve"> 0)</w:t>
+              <w:t>5 (prev 0)</w:t>
             </w:r>
           </w:p>
         </w:tc>
@@ -2897,15 +2336,7 @@
               <w:jc w:val="center"/>
             </w:pPr>
             <w:r>
-              <w:t>3 (</w:t>
-            </w:r>
-            <w:proofErr w:type="spellStart"/>
-            <w:r>
-              <w:t>prev</w:t>
-            </w:r>
-            <w:proofErr w:type="spellEnd"/>
-            <w:r>
-              <w:t xml:space="preserve"> 0)</w:t>
+              <w:t>3 (prev 0)</w:t>
             </w:r>
           </w:p>
         </w:tc>
@@ -2943,15 +2374,7 @@
               <w:jc w:val="center"/>
             </w:pPr>
             <w:r>
-              <w:t>5 (</w:t>
-            </w:r>
-            <w:proofErr w:type="spellStart"/>
-            <w:r>
-              <w:t>prev</w:t>
-            </w:r>
-            <w:proofErr w:type="spellEnd"/>
-            <w:r>
-              <w:t xml:space="preserve"> 5)</w:t>
+              <w:t>5 (prev 5)</w:t>
             </w:r>
           </w:p>
         </w:tc>
@@ -2965,15 +2388,7 @@
               <w:jc w:val="center"/>
             </w:pPr>
             <w:r>
-              <w:t>1 (</w:t>
-            </w:r>
-            <w:proofErr w:type="spellStart"/>
-            <w:r>
-              <w:t>prev</w:t>
-            </w:r>
-            <w:proofErr w:type="spellEnd"/>
-            <w:r>
-              <w:t xml:space="preserve"> 1)</w:t>
+              <w:t>1 (prev 1)</w:t>
             </w:r>
           </w:p>
         </w:tc>
@@ -2997,15 +2412,7 @@
           </w:tcPr>
           <w:p>
             <w:r>
-              <w:t>Query for Existing Data Mobile (</w:t>
-            </w:r>
-            <w:proofErr w:type="spellStart"/>
-            <w:r>
-              <w:t>QEDm</w:t>
-            </w:r>
-            <w:proofErr w:type="spellEnd"/>
-            <w:r>
-              <w:t>)</w:t>
+              <w:t>Query for Existing Data Mobile (QEDm)</w:t>
             </w:r>
           </w:p>
         </w:tc>
@@ -3019,15 +2426,7 @@
               <w:jc w:val="center"/>
             </w:pPr>
             <w:r>
-              <w:t>14 (</w:t>
-            </w:r>
-            <w:proofErr w:type="spellStart"/>
-            <w:r>
-              <w:t>prev</w:t>
-            </w:r>
-            <w:proofErr w:type="spellEnd"/>
-            <w:r>
-              <w:t xml:space="preserve"> 0)</w:t>
+              <w:t>14 (prev 0)</w:t>
             </w:r>
           </w:p>
         </w:tc>
@@ -3041,15 +2440,7 @@
               <w:jc w:val="center"/>
             </w:pPr>
             <w:r>
-              <w:t>3 (</w:t>
-            </w:r>
-            <w:proofErr w:type="spellStart"/>
-            <w:r>
-              <w:t>prev</w:t>
-            </w:r>
-            <w:proofErr w:type="spellEnd"/>
-            <w:r>
-              <w:t xml:space="preserve"> 0)</w:t>
+              <w:t>3 (prev 0)</w:t>
             </w:r>
           </w:p>
         </w:tc>
@@ -3111,15 +2502,7 @@
     </w:tbl>
     <w:p>
       <w:r>
-        <w:t>&lt; # vendor (</w:t>
-      </w:r>
-      <w:proofErr w:type="spellStart"/>
-      <w:r>
-        <w:t>Connectathon</w:t>
-      </w:r>
-      <w:proofErr w:type="spellEnd"/>
-      <w:r>
-        <w:t>) is a count of successful vendors from Connectathon-results.ihe.net &gt;</w:t>
+        <w:t>&lt; # vendor (Connectathon) is a count of successful vendors from Connectathon-results.ihe.net &gt;</w:t>
       </w:r>
       <w:r>
         <w:br/>
@@ -3418,7 +2801,7 @@
             <w:tcW w:w="4320" w:type="dxa"/>
           </w:tcPr>
           <w:p>
-            <w:bookmarkStart w:id="20" w:name="_Hlk56774639"/>
+            <w:bookmarkStart w:id="4" w:name="_Hlk56774639"/>
             <w:r>
               <w:t>ASIP Santé</w:t>
             </w:r>
@@ -3433,7 +2816,7 @@
                 <w:t>http://esante.gouv.fr/en</w:t>
               </w:r>
             </w:hyperlink>
-            <w:bookmarkEnd w:id="20"/>
+            <w:bookmarkEnd w:id="4"/>
           </w:p>
         </w:tc>
         <w:tc>
@@ -3546,15 +2929,7 @@
           </w:tcPr>
           <w:p>
             <w:r>
-              <w:t xml:space="preserve">XDS-MS, </w:t>
-            </w:r>
-            <w:proofErr w:type="spellStart"/>
-            <w:r>
-              <w:t>XBeR</w:t>
-            </w:r>
-            <w:proofErr w:type="spellEnd"/>
-            <w:r>
-              <w:t>-WD, XTB-WS</w:t>
+              <w:t>XDS-MS, XBeR-WD, XTB-WS</w:t>
             </w:r>
           </w:p>
         </w:tc>
@@ -3564,15 +2939,7 @@
           </w:tcPr>
           <w:p>
             <w:r>
-              <w:t>In production 2016 (</w:t>
-            </w:r>
-            <w:proofErr w:type="spellStart"/>
-            <w:r>
-              <w:t>XBeR</w:t>
-            </w:r>
-            <w:proofErr w:type="spellEnd"/>
-            <w:r>
-              <w:t>-WD)</w:t>
+              <w:t>In production 2016 (XBeR-WD)</w:t>
             </w:r>
           </w:p>
           <w:p>
@@ -3701,15 +3068,7 @@
           </w:tcPr>
           <w:p>
             <w:r>
-              <w:t>Keystone Health Information Exchange (</w:t>
-            </w:r>
-            <w:proofErr w:type="spellStart"/>
-            <w:r>
-              <w:t>KeyHIE</w:t>
-            </w:r>
-            <w:proofErr w:type="spellEnd"/>
-            <w:r>
-              <w:t>)</w:t>
+              <w:t>Keystone Health Information Exchange (KeyHIE)</w:t>
             </w:r>
           </w:p>
         </w:tc>
@@ -3738,13 +3097,8 @@
             <w:tcW w:w="4320" w:type="dxa"/>
           </w:tcPr>
           <w:p>
-            <w:proofErr w:type="spellStart"/>
-            <w:r>
-              <w:t>Geisenger</w:t>
-            </w:r>
-            <w:proofErr w:type="spellEnd"/>
-            <w:r>
-              <w:t xml:space="preserve"> Health System</w:t>
+            <w:r>
+              <w:t>Geisenger Health System</w:t>
             </w:r>
           </w:p>
           <w:p>
@@ -3980,13 +3334,8 @@
             <w:tcW w:w="1136" w:type="dxa"/>
           </w:tcPr>
           <w:p>
-            <w:proofErr w:type="spellStart"/>
-            <w:r>
-              <w:t>Bumrungrad</w:t>
-            </w:r>
-            <w:proofErr w:type="spellEnd"/>
-            <w:r>
-              <w:t xml:space="preserve"> Hospital</w:t>
+            <w:r>
+              <w:t>Bumrungrad Hospital</w:t>
             </w:r>
           </w:p>
         </w:tc>
@@ -4035,8 +3384,8 @@
     <w:p/>
     <w:p/>
     <w:p>
-      <w:bookmarkStart w:id="21" w:name="_3znysh7" w:colFirst="0" w:colLast="0"/>
-      <w:bookmarkEnd w:id="21"/>
+      <w:bookmarkStart w:id="5" w:name="_3znysh7" w:colFirst="0" w:colLast="0"/>
+      <w:bookmarkEnd w:id="5"/>
     </w:p>
     <w:p>
       <w:pPr>
@@ -4119,21 +3468,15 @@
           <w:numId w:val="11"/>
         </w:numPr>
       </w:pPr>
-      <w:ins w:id="22" w:author="Tone Southerland" w:date="2020-12-17T09:56:00Z">
-        <w:r>
-          <w:t>Query for Existing Data for Mobile (</w:t>
-        </w:r>
-      </w:ins>
-      <w:proofErr w:type="spellStart"/>
+      <w:r>
+        <w:t>Query for Existing Data for Mobile (</w:t>
+      </w:r>
       <w:r>
         <w:t>QEDm</w:t>
       </w:r>
-      <w:proofErr w:type="spellEnd"/>
-      <w:ins w:id="23" w:author="Tone Southerland" w:date="2020-12-17T09:56:00Z">
-        <w:r>
-          <w:t>)</w:t>
-        </w:r>
-      </w:ins>
+      <w:r>
+        <w:t>)</w:t>
+      </w:r>
     </w:p>
     <w:p>
       <w:pPr>
@@ -4155,11 +3498,9 @@
       <w:r>
         <w:t xml:space="preserve"> Summary</w:t>
       </w:r>
-      <w:ins w:id="24" w:author="Tone Southerland" w:date="2020-12-17T09:56:00Z">
-        <w:r>
-          <w:t xml:space="preserve"> (LDS)</w:t>
-        </w:r>
-      </w:ins>
+      <w:r>
+        <w:t xml:space="preserve"> (LDS)</w:t>
+      </w:r>
     </w:p>
     <w:p>
       <w:pPr>
@@ -4296,8 +3637,8 @@
           <w:numId w:val="7"/>
         </w:numPr>
       </w:pPr>
-      <w:bookmarkStart w:id="25" w:name="_2et92p0" w:colFirst="0" w:colLast="0"/>
-      <w:bookmarkEnd w:id="25"/>
+      <w:bookmarkStart w:id="6" w:name="_2et92p0" w:colFirst="0" w:colLast="0"/>
+      <w:bookmarkEnd w:id="6"/>
       <w:r>
         <w:lastRenderedPageBreak/>
         <w:t xml:space="preserve">2018 ONC Interoperability Forum demonstration of the </w:t>
@@ -4319,7 +3660,7 @@
           <w:numId w:val="7"/>
         </w:numPr>
       </w:pPr>
-      <w:bookmarkStart w:id="26" w:name="_Hlk51929218"/>
+      <w:bookmarkStart w:id="7" w:name="_Hlk51929218"/>
       <w:r>
         <w:t>2018 HIMSS Annual Conference (United States)</w:t>
       </w:r>
@@ -4327,7 +3668,7 @@
         <w:tab/>
       </w:r>
     </w:p>
-    <w:bookmarkEnd w:id="26"/>
+    <w:bookmarkEnd w:id="7"/>
     <w:p>
       <w:pPr>
         <w:numPr>
@@ -4684,7 +4025,7 @@
           <w:b/>
         </w:rPr>
       </w:pPr>
-      <w:bookmarkStart w:id="27" w:name="_Hlk56155137"/>
+      <w:bookmarkStart w:id="8" w:name="_Hlk56155137"/>
       <w:r>
         <w:rPr>
           <w:b/>
@@ -4738,19 +4079,19 @@
           <w:highlight w:val="yellow"/>
         </w:rPr>
       </w:pPr>
-      <w:commentRangeStart w:id="28"/>
+      <w:commentRangeStart w:id="9"/>
       <w:r>
         <w:rPr>
           <w:highlight w:val="yellow"/>
         </w:rPr>
         <w:t>TBD</w:t>
       </w:r>
-      <w:commentRangeEnd w:id="28"/>
+      <w:commentRangeEnd w:id="9"/>
       <w:r>
         <w:rPr>
           <w:rStyle w:val="CommentReference"/>
         </w:rPr>
-        <w:commentReference w:id="28"/>
+        <w:commentReference w:id="9"/>
       </w:r>
     </w:p>
     <w:p>
@@ -4774,22 +4115,9 @@
       <w:r>
         <w:t xml:space="preserve">ublished </w:t>
       </w:r>
-      <w:del w:id="29" w:author="Tone Southerland" w:date="2020-12-17T09:56:00Z">
-        <w:r>
-          <w:delText>November</w:delText>
-        </w:r>
-        <w:r>
-          <w:delText xml:space="preserve"> </w:delText>
-        </w:r>
-      </w:del>
-      <w:ins w:id="30" w:author="Tone Southerland" w:date="2020-12-17T09:56:00Z">
-        <w:r>
-          <w:t>December</w:t>
-        </w:r>
-        <w:r>
-          <w:t xml:space="preserve"> </w:t>
-        </w:r>
-      </w:ins>
+      <w:r>
+        <w:t xml:space="preserve">December </w:t>
+      </w:r>
       <w:r>
         <w:t>2020</w:t>
       </w:r>
@@ -4806,8 +4134,8 @@
           <w:b/>
         </w:rPr>
       </w:pPr>
-      <w:bookmarkStart w:id="31" w:name="_Hlk56774749"/>
-      <w:bookmarkEnd w:id="27"/>
+      <w:bookmarkStart w:id="10" w:name="_Hlk56774749"/>
+      <w:bookmarkEnd w:id="8"/>
       <w:r>
         <w:rPr>
           <w:b/>
@@ -4815,7 +4143,7 @@
         <w:t>CDA Occupational Data Options</w:t>
       </w:r>
     </w:p>
-    <w:bookmarkEnd w:id="31"/>
+    <w:bookmarkEnd w:id="10"/>
     <w:p>
       <w:pPr>
         <w:pStyle w:val="ListParagraph"/>
@@ -5097,21 +4425,7 @@
         <w:rPr>
           <w:shd w:val="clear" w:color="auto" w:fill="FFFFFF"/>
         </w:rPr>
-        <w:t xml:space="preserve">nables assessment developers and curators a means by which they can distribute assessment instruments to healthcare providers, supporting exchange of assessment data in a standardized form using the HL7 FHIR Questionnaire resource. It provides the opportunity for provider organizations to choose from </w:t>
-      </w:r>
-      <w:proofErr w:type="gramStart"/>
-      <w:r>
-        <w:rPr>
-          <w:shd w:val="clear" w:color="auto" w:fill="FFFFFF"/>
-        </w:rPr>
-        <w:t>an</w:t>
-      </w:r>
-      <w:proofErr w:type="gramEnd"/>
-      <w:r>
-        <w:rPr>
-          <w:shd w:val="clear" w:color="auto" w:fill="FFFFFF"/>
-        </w:rPr>
-        <w:t xml:space="preserve"> variety of instruments yet integrate them using a common interface.</w:t>
+        <w:t>nables assessment developers and curators a means by which they can distribute assessment instruments to healthcare providers, supporting exchange of assessment data in a standardized form using the HL7 FHIR Questionnaire resource. It provides the opportunity for provider organizations to choose from an variety of instruments yet integrate them using a common interface.</w:t>
       </w:r>
     </w:p>
     <w:p>
@@ -5161,21 +4475,7 @@
         <w:rPr>
           <w:b/>
         </w:rPr>
-        <w:t>Query for Existing Data Mobile (</w:t>
-      </w:r>
-      <w:proofErr w:type="spellStart"/>
-      <w:r>
-        <w:rPr>
-          <w:b/>
-        </w:rPr>
-        <w:t>QEDm</w:t>
-      </w:r>
-      <w:proofErr w:type="spellEnd"/>
-      <w:r>
-        <w:rPr>
-          <w:b/>
-        </w:rPr>
-        <w:t>) – Revised</w:t>
+        <w:t>Query for Existing Data Mobile (QEDm) – Revised</w:t>
       </w:r>
     </w:p>
     <w:p>
@@ -5402,8 +4702,8 @@
         </w:numPr>
         <w:spacing w:after="80"/>
       </w:pPr>
-      <w:bookmarkStart w:id="32" w:name="_tyjcwt" w:colFirst="0" w:colLast="0"/>
-      <w:bookmarkEnd w:id="32"/>
+      <w:bookmarkStart w:id="11" w:name="_tyjcwt" w:colFirst="0" w:colLast="0"/>
+      <w:bookmarkEnd w:id="11"/>
       <w:r>
         <w:lastRenderedPageBreak/>
         <w:t>The US ONC Interoperability Standards Advisory continues to reference various IHE PCC profiles</w:t>
@@ -5710,23 +5010,7 @@
         <w:t xml:space="preserve"> domains</w:t>
       </w:r>
       <w:r>
-        <w:t xml:space="preserve"> over the past several years to develop Profiles. These domains include Cardiology (CARD), Radiology (RAD), </w:t>
-      </w:r>
-      <w:del w:id="33" w:author="Tone Southerland" w:date="2020-12-17T10:36:00Z">
-        <w:r>
-          <w:delText xml:space="preserve">Patient Care </w:delText>
-        </w:r>
-      </w:del>
-      <w:r>
-        <w:t>Devices</w:t>
-      </w:r>
-      <w:del w:id="34" w:author="Tone Southerland" w:date="2020-12-17T10:36:00Z">
-        <w:r>
-          <w:delText xml:space="preserve"> (PCD)</w:delText>
-        </w:r>
-      </w:del>
-      <w:r>
-        <w:t xml:space="preserve">, Quality, Research, and Public Health (QRPH), and IT Infrastructure (ITI). </w:t>
+        <w:t xml:space="preserve"> over the past several years to develop Profiles. These domains include Cardiology (CARD), Radiology (RAD), Devices, Quality, Research, and Public Health (QRPH), and IT Infrastructure (ITI). </w:t>
       </w:r>
     </w:p>
     <w:p>
@@ -5795,39 +5079,17 @@
       <w:r>
         <w:t xml:space="preserve">The following strategic goals are reviewed periodically by PCC and adjusted as needed based on stakeholder and committee member input to ensure the focus of PCC remains relevant to industry needs. The current strategic goals </w:t>
       </w:r>
-      <w:ins w:id="35" w:author="Tone Southerland" w:date="2020-12-17T10:36:00Z">
-        <w:r>
-          <w:t>continue</w:t>
-        </w:r>
-      </w:ins>
-      <w:del w:id="36" w:author="Tone Southerland" w:date="2020-12-17T10:36:00Z">
-        <w:r>
-          <w:delText>are</w:delText>
-        </w:r>
-      </w:del>
+      <w:r>
+        <w:t>continue</w:t>
+      </w:r>
       <w:r>
         <w:t xml:space="preserve"> to focus on Workflow</w:t>
       </w:r>
-      <w:ins w:id="37" w:author="Tone Southerland" w:date="2020-12-17T10:36:00Z">
-        <w:r>
-          <w:t xml:space="preserve"> and</w:t>
-        </w:r>
-      </w:ins>
-      <w:del w:id="38" w:author="Tone Southerland" w:date="2020-12-17T10:36:00Z">
-        <w:r>
-          <w:delText>,</w:delText>
-        </w:r>
-      </w:del>
-      <w:r>
-        <w:t xml:space="preserve"> Content</w:t>
-      </w:r>
-      <w:del w:id="39" w:author="Tone Southerland" w:date="2020-12-17T10:36:00Z">
-        <w:r>
-          <w:delText>, and Nursing</w:delText>
-        </w:r>
-      </w:del>
-      <w:r>
-        <w:t>.</w:t>
+      <w:r>
+        <w:t xml:space="preserve"> and</w:t>
+      </w:r>
+      <w:r>
+        <w:t xml:space="preserve"> Content.</w:t>
       </w:r>
     </w:p>
     <w:p>
@@ -5855,12 +5117,7 @@
         </w:numPr>
       </w:pPr>
       <w:r>
-        <w:t>Develop new profiles by reaching out toward other IHE domains to coordinate work</w:t>
-      </w:r>
-      <w:bookmarkStart w:id="40" w:name="_GoBack"/>
-      <w:bookmarkEnd w:id="40"/>
-      <w:r>
-        <w:t>flows across care paths.</w:t>
+        <w:t>Develop new profiles by reaching out toward other IHE domains to coordinate workflows across care paths.</w:t>
       </w:r>
     </w:p>
     <w:p>
@@ -5988,7 +5245,7 @@
 
 <file path=word/comments.xml><?xml version="1.0" encoding="utf-8"?>
 <w:comments xmlns:wpc="http://schemas.microsoft.com/office/word/2010/wordprocessingCanvas" xmlns:cx="http://schemas.microsoft.com/office/drawing/2014/chartex" xmlns:cx1="http://schemas.microsoft.com/office/drawing/2015/9/8/chartex" xmlns:cx2="http://schemas.microsoft.com/office/drawing/2015/10/21/chartex" xmlns:cx3="http://schemas.microsoft.com/office/drawing/2016/5/9/chartex" xmlns:cx4="http://schemas.microsoft.com/office/drawing/2016/5/10/chartex" xmlns:cx5="http://schemas.microsoft.com/office/drawing/2016/5/11/chartex" xmlns:cx6="http://schemas.microsoft.com/office/drawing/2016/5/12/chartex" xmlns:cx7="http://schemas.microsoft.com/office/drawing/2016/5/13/chartex" xmlns:cx8="http://schemas.microsoft.com/office/drawing/2016/5/14/chartex" xmlns:mc="http://schemas.openxmlformats.org/markup-compatibility/2006" xmlns:aink="http://schemas.microsoft.com/office/drawing/2016/ink" xmlns:am3d="http://schemas.microsoft.com/office/drawing/2017/model3d" xmlns:o="urn:schemas-microsoft-com:office:office" xmlns:r="http://schemas.openxmlformats.org/officeDocument/2006/relationships" xmlns:m="http://schemas.openxmlformats.org/officeDocument/2006/math" xmlns:v="urn:schemas-microsoft-com:vml" xmlns:wp14="http://schemas.microsoft.com/office/word/2010/wordprocessingDrawing" xmlns:wp="http://schemas.openxmlformats.org/drawingml/2006/wordprocessingDrawing" xmlns:w10="urn:schemas-microsoft-com:office:word" xmlns:w="http://schemas.openxmlformats.org/wordprocessingml/2006/main" xmlns:w14="http://schemas.microsoft.com/office/word/2010/wordml" xmlns:w15="http://schemas.microsoft.com/office/word/2012/wordml" xmlns:w16cid="http://schemas.microsoft.com/office/word/2016/wordml/cid" xmlns:w16se="http://schemas.microsoft.com/office/word/2015/wordml/symex" xmlns:wpg="http://schemas.microsoft.com/office/word/2010/wordprocessingGroup" xmlns:wpi="http://schemas.microsoft.com/office/word/2010/wordprocessingInk" xmlns:wne="http://schemas.microsoft.com/office/word/2006/wordml" xmlns:wps="http://schemas.microsoft.com/office/word/2010/wordprocessingShape" mc:Ignorable="w14 w15 w16se w16cid wp14">
-  <w:comment w:id="28" w:author="Tone Southerland" w:date="2020-12-14T09:42:00Z" w:initials="TS">
+  <w:comment w:id="9" w:author="Tone Southerland" w:date="2020-12-14T09:42:00Z" w:initials="TS">
     <w:p>
       <w:pPr>
         <w:pStyle w:val="CommentText"/>

</xml_diff>

<commit_message>
version presented to IHE Internationl Board in the 2021-01-14 meeting
</commit_message>
<xml_diff>
--- a/Board Reports/IHE Patient Care Coordination Domain Report.docx
+++ b/Board Reports/IHE Patient Care Coordination Domain Report.docx
@@ -1,6 +1,6 @@
 
 <file path=word/document.xml><?xml version="1.0" encoding="utf-8"?>
-<w:document xmlns:wpc="http://schemas.microsoft.com/office/word/2010/wordprocessingCanvas" xmlns:cx="http://schemas.microsoft.com/office/drawing/2014/chartex" xmlns:cx1="http://schemas.microsoft.com/office/drawing/2015/9/8/chartex" xmlns:cx2="http://schemas.microsoft.com/office/drawing/2015/10/21/chartex" xmlns:cx3="http://schemas.microsoft.com/office/drawing/2016/5/9/chartex" xmlns:cx4="http://schemas.microsoft.com/office/drawing/2016/5/10/chartex" xmlns:cx5="http://schemas.microsoft.com/office/drawing/2016/5/11/chartex" xmlns:cx6="http://schemas.microsoft.com/office/drawing/2016/5/12/chartex" xmlns:cx7="http://schemas.microsoft.com/office/drawing/2016/5/13/chartex" xmlns:cx8="http://schemas.microsoft.com/office/drawing/2016/5/14/chartex" xmlns:mc="http://schemas.openxmlformats.org/markup-compatibility/2006" xmlns:aink="http://schemas.microsoft.com/office/drawing/2016/ink" xmlns:am3d="http://schemas.microsoft.com/office/drawing/2017/model3d" xmlns:o="urn:schemas-microsoft-com:office:office" xmlns:r="http://schemas.openxmlformats.org/officeDocument/2006/relationships" xmlns:m="http://schemas.openxmlformats.org/officeDocument/2006/math" xmlns:v="urn:schemas-microsoft-com:vml" xmlns:wp14="http://schemas.microsoft.com/office/word/2010/wordprocessingDrawing" xmlns:wp="http://schemas.openxmlformats.org/drawingml/2006/wordprocessingDrawing" xmlns:w10="urn:schemas-microsoft-com:office:word" xmlns:w="http://schemas.openxmlformats.org/wordprocessingml/2006/main" xmlns:w14="http://schemas.microsoft.com/office/word/2010/wordml" xmlns:w15="http://schemas.microsoft.com/office/word/2012/wordml" xmlns:w16cid="http://schemas.microsoft.com/office/word/2016/wordml/cid" xmlns:w16se="http://schemas.microsoft.com/office/word/2015/wordml/symex" xmlns:wpg="http://schemas.microsoft.com/office/word/2010/wordprocessingGroup" xmlns:wpi="http://schemas.microsoft.com/office/word/2010/wordprocessingInk" xmlns:wne="http://schemas.microsoft.com/office/word/2006/wordml" xmlns:wps="http://schemas.microsoft.com/office/word/2010/wordprocessingShape" mc:Ignorable="w14 w15 w16se w16cid wp14">
+<w:document xmlns:wpc="http://schemas.microsoft.com/office/word/2010/wordprocessingCanvas" xmlns:cx="http://schemas.microsoft.com/office/drawing/2014/chartex" xmlns:cx1="http://schemas.microsoft.com/office/drawing/2015/9/8/chartex" xmlns:cx2="http://schemas.microsoft.com/office/drawing/2015/10/21/chartex" xmlns:cx3="http://schemas.microsoft.com/office/drawing/2016/5/9/chartex" xmlns:cx4="http://schemas.microsoft.com/office/drawing/2016/5/10/chartex" xmlns:cx5="http://schemas.microsoft.com/office/drawing/2016/5/11/chartex" xmlns:cx6="http://schemas.microsoft.com/office/drawing/2016/5/12/chartex" xmlns:cx7="http://schemas.microsoft.com/office/drawing/2016/5/13/chartex" xmlns:cx8="http://schemas.microsoft.com/office/drawing/2016/5/14/chartex" xmlns:mc="http://schemas.openxmlformats.org/markup-compatibility/2006" xmlns:aink="http://schemas.microsoft.com/office/drawing/2016/ink" xmlns:am3d="http://schemas.microsoft.com/office/drawing/2017/model3d" xmlns:o="urn:schemas-microsoft-com:office:office" xmlns:r="http://schemas.openxmlformats.org/officeDocument/2006/relationships" xmlns:m="http://schemas.openxmlformats.org/officeDocument/2006/math" xmlns:v="urn:schemas-microsoft-com:vml" xmlns:wp14="http://schemas.microsoft.com/office/word/2010/wordprocessingDrawing" xmlns:wp="http://schemas.openxmlformats.org/drawingml/2006/wordprocessingDrawing" xmlns:w10="urn:schemas-microsoft-com:office:word" xmlns:w="http://schemas.openxmlformats.org/wordprocessingml/2006/main" xmlns:w14="http://schemas.microsoft.com/office/word/2010/wordml" xmlns:w15="http://schemas.microsoft.com/office/word/2012/wordml" xmlns:w16cex="http://schemas.microsoft.com/office/word/2018/wordml/cex" xmlns:w16cid="http://schemas.microsoft.com/office/word/2016/wordml/cid" xmlns:w16="http://schemas.microsoft.com/office/word/2018/wordml" xmlns:w16se="http://schemas.microsoft.com/office/word/2015/wordml/symex" xmlns:wpg="http://schemas.microsoft.com/office/word/2010/wordprocessingGroup" xmlns:wpi="http://schemas.microsoft.com/office/word/2010/wordprocessingInk" xmlns:wne="http://schemas.microsoft.com/office/word/2006/wordml" xmlns:wps="http://schemas.microsoft.com/office/word/2010/wordprocessingShape" mc:Ignorable="w14 w15 w16se w16cid w16 w16cex wp14">
   <w:background w:color="FFFFFF"/>
   <w:body>
     <w:p>
@@ -119,9 +119,11 @@
         <w:tab/>
         <w:t xml:space="preserve">Tone Southerland, </w:t>
       </w:r>
+      <w:proofErr w:type="spellStart"/>
       <w:r>
         <w:t>OneRecord</w:t>
       </w:r>
+      <w:proofErr w:type="spellEnd"/>
     </w:p>
     <w:p>
       <w:pPr>
@@ -154,9 +156,11 @@
       <w:r>
         <w:t xml:space="preserve">, </w:t>
       </w:r>
+      <w:proofErr w:type="spellStart"/>
       <w:r>
         <w:t>eHealthSign</w:t>
       </w:r>
+      <w:proofErr w:type="spellEnd"/>
     </w:p>
     <w:p>
       <w:pPr>
@@ -193,8 +197,6 @@
         </w:rPr>
         <w:t>Membership Rosters:</w:t>
       </w:r>
-      <w:bookmarkStart w:id="2" w:name="_GoBack"/>
-      <w:bookmarkEnd w:id="2"/>
     </w:p>
     <w:p>
       <w:pPr>
@@ -258,7 +260,15 @@
         <w:t>Vision</w:t>
       </w:r>
       <w:r>
-        <w:t xml:space="preserve"> of PCC is to continually improve patient outcomes through the use of technology connecting patients and their care providers across healthcare disciplines and care paths. </w:t>
+        <w:t xml:space="preserve"> of PCC is to continually improve patient outcomes </w:t>
+      </w:r>
+      <w:proofErr w:type="gramStart"/>
+      <w:r>
+        <w:t>through the use of</w:t>
+      </w:r>
+      <w:proofErr w:type="gramEnd"/>
+      <w:r>
+        <w:t xml:space="preserve"> technology connecting patients and their care providers across healthcare disciplines and care paths. </w:t>
       </w:r>
     </w:p>
     <w:p>
@@ -280,7 +290,15 @@
         <w:t>Mission</w:t>
       </w:r>
       <w:r>
-        <w:t xml:space="preserve"> of PCC is to develop and maintain interoperability profiles to support coordination of care for patients where care crosses providers, patient conditions, and health concerns.</w:t>
+        <w:t xml:space="preserve"> of PCC is to develop and maintain interoperability profiles to support coordination of care for patients </w:t>
+      </w:r>
+      <w:proofErr w:type="gramStart"/>
+      <w:r>
+        <w:t>where</w:t>
+      </w:r>
+      <w:proofErr w:type="gramEnd"/>
+      <w:r>
+        <w:t xml:space="preserve"> care crosses providers, patient conditions, and health concerns.</w:t>
       </w:r>
     </w:p>
     <w:p>
@@ -413,8 +431,13 @@
         <w:tab/>
       </w:r>
       <w:r>
-        <w:t>ACDC, DCP, IPS, QEDm</w:t>
-      </w:r>
+        <w:t xml:space="preserve">ACDC, DCP, IPS, </w:t>
+      </w:r>
+      <w:proofErr w:type="spellStart"/>
+      <w:r>
+        <w:t>QEDm</w:t>
+      </w:r>
+      <w:proofErr w:type="spellEnd"/>
     </w:p>
     <w:p>
       <w:pPr>
@@ -555,8 +578,13 @@
       <w:r>
         <w:t xml:space="preserve">due at least in part to the global </w:t>
       </w:r>
-      <w:r>
-        <w:t xml:space="preserve">Covid </w:t>
+      <w:proofErr w:type="spellStart"/>
+      <w:r>
+        <w:t>Covid</w:t>
+      </w:r>
+      <w:proofErr w:type="spellEnd"/>
+      <w:r>
+        <w:t xml:space="preserve"> </w:t>
       </w:r>
       <w:r>
         <w:t>p</w:t>
@@ -573,8 +601,21 @@
           <w:numId w:val="11"/>
         </w:numPr>
       </w:pPr>
-      <w:r>
-        <w:t>Github is replacing use of the FTP server in alignment with what’s happening in other IHE domains</w:t>
+      <w:proofErr w:type="spellStart"/>
+      <w:r>
+        <w:t>Github</w:t>
+      </w:r>
+      <w:proofErr w:type="spellEnd"/>
+      <w:r>
+        <w:t xml:space="preserve"> is replacing use of the FTP server in alignment with </w:t>
+      </w:r>
+      <w:proofErr w:type="gramStart"/>
+      <w:r>
+        <w:t>what’s</w:t>
+      </w:r>
+      <w:proofErr w:type="gramEnd"/>
+      <w:r>
+        <w:t xml:space="preserve"> happening in other IHE domains</w:t>
       </w:r>
     </w:p>
     <w:p>
@@ -585,8 +626,13 @@
           <w:numId w:val="11"/>
         </w:numPr>
       </w:pPr>
-      <w:r>
-        <w:t xml:space="preserve">Github FHIR Profile publication automation is in </w:t>
+      <w:proofErr w:type="spellStart"/>
+      <w:r>
+        <w:t>Github</w:t>
+      </w:r>
+      <w:proofErr w:type="spellEnd"/>
+      <w:r>
+        <w:t xml:space="preserve"> FHIR Profile publication automation is in </w:t>
       </w:r>
       <w:r>
         <w:t>progress</w:t>
@@ -840,7 +886,15 @@
         </w:numPr>
       </w:pPr>
       <w:r>
-        <w:t>Of the 9 FHIR-based PCC Profiles, 3 are using DSTU 2, 5 are using STU 3, and one is using R4. PCC is working to update all of these profiles to use R4.</w:t>
+        <w:t xml:space="preserve">Of the 9 FHIR-based PCC Profiles, 3 are using DSTU 2, 5 are using STU 3, and one is using R4. PCC is working to update </w:t>
+      </w:r>
+      <w:proofErr w:type="gramStart"/>
+      <w:r>
+        <w:t>all of</w:t>
+      </w:r>
+      <w:proofErr w:type="gramEnd"/>
+      <w:r>
+        <w:t xml:space="preserve"> these profiles to use R4.</w:t>
       </w:r>
     </w:p>
     <w:p>
@@ -961,6 +1015,7 @@
         <w:ind w:hanging="455"/>
       </w:pPr>
       <w:hyperlink r:id="rId14">
+        <w:proofErr w:type="spellStart"/>
         <w:r>
           <w:rPr>
             <w:color w:val="0000FF"/>
@@ -968,6 +1023,7 @@
           </w:rPr>
           <w:t>OpenHIE</w:t>
         </w:r>
+        <w:proofErr w:type="spellEnd"/>
       </w:hyperlink>
       <w:r>
         <w:rPr>
@@ -997,47 +1053,28 @@
         <w:t xml:space="preserve">Overall cumulative Profile testing instances as of 2020 are up to 518 from 451 in 2018. </w:t>
       </w:r>
       <w:r>
-        <w:t>The most significant recent profile is Query for Existing Data for Mobile (QEDm) with 14 test instances which far surpasses other recent profiles. Otherwise, t</w:t>
-      </w:r>
-      <w:r>
-        <w:t xml:space="preserve">he most significant PCC profiles continue to be </w:t>
+        <w:t xml:space="preserve">The most significant PCC profiles continue to be </w:t>
       </w:r>
       <w:r>
         <w:t>those</w:t>
       </w:r>
       <w:r>
-        <w:t xml:space="preserve"> of years past with substantial testing numbers at previous IHE Connectathons. New testing numbers for PCC profiles continue </w:t>
+        <w:t xml:space="preserve"> of years past with substantial testing numbers at previous IHE </w:t>
+      </w:r>
+      <w:proofErr w:type="spellStart"/>
+      <w:r>
+        <w:t>Connectathons</w:t>
+      </w:r>
+      <w:proofErr w:type="spellEnd"/>
+      <w:r>
+        <w:t xml:space="preserve">. New testing numbers for PCC profiles continue </w:t>
       </w:r>
       <w:r>
         <w:t>to grow at only a modest rate</w:t>
       </w:r>
       <w:r>
-        <w:t xml:space="preserve">. </w:t>
-      </w:r>
-    </w:p>
-    <w:p>
-      <w:pPr>
-        <w:spacing w:after="80"/>
-      </w:pPr>
-    </w:p>
-    <w:p>
-      <w:pPr>
-        <w:spacing w:after="80"/>
-      </w:pPr>
-      <w:r>
-        <w:t>P</w:t>
-      </w:r>
-      <w:r>
-        <w:t>roduct registry entries are also on the decline. We are unsure of the reason behind this, perhaps vendors are removing their entries for reasons that we do not know.</w:t>
-      </w:r>
-      <w:r>
-        <w:t xml:space="preserve"> There may be an opportunity to explore which vendors are removing their entries and engage with those vendors to understand why. This information can inform new product registry improvements that result in broader community usage.</w:t>
-      </w:r>
-    </w:p>
-    <w:p>
-      <w:pPr>
-        <w:spacing w:after="80"/>
-      </w:pPr>
+        <w:t>, and product registry entries are also on the decline. We are unsure of the reason behind this, perhaps vendors are removing their entries for reasons that we do not know.</w:t>
+      </w:r>
     </w:p>
     <w:p>
       <w:pPr>
@@ -1103,7 +1140,21 @@
               <w:rPr>
                 <w:b/>
               </w:rPr>
-              <w:t># vendor (Connectathon)</w:t>
+              <w:t># vendor (</w:t>
+            </w:r>
+            <w:proofErr w:type="spellStart"/>
+            <w:r>
+              <w:rPr>
+                <w:b/>
+              </w:rPr>
+              <w:t>Connectathon</w:t>
+            </w:r>
+            <w:proofErr w:type="spellEnd"/>
+            <w:r>
+              <w:rPr>
+                <w:b/>
+              </w:rPr>
+              <w:t>)</w:t>
             </w:r>
           </w:p>
         </w:tc>
@@ -1198,7 +1249,15 @@
               <w:t>6</w:t>
             </w:r>
             <w:r>
-              <w:t xml:space="preserve"> (prev </w:t>
+              <w:t xml:space="preserve"> (</w:t>
+            </w:r>
+            <w:proofErr w:type="spellStart"/>
+            <w:r>
+              <w:t>prev</w:t>
+            </w:r>
+            <w:proofErr w:type="spellEnd"/>
+            <w:r>
+              <w:t xml:space="preserve"> </w:t>
             </w:r>
             <w:r>
               <w:t>93</w:t>
@@ -1221,7 +1280,15 @@
               <w:t xml:space="preserve">6 </w:t>
             </w:r>
             <w:r>
-              <w:t xml:space="preserve">(prev </w:t>
+              <w:t>(</w:t>
+            </w:r>
+            <w:proofErr w:type="spellStart"/>
+            <w:r>
+              <w:t>prev</w:t>
+            </w:r>
+            <w:proofErr w:type="spellEnd"/>
+            <w:r>
+              <w:t xml:space="preserve"> </w:t>
             </w:r>
             <w:r>
               <w:t>13</w:t>
@@ -1259,7 +1326,6 @@
           </w:tcPr>
           <w:p>
             <w:r>
-              <w:lastRenderedPageBreak/>
               <w:t>Exchange of Personal Health Record (XPHR)</w:t>
             </w:r>
           </w:p>
@@ -1280,7 +1346,15 @@
               <w:t>3</w:t>
             </w:r>
             <w:r>
-              <w:t xml:space="preserve"> (prev </w:t>
+              <w:t xml:space="preserve"> (</w:t>
+            </w:r>
+            <w:proofErr w:type="spellStart"/>
+            <w:r>
+              <w:t>prev</w:t>
+            </w:r>
+            <w:proofErr w:type="spellEnd"/>
+            <w:r>
+              <w:t xml:space="preserve"> </w:t>
             </w:r>
             <w:r>
               <w:t>52</w:t>
@@ -1303,7 +1377,15 @@
               <w:t>4</w:t>
             </w:r>
             <w:r>
-              <w:t xml:space="preserve"> (prev 11)</w:t>
+              <w:t xml:space="preserve"> (</w:t>
+            </w:r>
+            <w:proofErr w:type="spellStart"/>
+            <w:r>
+              <w:t>prev</w:t>
+            </w:r>
+            <w:proofErr w:type="spellEnd"/>
+            <w:r>
+              <w:t xml:space="preserve"> 11)</w:t>
             </w:r>
           </w:p>
         </w:tc>
@@ -1313,7 +1395,15 @@
           </w:tcPr>
           <w:p>
             <w:r>
-              <w:t>Content Profile; Describes the content and format of summary information extracted from a PHR system for import into an EHR system, and vice versa.</w:t>
+              <w:t xml:space="preserve">Content </w:t>
+            </w:r>
+            <w:proofErr w:type="gramStart"/>
+            <w:r>
+              <w:t>Profile;</w:t>
+            </w:r>
+            <w:proofErr w:type="gramEnd"/>
+            <w:r>
+              <w:t xml:space="preserve"> Describes the content and format of summary information extracted from a PHR system for import into an EHR system, and vice versa.</w:t>
             </w:r>
           </w:p>
         </w:tc>
@@ -1335,6 +1425,7 @@
           </w:tcPr>
           <w:p>
             <w:r>
+              <w:lastRenderedPageBreak/>
               <w:t>Emergency Department Referral (EDR)</w:t>
             </w:r>
           </w:p>
@@ -1349,7 +1440,15 @@
               <w:jc w:val="center"/>
             </w:pPr>
             <w:r>
-              <w:t>34 (prev 3</w:t>
+              <w:t>34 (</w:t>
+            </w:r>
+            <w:proofErr w:type="spellStart"/>
+            <w:r>
+              <w:t>prev</w:t>
+            </w:r>
+            <w:proofErr w:type="spellEnd"/>
+            <w:r>
+              <w:t xml:space="preserve"> 3</w:t>
             </w:r>
             <w:r>
               <w:t>4</w:t>
@@ -1372,7 +1471,15 @@
               <w:t>4</w:t>
             </w:r>
             <w:r>
-              <w:t xml:space="preserve"> (prev </w:t>
+              <w:t xml:space="preserve"> (</w:t>
+            </w:r>
+            <w:proofErr w:type="spellStart"/>
+            <w:r>
+              <w:t>prev</w:t>
+            </w:r>
+            <w:proofErr w:type="spellEnd"/>
+            <w:r>
+              <w:t xml:space="preserve"> </w:t>
             </w:r>
             <w:r>
               <w:t>9</w:t>
@@ -1424,7 +1531,15 @@
               <w:jc w:val="center"/>
             </w:pPr>
             <w:r>
-              <w:t>APS: 19 (prev 19)</w:t>
+              <w:t>APS: 19 (</w:t>
+            </w:r>
+            <w:proofErr w:type="spellStart"/>
+            <w:r>
+              <w:t>prev</w:t>
+            </w:r>
+            <w:proofErr w:type="spellEnd"/>
+            <w:r>
+              <w:t xml:space="preserve"> 19)</w:t>
             </w:r>
           </w:p>
           <w:p>
@@ -1432,7 +1547,15 @@
               <w:jc w:val="center"/>
             </w:pPr>
             <w:r>
-              <w:t>APHP: 13 (prev 13)</w:t>
+              <w:t>APHP: 13 (</w:t>
+            </w:r>
+            <w:proofErr w:type="spellStart"/>
+            <w:r>
+              <w:t>prev</w:t>
+            </w:r>
+            <w:proofErr w:type="spellEnd"/>
+            <w:r>
+              <w:t xml:space="preserve"> 13)</w:t>
             </w:r>
           </w:p>
           <w:p>
@@ -1446,7 +1569,15 @@
               <w:t>1</w:t>
             </w:r>
             <w:r>
-              <w:t xml:space="preserve"> (prev 11)</w:t>
+              <w:t xml:space="preserve"> (</w:t>
+            </w:r>
+            <w:proofErr w:type="spellStart"/>
+            <w:r>
+              <w:t>prev</w:t>
+            </w:r>
+            <w:proofErr w:type="spellEnd"/>
+            <w:r>
+              <w:t xml:space="preserve"> 11)</w:t>
             </w:r>
           </w:p>
           <w:p>
@@ -1454,7 +1585,20 @@
               <w:jc w:val="center"/>
             </w:pPr>
             <w:r>
-              <w:t>APL: 9    (prev 9)</w:t>
+              <w:t xml:space="preserve">APL: 9 </w:t>
+            </w:r>
+            <w:proofErr w:type="gramStart"/>
+            <w:r>
+              <w:t xml:space="preserve">   (</w:t>
+            </w:r>
+            <w:proofErr w:type="spellStart"/>
+            <w:proofErr w:type="gramEnd"/>
+            <w:r>
+              <w:t>prev</w:t>
+            </w:r>
+            <w:proofErr w:type="spellEnd"/>
+            <w:r>
+              <w:t xml:space="preserve"> 9)</w:t>
             </w:r>
           </w:p>
         </w:tc>
@@ -1474,7 +1618,20 @@
               <w:t>1</w:t>
             </w:r>
             <w:r>
-              <w:t xml:space="preserve">    (prev 3)</w:t>
+              <w:t xml:space="preserve"> </w:t>
+            </w:r>
+            <w:proofErr w:type="gramStart"/>
+            <w:r>
+              <w:t xml:space="preserve">   (</w:t>
+            </w:r>
+            <w:proofErr w:type="spellStart"/>
+            <w:proofErr w:type="gramEnd"/>
+            <w:r>
+              <w:t>prev</w:t>
+            </w:r>
+            <w:proofErr w:type="spellEnd"/>
+            <w:r>
+              <w:t xml:space="preserve"> 3)</w:t>
             </w:r>
           </w:p>
           <w:p>
@@ -1488,7 +1645,15 @@
               <w:t>1</w:t>
             </w:r>
             <w:r>
-              <w:t xml:space="preserve"> (prev 4)</w:t>
+              <w:t xml:space="preserve"> (</w:t>
+            </w:r>
+            <w:proofErr w:type="spellStart"/>
+            <w:r>
+              <w:t>prev</w:t>
+            </w:r>
+            <w:proofErr w:type="spellEnd"/>
+            <w:r>
+              <w:t xml:space="preserve"> 4)</w:t>
             </w:r>
           </w:p>
           <w:p>
@@ -1502,7 +1667,20 @@
               <w:t>1</w:t>
             </w:r>
             <w:r>
-              <w:t xml:space="preserve">    (prev 4)</w:t>
+              <w:t xml:space="preserve"> </w:t>
+            </w:r>
+            <w:proofErr w:type="gramStart"/>
+            <w:r>
+              <w:t xml:space="preserve">   (</w:t>
+            </w:r>
+            <w:proofErr w:type="spellStart"/>
+            <w:proofErr w:type="gramEnd"/>
+            <w:r>
+              <w:t>prev</w:t>
+            </w:r>
+            <w:proofErr w:type="spellEnd"/>
+            <w:r>
+              <w:t xml:space="preserve"> 4)</w:t>
             </w:r>
           </w:p>
           <w:p>
@@ -1510,7 +1688,20 @@
               <w:jc w:val="center"/>
             </w:pPr>
             <w:r>
-              <w:t>APL: 1    (prev 1)</w:t>
+              <w:t xml:space="preserve">APL: 1 </w:t>
+            </w:r>
+            <w:proofErr w:type="gramStart"/>
+            <w:r>
+              <w:t xml:space="preserve">   (</w:t>
+            </w:r>
+            <w:proofErr w:type="spellStart"/>
+            <w:proofErr w:type="gramEnd"/>
+            <w:r>
+              <w:t>prev</w:t>
+            </w:r>
+            <w:proofErr w:type="spellEnd"/>
+            <w:r>
+              <w:t xml:space="preserve"> 1)</w:t>
             </w:r>
           </w:p>
         </w:tc>
@@ -1520,7 +1711,15 @@
           </w:tcPr>
           <w:p>
             <w:r>
-              <w:t>Content Profiles; Records the aggregation of significant events, diagnoses, and plans of care (APS), H&amp;P, results from standard laboratory tests (APL), and educational material provided (APE) during an antepartum episode.</w:t>
+              <w:t xml:space="preserve">Content </w:t>
+            </w:r>
+            <w:proofErr w:type="gramStart"/>
+            <w:r>
+              <w:t>Profiles;</w:t>
+            </w:r>
+            <w:proofErr w:type="gramEnd"/>
+            <w:r>
+              <w:t xml:space="preserve"> Records the aggregation of significant events, diagnoses, and plans of care (APS), H&amp;P, results from standard laboratory tests (APL), and educational material provided (APE) during an antepartum episode.</w:t>
             </w:r>
           </w:p>
         </w:tc>
@@ -1556,7 +1755,20 @@
               <w:jc w:val="center"/>
             </w:pPr>
             <w:r>
-              <w:t>TN: 18   (prev 18)</w:t>
+              <w:t>TN: 18</w:t>
+            </w:r>
+            <w:proofErr w:type="gramStart"/>
+            <w:r>
+              <w:t xml:space="preserve">   (</w:t>
+            </w:r>
+            <w:proofErr w:type="spellStart"/>
+            <w:proofErr w:type="gramEnd"/>
+            <w:r>
+              <w:t>prev</w:t>
+            </w:r>
+            <w:proofErr w:type="spellEnd"/>
+            <w:r>
+              <w:t xml:space="preserve"> 18)</w:t>
             </w:r>
           </w:p>
           <w:p>
@@ -1566,11 +1778,21 @@
             <w:r>
               <w:t xml:space="preserve">NN: </w:t>
             </w:r>
+            <w:proofErr w:type="gramStart"/>
             <w:r>
               <w:t>20</w:t>
             </w:r>
             <w:r>
-              <w:t xml:space="preserve">  (prev 1</w:t>
+              <w:t xml:space="preserve">  (</w:t>
+            </w:r>
+            <w:proofErr w:type="spellStart"/>
+            <w:proofErr w:type="gramEnd"/>
+            <w:r>
+              <w:t>prev</w:t>
+            </w:r>
+            <w:proofErr w:type="spellEnd"/>
+            <w:r>
+              <w:t xml:space="preserve"> 1</w:t>
             </w:r>
             <w:r>
               <w:t>8</w:t>
@@ -1584,7 +1806,15 @@
               <w:jc w:val="center"/>
             </w:pPr>
             <w:r>
-              <w:t>EDPN: 20 (prev 20)</w:t>
+              <w:t>EDPN: 20 (</w:t>
+            </w:r>
+            <w:proofErr w:type="spellStart"/>
+            <w:r>
+              <w:t>prev</w:t>
+            </w:r>
+            <w:proofErr w:type="spellEnd"/>
+            <w:r>
+              <w:t xml:space="preserve"> 20)</w:t>
             </w:r>
           </w:p>
           <w:p>
@@ -1592,7 +1822,15 @@
               <w:jc w:val="center"/>
             </w:pPr>
             <w:r>
-              <w:t>CTNN: 16 (prev 16)</w:t>
+              <w:t>CTNN: 16 (</w:t>
+            </w:r>
+            <w:proofErr w:type="spellStart"/>
+            <w:r>
+              <w:t>prev</w:t>
+            </w:r>
+            <w:proofErr w:type="spellEnd"/>
+            <w:r>
+              <w:t xml:space="preserve"> 16)</w:t>
             </w:r>
           </w:p>
         </w:tc>
@@ -1612,7 +1850,20 @@
               <w:t>2</w:t>
             </w:r>
             <w:r>
-              <w:t xml:space="preserve">      (prev </w:t>
+              <w:t xml:space="preserve">   </w:t>
+            </w:r>
+            <w:proofErr w:type="gramStart"/>
+            <w:r>
+              <w:t xml:space="preserve">   (</w:t>
+            </w:r>
+            <w:proofErr w:type="spellStart"/>
+            <w:proofErr w:type="gramEnd"/>
+            <w:r>
+              <w:t>prev</w:t>
+            </w:r>
+            <w:proofErr w:type="spellEnd"/>
+            <w:r>
+              <w:t xml:space="preserve"> </w:t>
             </w:r>
             <w:r>
               <w:t>6</w:t>
@@ -1632,7 +1883,20 @@
               <w:t>2</w:t>
             </w:r>
             <w:r>
-              <w:t xml:space="preserve">     (prev </w:t>
+              <w:t xml:space="preserve">  </w:t>
+            </w:r>
+            <w:proofErr w:type="gramStart"/>
+            <w:r>
+              <w:t xml:space="preserve">   (</w:t>
+            </w:r>
+            <w:proofErr w:type="spellStart"/>
+            <w:proofErr w:type="gramEnd"/>
+            <w:r>
+              <w:t>prev</w:t>
+            </w:r>
+            <w:proofErr w:type="spellEnd"/>
+            <w:r>
+              <w:t xml:space="preserve"> </w:t>
             </w:r>
             <w:r>
               <w:t>6</w:t>
@@ -1652,7 +1916,15 @@
               <w:t>2</w:t>
             </w:r>
             <w:r>
-              <w:t xml:space="preserve"> (prev </w:t>
+              <w:t xml:space="preserve"> (</w:t>
+            </w:r>
+            <w:proofErr w:type="spellStart"/>
+            <w:r>
+              <w:t>prev</w:t>
+            </w:r>
+            <w:proofErr w:type="spellEnd"/>
+            <w:r>
+              <w:t xml:space="preserve"> </w:t>
             </w:r>
             <w:r>
               <w:t>5</w:t>
@@ -1672,7 +1944,15 @@
               <w:t>2</w:t>
             </w:r>
             <w:r>
-              <w:t xml:space="preserve"> (prev </w:t>
+              <w:t xml:space="preserve"> (</w:t>
+            </w:r>
+            <w:proofErr w:type="spellStart"/>
+            <w:r>
+              <w:t>prev</w:t>
+            </w:r>
+            <w:proofErr w:type="spellEnd"/>
+            <w:r>
+              <w:t xml:space="preserve"> </w:t>
             </w:r>
             <w:r>
               <w:t>5</w:t>
@@ -1688,7 +1968,23 @@
           </w:tcPr>
           <w:p>
             <w:r>
-              <w:t>Content Profiles; A set of profiles to record the care actions conducted in an emergency department encounter including: triaging a patient upon presentation (TN), nursing care delivered (NN), and the notes from a ED physician (EDPN).  A composite triage and nursing care document (CTNN) is also possible.</w:t>
+              <w:t xml:space="preserve">Content </w:t>
+            </w:r>
+            <w:proofErr w:type="gramStart"/>
+            <w:r>
+              <w:t>Profiles;</w:t>
+            </w:r>
+            <w:proofErr w:type="gramEnd"/>
+            <w:r>
+              <w:t xml:space="preserve"> A set of profiles to record the care actions conducted in an emergency department encounter including: triaging a patient upon presentation (TN), nursing care delivered (NN), and the notes from a ED physician (EDPN).  A composite triage and nursing care document (CTNN) </w:t>
+            </w:r>
+            <w:proofErr w:type="gramStart"/>
+            <w:r>
+              <w:t>is</w:t>
+            </w:r>
+            <w:proofErr w:type="gramEnd"/>
+            <w:r>
+              <w:t xml:space="preserve"> also possible.</w:t>
             </w:r>
           </w:p>
         </w:tc>
@@ -1726,7 +2022,15 @@
               <w:t>3</w:t>
             </w:r>
             <w:r>
-              <w:t xml:space="preserve"> (prev 3</w:t>
+              <w:t xml:space="preserve"> (</w:t>
+            </w:r>
+            <w:proofErr w:type="spellStart"/>
+            <w:r>
+              <w:t>prev</w:t>
+            </w:r>
+            <w:proofErr w:type="spellEnd"/>
+            <w:r>
+              <w:t xml:space="preserve"> 3</w:t>
             </w:r>
             <w:r>
               <w:t>2</w:t>
@@ -1749,7 +2053,15 @@
               <w:t>2</w:t>
             </w:r>
             <w:r>
-              <w:t xml:space="preserve"> (prev </w:t>
+              <w:t xml:space="preserve"> (</w:t>
+            </w:r>
+            <w:proofErr w:type="spellStart"/>
+            <w:r>
+              <w:t>prev</w:t>
+            </w:r>
+            <w:proofErr w:type="spellEnd"/>
+            <w:r>
+              <w:t xml:space="preserve"> </w:t>
             </w:r>
             <w:r>
               <w:t>4</w:t>
@@ -1792,7 +2104,15 @@
               </w:numPr>
             </w:pPr>
             <w:r>
-              <w:t>Although the US ONC 2014 and 2015 Certification program has established the HL7 v2 message as the minimum requirement, a number of US States have started to include this document profile also.</w:t>
+              <w:t xml:space="preserve">Although the US ONC 2014 and 2015 Certification program has established the HL7 v2 message as the minimum requirement, </w:t>
+            </w:r>
+            <w:proofErr w:type="gramStart"/>
+            <w:r>
+              <w:t>a number of</w:t>
+            </w:r>
+            <w:proofErr w:type="gramEnd"/>
+            <w:r>
+              <w:t xml:space="preserve"> US States have started to include this document profile also.</w:t>
             </w:r>
           </w:p>
         </w:tc>
@@ -1821,7 +2141,15 @@
               <w:t>LDHP: 14</w:t>
             </w:r>
             <w:r>
-              <w:t xml:space="preserve"> (prev 1</w:t>
+              <w:t xml:space="preserve"> (</w:t>
+            </w:r>
+            <w:proofErr w:type="spellStart"/>
+            <w:r>
+              <w:t>prev</w:t>
+            </w:r>
+            <w:proofErr w:type="spellEnd"/>
+            <w:r>
+              <w:t xml:space="preserve"> 1</w:t>
             </w:r>
             <w:r>
               <w:t>4</w:t>
@@ -1841,7 +2169,15 @@
               <w:t>1</w:t>
             </w:r>
             <w:r>
-              <w:t xml:space="preserve"> (prev </w:t>
+              <w:t xml:space="preserve"> (</w:t>
+            </w:r>
+            <w:proofErr w:type="spellStart"/>
+            <w:r>
+              <w:t>prev</w:t>
+            </w:r>
+            <w:proofErr w:type="spellEnd"/>
+            <w:r>
+              <w:t xml:space="preserve"> </w:t>
             </w:r>
             <w:r>
               <w:t>20</w:t>
@@ -1855,10 +2191,23 @@
               <w:jc w:val="center"/>
             </w:pPr>
             <w:r>
-              <w:t>MDS: 4</w:t>
-            </w:r>
-            <w:r>
-              <w:t xml:space="preserve">  (prev </w:t>
+              <w:t xml:space="preserve">MDS: </w:t>
+            </w:r>
+            <w:proofErr w:type="gramStart"/>
+            <w:r>
+              <w:t>4</w:t>
+            </w:r>
+            <w:r>
+              <w:t xml:space="preserve">  (</w:t>
+            </w:r>
+            <w:proofErr w:type="spellStart"/>
+            <w:proofErr w:type="gramEnd"/>
+            <w:r>
+              <w:t>prev</w:t>
+            </w:r>
+            <w:proofErr w:type="spellEnd"/>
+            <w:r>
+              <w:t xml:space="preserve"> </w:t>
             </w:r>
             <w:r>
               <w:t>4</w:t>
@@ -1878,7 +2227,15 @@
               <w:t>1</w:t>
             </w:r>
             <w:r>
-              <w:t xml:space="preserve"> (prev 11)</w:t>
+              <w:t xml:space="preserve"> (</w:t>
+            </w:r>
+            <w:proofErr w:type="spellStart"/>
+            <w:r>
+              <w:t>prev</w:t>
+            </w:r>
+            <w:proofErr w:type="spellEnd"/>
+            <w:r>
+              <w:t xml:space="preserve"> 11)</w:t>
             </w:r>
           </w:p>
         </w:tc>
@@ -1892,7 +2249,15 @@
               <w:jc w:val="center"/>
             </w:pPr>
             <w:r>
-              <w:t xml:space="preserve">LDHP: 2 (prev </w:t>
+              <w:t>LDHP: 2 (</w:t>
+            </w:r>
+            <w:proofErr w:type="spellStart"/>
+            <w:r>
+              <w:t>prev</w:t>
+            </w:r>
+            <w:proofErr w:type="spellEnd"/>
+            <w:r>
+              <w:t xml:space="preserve"> </w:t>
             </w:r>
             <w:r>
               <w:t>2</w:t>
@@ -1906,7 +2271,20 @@
               <w:jc w:val="center"/>
             </w:pPr>
             <w:r>
-              <w:t>LDS: 2    (prev 3)</w:t>
+              <w:t xml:space="preserve">LDS: 2 </w:t>
+            </w:r>
+            <w:proofErr w:type="gramStart"/>
+            <w:r>
+              <w:t xml:space="preserve">   (</w:t>
+            </w:r>
+            <w:proofErr w:type="spellStart"/>
+            <w:proofErr w:type="gramEnd"/>
+            <w:r>
+              <w:t>prev</w:t>
+            </w:r>
+            <w:proofErr w:type="spellEnd"/>
+            <w:r>
+              <w:t xml:space="preserve"> 3)</w:t>
             </w:r>
           </w:p>
           <w:p>
@@ -1916,11 +2294,21 @@
             <w:r>
               <w:t xml:space="preserve">MDS: </w:t>
             </w:r>
+            <w:proofErr w:type="gramStart"/>
             <w:r>
               <w:t>0</w:t>
             </w:r>
             <w:r>
-              <w:t xml:space="preserve">  (prev 1)</w:t>
+              <w:t xml:space="preserve">  (</w:t>
+            </w:r>
+            <w:proofErr w:type="spellStart"/>
+            <w:proofErr w:type="gramEnd"/>
+            <w:r>
+              <w:t>prev</w:t>
+            </w:r>
+            <w:proofErr w:type="spellEnd"/>
+            <w:r>
+              <w:t xml:space="preserve"> 1)</w:t>
             </w:r>
           </w:p>
           <w:p>
@@ -1930,11 +2318,21 @@
             <w:r>
               <w:t xml:space="preserve">PPVS: </w:t>
             </w:r>
+            <w:proofErr w:type="gramStart"/>
             <w:r>
               <w:t>1</w:t>
             </w:r>
             <w:r>
-              <w:t xml:space="preserve">  (prev 2)</w:t>
+              <w:t xml:space="preserve">  (</w:t>
+            </w:r>
+            <w:proofErr w:type="spellStart"/>
+            <w:proofErr w:type="gramEnd"/>
+            <w:r>
+              <w:t>prev</w:t>
+            </w:r>
+            <w:proofErr w:type="spellEnd"/>
+            <w:r>
+              <w:t xml:space="preserve"> 2)</w:t>
             </w:r>
           </w:p>
         </w:tc>
@@ -1944,7 +2342,15 @@
           </w:tcPr>
           <w:p>
             <w:r>
-              <w:t>Content Profiles; A collection of Profiles that describe the content that is collected during the intrapartum process.</w:t>
+              <w:t xml:space="preserve">Content </w:t>
+            </w:r>
+            <w:proofErr w:type="gramStart"/>
+            <w:r>
+              <w:t>Profiles;</w:t>
+            </w:r>
+            <w:proofErr w:type="gramEnd"/>
+            <w:r>
+              <w:t xml:space="preserve"> A collection of Profiles that describe the content that is collected during the intrapartum process.</w:t>
             </w:r>
           </w:p>
         </w:tc>
@@ -1982,11 +2388,7 @@
               </w:numPr>
             </w:pPr>
             <w:r>
-              <w:t xml:space="preserve">The US ONC Interoperability Standards Advisory (ISA) has shown </w:t>
-            </w:r>
-            <w:r>
-              <w:lastRenderedPageBreak/>
-              <w:t>interest in referencing these profiles.</w:t>
+              <w:t>The US ONC Interoperability Standards Advisory (ISA) has shown interest in referencing these profiles.</w:t>
             </w:r>
           </w:p>
         </w:tc>
@@ -1998,7 +2400,6 @@
           </w:tcPr>
           <w:p>
             <w:r>
-              <w:lastRenderedPageBreak/>
               <w:t>Reconciliation of Clinical Content and Providers (RECON)</w:t>
             </w:r>
           </w:p>
@@ -2013,7 +2414,15 @@
               <w:jc w:val="center"/>
             </w:pPr>
             <w:r>
-              <w:t>2 (prev 2)</w:t>
+              <w:t>2 (</w:t>
+            </w:r>
+            <w:proofErr w:type="spellStart"/>
+            <w:r>
+              <w:t>prev</w:t>
+            </w:r>
+            <w:proofErr w:type="spellEnd"/>
+            <w:r>
+              <w:t xml:space="preserve"> 2)</w:t>
             </w:r>
           </w:p>
         </w:tc>
@@ -2027,7 +2436,15 @@
               <w:jc w:val="center"/>
             </w:pPr>
             <w:r>
-              <w:t>0 (prev 1)</w:t>
+              <w:t>0 (</w:t>
+            </w:r>
+            <w:proofErr w:type="spellStart"/>
+            <w:r>
+              <w:t>prev</w:t>
+            </w:r>
+            <w:proofErr w:type="spellEnd"/>
+            <w:r>
+              <w:t xml:space="preserve"> 1)</w:t>
             </w:r>
           </w:p>
         </w:tc>
@@ -2037,7 +2454,19 @@
           </w:tcPr>
           <w:p>
             <w:r>
-              <w:t>Integration Profile; Provides ability to exchange lists of clinical data that have been reconciled, the sources used and the provider that conducted the reconciliation action.</w:t>
+              <w:t xml:space="preserve">Integration </w:t>
+            </w:r>
+            <w:proofErr w:type="gramStart"/>
+            <w:r>
+              <w:t>Profile;</w:t>
+            </w:r>
+            <w:proofErr w:type="gramEnd"/>
+            <w:r>
+              <w:t xml:space="preserve"> Provides ability to exchange lists of clinical data that have been reconciled, the sources used </w:t>
+            </w:r>
+            <w:r>
+              <w:lastRenderedPageBreak/>
+              <w:t>and the provider that conducted the reconciliation action.</w:t>
             </w:r>
           </w:p>
         </w:tc>
@@ -2047,6 +2476,7 @@
           </w:tcPr>
           <w:p>
             <w:r>
+              <w:lastRenderedPageBreak/>
               <w:t>Requirements of this profile align with those found in US ONC 2015 Certification.</w:t>
             </w:r>
           </w:p>
@@ -2076,7 +2506,15 @@
               <w:jc w:val="center"/>
             </w:pPr>
             <w:r>
-              <w:t>4 (prev 4)</w:t>
+              <w:t>4 (</w:t>
+            </w:r>
+            <w:proofErr w:type="spellStart"/>
+            <w:r>
+              <w:t>prev</w:t>
+            </w:r>
+            <w:proofErr w:type="spellEnd"/>
+            <w:r>
+              <w:t xml:space="preserve"> 4)</w:t>
             </w:r>
           </w:p>
         </w:tc>
@@ -2090,7 +2528,15 @@
               <w:jc w:val="center"/>
             </w:pPr>
             <w:r>
-              <w:t>1 (prev 1)</w:t>
+              <w:t>1 (</w:t>
+            </w:r>
+            <w:proofErr w:type="spellStart"/>
+            <w:r>
+              <w:t>prev</w:t>
+            </w:r>
+            <w:proofErr w:type="spellEnd"/>
+            <w:r>
+              <w:t xml:space="preserve"> 1)</w:t>
             </w:r>
           </w:p>
         </w:tc>
@@ -2136,7 +2582,15 @@
               <w:jc w:val="center"/>
             </w:pPr>
             <w:r>
-              <w:t>9 (prev 9)</w:t>
+              <w:t>9 (</w:t>
+            </w:r>
+            <w:proofErr w:type="spellStart"/>
+            <w:r>
+              <w:t>prev</w:t>
+            </w:r>
+            <w:proofErr w:type="spellEnd"/>
+            <w:r>
+              <w:t xml:space="preserve"> 9)</w:t>
             </w:r>
           </w:p>
         </w:tc>
@@ -2153,7 +2607,15 @@
               <w:t>1</w:t>
             </w:r>
             <w:r>
-              <w:t xml:space="preserve"> (prev 2)</w:t>
+              <w:t xml:space="preserve"> (</w:t>
+            </w:r>
+            <w:proofErr w:type="spellStart"/>
+            <w:r>
+              <w:t>prev</w:t>
+            </w:r>
+            <w:proofErr w:type="spellEnd"/>
+            <w:r>
+              <w:t xml:space="preserve"> 2)</w:t>
             </w:r>
           </w:p>
         </w:tc>
@@ -2185,7 +2647,23 @@
           </w:tcPr>
           <w:p>
             <w:r>
-              <w:t>Cross-enterprise eReferral Workflow Definition (XBeR-WD)</w:t>
+              <w:t xml:space="preserve">Cross-enterprise </w:t>
+            </w:r>
+            <w:proofErr w:type="spellStart"/>
+            <w:r>
+              <w:t>eReferral</w:t>
+            </w:r>
+            <w:proofErr w:type="spellEnd"/>
+            <w:r>
+              <w:t xml:space="preserve"> Workflow Definition (</w:t>
+            </w:r>
+            <w:proofErr w:type="spellStart"/>
+            <w:r>
+              <w:t>XBeR</w:t>
+            </w:r>
+            <w:proofErr w:type="spellEnd"/>
+            <w:r>
+              <w:t>-WD)</w:t>
             </w:r>
           </w:p>
         </w:tc>
@@ -2199,7 +2677,15 @@
               <w:jc w:val="center"/>
             </w:pPr>
             <w:r>
-              <w:t xml:space="preserve">6 (prev </w:t>
+              <w:t>6 (</w:t>
+            </w:r>
+            <w:proofErr w:type="spellStart"/>
+            <w:r>
+              <w:t>prev</w:t>
+            </w:r>
+            <w:proofErr w:type="spellEnd"/>
+            <w:r>
+              <w:t xml:space="preserve"> </w:t>
             </w:r>
             <w:r>
               <w:t>6</w:t>
@@ -2222,7 +2708,15 @@
               <w:t>2</w:t>
             </w:r>
             <w:r>
-              <w:t xml:space="preserve"> (prev 2)</w:t>
+              <w:t xml:space="preserve"> (</w:t>
+            </w:r>
+            <w:proofErr w:type="spellStart"/>
+            <w:r>
+              <w:t>prev</w:t>
+            </w:r>
+            <w:proofErr w:type="spellEnd"/>
+            <w:r>
+              <w:t xml:space="preserve"> 2)</w:t>
             </w:r>
           </w:p>
         </w:tc>
@@ -2232,7 +2726,23 @@
           </w:tcPr>
           <w:p>
             <w:r>
-              <w:t>Workflow Profile; Establishes a common set of rules to share between participants involved in an eReferral Workflow</w:t>
+              <w:t xml:space="preserve">Workflow </w:t>
+            </w:r>
+            <w:proofErr w:type="gramStart"/>
+            <w:r>
+              <w:t>Profile;</w:t>
+            </w:r>
+            <w:proofErr w:type="gramEnd"/>
+            <w:r>
+              <w:t xml:space="preserve"> Establishes a common set of rules to share between participants involved in an </w:t>
+            </w:r>
+            <w:proofErr w:type="spellStart"/>
+            <w:r>
+              <w:t>eReferral</w:t>
+            </w:r>
+            <w:proofErr w:type="spellEnd"/>
+            <w:r>
+              <w:t xml:space="preserve"> Workflow</w:t>
             </w:r>
           </w:p>
         </w:tc>
@@ -2268,7 +2778,15 @@
               <w:jc w:val="center"/>
             </w:pPr>
             <w:r>
-              <w:t>2 (prev 0)</w:t>
+              <w:t>2 (</w:t>
+            </w:r>
+            <w:proofErr w:type="spellStart"/>
+            <w:r>
+              <w:t>prev</w:t>
+            </w:r>
+            <w:proofErr w:type="spellEnd"/>
+            <w:r>
+              <w:t xml:space="preserve"> 0)</w:t>
             </w:r>
           </w:p>
         </w:tc>
@@ -2281,11 +2799,19 @@
             <w:pPr>
               <w:jc w:val="center"/>
             </w:pPr>
-            <w:bookmarkStart w:id="3" w:name="_Hlk55987606"/>
-            <w:r>
-              <w:t>0 (prev 0)</w:t>
-            </w:r>
-            <w:bookmarkEnd w:id="3"/>
+            <w:bookmarkStart w:id="2" w:name="_Hlk55987606"/>
+            <w:r>
+              <w:t>0 (</w:t>
+            </w:r>
+            <w:proofErr w:type="spellStart"/>
+            <w:r>
+              <w:t>prev</w:t>
+            </w:r>
+            <w:proofErr w:type="spellEnd"/>
+            <w:r>
+              <w:t xml:space="preserve"> 0)</w:t>
+            </w:r>
+            <w:bookmarkEnd w:id="2"/>
           </w:p>
         </w:tc>
         <w:tc>
@@ -2322,7 +2848,15 @@
               <w:jc w:val="center"/>
             </w:pPr>
             <w:r>
-              <w:t>5 (prev 0)</w:t>
+              <w:t>5 (</w:t>
+            </w:r>
+            <w:proofErr w:type="spellStart"/>
+            <w:r>
+              <w:t>prev</w:t>
+            </w:r>
+            <w:proofErr w:type="spellEnd"/>
+            <w:r>
+              <w:t xml:space="preserve"> 0)</w:t>
             </w:r>
           </w:p>
         </w:tc>
@@ -2336,7 +2870,15 @@
               <w:jc w:val="center"/>
             </w:pPr>
             <w:r>
-              <w:t>3 (prev 0)</w:t>
+              <w:t>3 (</w:t>
+            </w:r>
+            <w:proofErr w:type="spellStart"/>
+            <w:r>
+              <w:t>prev</w:t>
+            </w:r>
+            <w:proofErr w:type="spellEnd"/>
+            <w:r>
+              <w:t xml:space="preserve"> 0)</w:t>
             </w:r>
           </w:p>
         </w:tc>
@@ -2374,7 +2916,15 @@
               <w:jc w:val="center"/>
             </w:pPr>
             <w:r>
-              <w:t>5 (prev 5)</w:t>
+              <w:t>5 (</w:t>
+            </w:r>
+            <w:proofErr w:type="spellStart"/>
+            <w:r>
+              <w:t>prev</w:t>
+            </w:r>
+            <w:proofErr w:type="spellEnd"/>
+            <w:r>
+              <w:t xml:space="preserve"> 5)</w:t>
             </w:r>
           </w:p>
         </w:tc>
@@ -2388,7 +2938,15 @@
               <w:jc w:val="center"/>
             </w:pPr>
             <w:r>
-              <w:t>1 (prev 1)</w:t>
+              <w:t>1 (</w:t>
+            </w:r>
+            <w:proofErr w:type="spellStart"/>
+            <w:r>
+              <w:t>prev</w:t>
+            </w:r>
+            <w:proofErr w:type="spellEnd"/>
+            <w:r>
+              <w:t xml:space="preserve"> 1)</w:t>
             </w:r>
           </w:p>
         </w:tc>
@@ -2412,7 +2970,15 @@
           </w:tcPr>
           <w:p>
             <w:r>
-              <w:t>Query for Existing Data Mobile (QEDm)</w:t>
+              <w:t>Query for Existing Data Mobile (</w:t>
+            </w:r>
+            <w:proofErr w:type="spellStart"/>
+            <w:r>
+              <w:t>QEDm</w:t>
+            </w:r>
+            <w:proofErr w:type="spellEnd"/>
+            <w:r>
+              <w:t>)</w:t>
             </w:r>
           </w:p>
         </w:tc>
@@ -2426,7 +2992,15 @@
               <w:jc w:val="center"/>
             </w:pPr>
             <w:r>
-              <w:t>14 (prev 0)</w:t>
+              <w:t>14 (</w:t>
+            </w:r>
+            <w:proofErr w:type="spellStart"/>
+            <w:r>
+              <w:t>prev</w:t>
+            </w:r>
+            <w:proofErr w:type="spellEnd"/>
+            <w:r>
+              <w:t xml:space="preserve"> 0)</w:t>
             </w:r>
           </w:p>
         </w:tc>
@@ -2440,7 +3014,15 @@
               <w:jc w:val="center"/>
             </w:pPr>
             <w:r>
-              <w:t>3 (prev 0)</w:t>
+              <w:t>3 (</w:t>
+            </w:r>
+            <w:proofErr w:type="spellStart"/>
+            <w:r>
+              <w:t>prev</w:t>
+            </w:r>
+            <w:proofErr w:type="spellEnd"/>
+            <w:r>
+              <w:t xml:space="preserve"> 0)</w:t>
             </w:r>
           </w:p>
         </w:tc>
@@ -2502,7 +3084,15 @@
     </w:tbl>
     <w:p>
       <w:r>
-        <w:t>&lt; # vendor (Connectathon) is a count of successful vendors from Connectathon-results.ihe.net &gt;</w:t>
+        <w:t>&lt; # vendor (</w:t>
+      </w:r>
+      <w:proofErr w:type="spellStart"/>
+      <w:r>
+        <w:t>Connectathon</w:t>
+      </w:r>
+      <w:proofErr w:type="spellEnd"/>
+      <w:r>
+        <w:t>) is a count of successful vendors from Connectathon-results.ihe.net &gt;</w:t>
       </w:r>
       <w:r>
         <w:br/>
@@ -2691,8 +3281,13 @@
           </w:tcPr>
           <w:p>
             <w:r>
-              <w:t>ASIP Santé</w:t>
-            </w:r>
+              <w:t xml:space="preserve">ASIP </w:t>
+            </w:r>
+            <w:proofErr w:type="spellStart"/>
+            <w:r>
+              <w:t>Santé</w:t>
+            </w:r>
+            <w:proofErr w:type="spellEnd"/>
           </w:p>
         </w:tc>
         <w:tc>
@@ -2721,8 +3316,13 @@
           </w:tcPr>
           <w:p>
             <w:r>
-              <w:t>ASIP Santé</w:t>
-            </w:r>
+              <w:t xml:space="preserve">ASIP </w:t>
+            </w:r>
+            <w:proofErr w:type="spellStart"/>
+            <w:r>
+              <w:t>Santé</w:t>
+            </w:r>
+            <w:proofErr w:type="spellEnd"/>
           </w:p>
           <w:p>
             <w:hyperlink r:id="rId15">
@@ -2760,7 +3360,15 @@
           </w:tcPr>
           <w:p>
             <w:r>
-              <w:t xml:space="preserve">ASIP Santé – National Information System for Emergency Ambulance (for </w:t>
+              <w:t xml:space="preserve">ASIP </w:t>
+            </w:r>
+            <w:proofErr w:type="spellStart"/>
+            <w:r>
+              <w:t>Santé</w:t>
+            </w:r>
+            <w:proofErr w:type="spellEnd"/>
+            <w:r>
+              <w:t xml:space="preserve"> – National Information System for Emergency Ambulance (for </w:t>
             </w:r>
             <w:hyperlink r:id="rId16">
               <w:r>
@@ -2801,10 +3409,15 @@
             <w:tcW w:w="4320" w:type="dxa"/>
           </w:tcPr>
           <w:p>
-            <w:bookmarkStart w:id="4" w:name="_Hlk56774639"/>
-            <w:r>
-              <w:t>ASIP Santé</w:t>
-            </w:r>
+            <w:bookmarkStart w:id="3" w:name="_Hlk56774639"/>
+            <w:r>
+              <w:t xml:space="preserve">ASIP </w:t>
+            </w:r>
+            <w:proofErr w:type="spellStart"/>
+            <w:r>
+              <w:t>Santé</w:t>
+            </w:r>
+            <w:proofErr w:type="spellEnd"/>
           </w:p>
           <w:p>
             <w:hyperlink r:id="rId17">
@@ -2816,7 +3429,7 @@
                 <w:t>http://esante.gouv.fr/en</w:t>
               </w:r>
             </w:hyperlink>
-            <w:bookmarkEnd w:id="4"/>
+            <w:bookmarkEnd w:id="3"/>
           </w:p>
         </w:tc>
         <w:tc>
@@ -2843,8 +3456,13 @@
           </w:tcPr>
           <w:p>
             <w:r>
-              <w:t>ASIP Santé</w:t>
-            </w:r>
+              <w:t xml:space="preserve">ASIP </w:t>
+            </w:r>
+            <w:proofErr w:type="spellStart"/>
+            <w:r>
+              <w:t>Santé</w:t>
+            </w:r>
+            <w:proofErr w:type="spellEnd"/>
           </w:p>
         </w:tc>
         <w:tc>
@@ -2873,8 +3491,13 @@
           </w:tcPr>
           <w:p>
             <w:r>
-              <w:t>ASIP Santé</w:t>
-            </w:r>
+              <w:t xml:space="preserve">ASIP </w:t>
+            </w:r>
+            <w:proofErr w:type="spellStart"/>
+            <w:r>
+              <w:t>Santé</w:t>
+            </w:r>
+            <w:proofErr w:type="spellEnd"/>
           </w:p>
           <w:p>
             <w:hyperlink r:id="rId18" w:history="1">
@@ -2929,7 +3552,15 @@
           </w:tcPr>
           <w:p>
             <w:r>
-              <w:t>XDS-MS, XBeR-WD, XTB-WS</w:t>
+              <w:t xml:space="preserve">XDS-MS, </w:t>
+            </w:r>
+            <w:proofErr w:type="spellStart"/>
+            <w:r>
+              <w:t>XBeR</w:t>
+            </w:r>
+            <w:proofErr w:type="spellEnd"/>
+            <w:r>
+              <w:t>-WD, XTB-WS</w:t>
             </w:r>
           </w:p>
         </w:tc>
@@ -2939,7 +3570,15 @@
           </w:tcPr>
           <w:p>
             <w:r>
-              <w:t>In production 2016 (XBeR-WD)</w:t>
+              <w:t>In production 2016 (</w:t>
+            </w:r>
+            <w:proofErr w:type="spellStart"/>
+            <w:r>
+              <w:t>XBeR</w:t>
+            </w:r>
+            <w:proofErr w:type="spellEnd"/>
+            <w:r>
+              <w:t>-WD)</w:t>
             </w:r>
           </w:p>
           <w:p>
@@ -3068,7 +3707,15 @@
           </w:tcPr>
           <w:p>
             <w:r>
-              <w:t>Keystone Health Information Exchange (KeyHIE)</w:t>
+              <w:t>Keystone Health Information Exchange (</w:t>
+            </w:r>
+            <w:proofErr w:type="spellStart"/>
+            <w:r>
+              <w:t>KeyHIE</w:t>
+            </w:r>
+            <w:proofErr w:type="spellEnd"/>
+            <w:r>
+              <w:t>)</w:t>
             </w:r>
           </w:p>
         </w:tc>
@@ -3097,8 +3744,13 @@
             <w:tcW w:w="4320" w:type="dxa"/>
           </w:tcPr>
           <w:p>
-            <w:r>
-              <w:t>Geisenger Health System</w:t>
+            <w:proofErr w:type="spellStart"/>
+            <w:r>
+              <w:t>Geisenger</w:t>
+            </w:r>
+            <w:proofErr w:type="spellEnd"/>
+            <w:r>
+              <w:t xml:space="preserve"> Health System</w:t>
             </w:r>
           </w:p>
           <w:p>
@@ -3334,8 +3986,13 @@
             <w:tcW w:w="1136" w:type="dxa"/>
           </w:tcPr>
           <w:p>
-            <w:r>
-              <w:t>Bumrungrad Hospital</w:t>
+            <w:proofErr w:type="spellStart"/>
+            <w:r>
+              <w:t>Bumrungrad</w:t>
+            </w:r>
+            <w:proofErr w:type="spellEnd"/>
+            <w:r>
+              <w:t xml:space="preserve"> Hospital</w:t>
             </w:r>
           </w:p>
         </w:tc>
@@ -3384,8 +4041,8 @@
     <w:p/>
     <w:p/>
     <w:p>
-      <w:bookmarkStart w:id="5" w:name="_3znysh7" w:colFirst="0" w:colLast="0"/>
-      <w:bookmarkEnd w:id="5"/>
+      <w:bookmarkStart w:id="4" w:name="_3znysh7" w:colFirst="0" w:colLast="0"/>
+      <w:bookmarkEnd w:id="4"/>
     </w:p>
     <w:p>
       <w:pPr>
@@ -3468,15 +4125,11 @@
           <w:numId w:val="11"/>
         </w:numPr>
       </w:pPr>
-      <w:r>
-        <w:t>Query for Existing Data for Mobile (</w:t>
-      </w:r>
+      <w:proofErr w:type="spellStart"/>
       <w:r>
         <w:t>QEDm</w:t>
       </w:r>
-      <w:r>
-        <w:t>)</w:t>
-      </w:r>
+      <w:proofErr w:type="spellEnd"/>
     </w:p>
     <w:p>
       <w:pPr>
@@ -3497,9 +4150,6 @@
       </w:r>
       <w:r>
         <w:t xml:space="preserve"> Summary</w:t>
-      </w:r>
-      <w:r>
-        <w:t xml:space="preserve"> (LDS)</w:t>
       </w:r>
     </w:p>
     <w:p>
@@ -3637,8 +4287,8 @@
           <w:numId w:val="7"/>
         </w:numPr>
       </w:pPr>
-      <w:bookmarkStart w:id="6" w:name="_2et92p0" w:colFirst="0" w:colLast="0"/>
-      <w:bookmarkEnd w:id="6"/>
+      <w:bookmarkStart w:id="5" w:name="_2et92p0" w:colFirst="0" w:colLast="0"/>
+      <w:bookmarkEnd w:id="5"/>
       <w:r>
         <w:lastRenderedPageBreak/>
         <w:t xml:space="preserve">2018 ONC Interoperability Forum demonstration of the </w:t>
@@ -3660,7 +4310,7 @@
           <w:numId w:val="7"/>
         </w:numPr>
       </w:pPr>
-      <w:bookmarkStart w:id="7" w:name="_Hlk51929218"/>
+      <w:bookmarkStart w:id="6" w:name="_Hlk51929218"/>
       <w:r>
         <w:t>2018 HIMSS Annual Conference (United States)</w:t>
       </w:r>
@@ -3668,7 +4318,7 @@
         <w:tab/>
       </w:r>
     </w:p>
-    <w:bookmarkEnd w:id="7"/>
+    <w:bookmarkEnd w:id="6"/>
     <w:p>
       <w:pPr>
         <w:numPr>
@@ -4025,7 +4675,7 @@
           <w:b/>
         </w:rPr>
       </w:pPr>
-      <w:bookmarkStart w:id="8" w:name="_Hlk56155137"/>
+      <w:bookmarkStart w:id="7" w:name="_Hlk56155137"/>
       <w:r>
         <w:rPr>
           <w:b/>
@@ -4064,7 +4714,15 @@
         <w:t>B</w:t>
       </w:r>
       <w:r>
-        <w:t>uilds upon the 360X profile for closed loop referrals. This supplement uses some of the existing transactions of the 360X profile and adds some new ones in order to address use-case specific requirements for the transition of care form an acute care facility to a long-term skilled nursing facility (Acute to SNF use case) or from an ambulatory care provider to a long-term skilled nursing facility (Ambulatory to SNF use case).</w:t>
+        <w:t xml:space="preserve">uilds upon the 360X profile for closed loop referrals. This supplement uses some of the existing transactions of the 360X profile and adds some new ones </w:t>
+      </w:r>
+      <w:proofErr w:type="gramStart"/>
+      <w:r>
+        <w:t>in order to</w:t>
+      </w:r>
+      <w:proofErr w:type="gramEnd"/>
+      <w:r>
+        <w:t xml:space="preserve"> address use-case specific requirements for the transition of care form an acute care facility to a long-term skilled nursing facility (Acute to SNF use case) or from an ambulatory care provider to a long-term skilled nursing facility (Ambulatory to SNF use case).</w:t>
       </w:r>
     </w:p>
     <w:p>
@@ -4079,19 +4737,19 @@
           <w:highlight w:val="yellow"/>
         </w:rPr>
       </w:pPr>
-      <w:commentRangeStart w:id="9"/>
+      <w:commentRangeStart w:id="8"/>
       <w:r>
         <w:rPr>
           <w:highlight w:val="yellow"/>
         </w:rPr>
         <w:t>TBD</w:t>
       </w:r>
-      <w:commentRangeEnd w:id="9"/>
+      <w:commentRangeEnd w:id="8"/>
       <w:r>
         <w:rPr>
           <w:rStyle w:val="CommentReference"/>
         </w:rPr>
-        <w:commentReference w:id="9"/>
+        <w:commentReference w:id="8"/>
       </w:r>
     </w:p>
     <w:p>
@@ -4116,10 +4774,10 @@
         <w:t xml:space="preserve">ublished </w:t>
       </w:r>
       <w:r>
-        <w:t xml:space="preserve">December </w:t>
-      </w:r>
-      <w:r>
-        <w:t>2020</w:t>
+        <w:t>November</w:t>
+      </w:r>
+      <w:r>
+        <w:t xml:space="preserve"> 2020</w:t>
       </w:r>
     </w:p>
     <w:p>
@@ -4134,8 +4792,8 @@
           <w:b/>
         </w:rPr>
       </w:pPr>
-      <w:bookmarkStart w:id="10" w:name="_Hlk56774749"/>
-      <w:bookmarkEnd w:id="8"/>
+      <w:bookmarkStart w:id="9" w:name="_Hlk56774749"/>
+      <w:bookmarkEnd w:id="7"/>
       <w:r>
         <w:rPr>
           <w:b/>
@@ -4143,7 +4801,7 @@
         <w:t>CDA Occupational Data Options</w:t>
       </w:r>
     </w:p>
-    <w:bookmarkEnd w:id="10"/>
+    <w:bookmarkEnd w:id="9"/>
     <w:p>
       <w:pPr>
         <w:pStyle w:val="ListParagraph"/>
@@ -4425,7 +5083,21 @@
         <w:rPr>
           <w:shd w:val="clear" w:color="auto" w:fill="FFFFFF"/>
         </w:rPr>
-        <w:t>nables assessment developers and curators a means by which they can distribute assessment instruments to healthcare providers, supporting exchange of assessment data in a standardized form using the HL7 FHIR Questionnaire resource. It provides the opportunity for provider organizations to choose from an variety of instruments yet integrate them using a common interface.</w:t>
+        <w:t xml:space="preserve">nables assessment developers and curators a means by which they can distribute assessment instruments to healthcare providers, supporting exchange of assessment data in a standardized form using the HL7 FHIR Questionnaire resource. It provides the opportunity for provider organizations to choose from </w:t>
+      </w:r>
+      <w:proofErr w:type="gramStart"/>
+      <w:r>
+        <w:rPr>
+          <w:shd w:val="clear" w:color="auto" w:fill="FFFFFF"/>
+        </w:rPr>
+        <w:t>an</w:t>
+      </w:r>
+      <w:proofErr w:type="gramEnd"/>
+      <w:r>
+        <w:rPr>
+          <w:shd w:val="clear" w:color="auto" w:fill="FFFFFF"/>
+        </w:rPr>
+        <w:t xml:space="preserve"> variety of instruments yet integrate them using a common interface.</w:t>
       </w:r>
     </w:p>
     <w:p>
@@ -4475,7 +5147,21 @@
         <w:rPr>
           <w:b/>
         </w:rPr>
-        <w:t>Query for Existing Data Mobile (QEDm) – Revised</w:t>
+        <w:t>Query for Existing Data Mobile (</w:t>
+      </w:r>
+      <w:proofErr w:type="spellStart"/>
+      <w:r>
+        <w:rPr>
+          <w:b/>
+        </w:rPr>
+        <w:t>QEDm</w:t>
+      </w:r>
+      <w:proofErr w:type="spellEnd"/>
+      <w:r>
+        <w:rPr>
+          <w:b/>
+        </w:rPr>
+        <w:t>) – Revised</w:t>
       </w:r>
     </w:p>
     <w:p>
@@ -4569,7 +5255,15 @@
         <w:t>P</w:t>
       </w:r>
       <w:r>
-        <w:t>rovides the structures and transactions for care planning, creating, updating and sharing Care Plans that meet the needs of many, such as providers, patients and payers. Care Plans can be dynamically updated as the patient interacts with the healthcare system. FHIR® resources and transactions are used by this profile. This profile does not define, nor assume, a single Care Plan for a patient.</w:t>
+        <w:t xml:space="preserve">rovides the structures and transactions for care planning, creating, </w:t>
+      </w:r>
+      <w:proofErr w:type="gramStart"/>
+      <w:r>
+        <w:t>updating</w:t>
+      </w:r>
+      <w:proofErr w:type="gramEnd"/>
+      <w:r>
+        <w:t xml:space="preserve"> and sharing Care Plans that meet the needs of many, such as providers, patients and payers. Care Plans can be dynamically updated as the patient interacts with the healthcare system. FHIR® resources and transactions are used by this profile. This profile does not define, nor assume, a single Care Plan for a patient.</w:t>
       </w:r>
     </w:p>
     <w:p>
@@ -4638,7 +5332,15 @@
         <w:t>P</w:t>
       </w:r>
       <w:r>
-        <w:t>rovides the structures and transactions for care team management and sharing information about Care Teams that meet the needs of many, such as providers, patients and payers. Care Teams can be dynamically updated as the patient interacts with the healthcare system. A patient and providers may be associated with multiple types of care teams at any given time. This profile depicts how information about multiple care teams can be shared and used to coordinate care. The care team concepts described in this profile are patient centered with the overarching goal to support collaborative care. Care teams have many different meanings to many different people.</w:t>
+        <w:t xml:space="preserve">rovides the structures and transactions for care team management and sharing information about Care Teams that meet the needs of many, such as providers, </w:t>
+      </w:r>
+      <w:proofErr w:type="gramStart"/>
+      <w:r>
+        <w:t>patients</w:t>
+      </w:r>
+      <w:proofErr w:type="gramEnd"/>
+      <w:r>
+        <w:t xml:space="preserve"> and payers. Care Teams can be dynamically updated as the patient interacts with the healthcare system. A patient and providers may be associated with multiple types of care teams at any given time. This profile depicts how information about multiple care teams can be shared and used to coordinate care. The care team concepts described in this profile are patient centered with the overarching goal to support collaborative care. Care teams have many different meanings to many different people.</w:t>
       </w:r>
     </w:p>
     <w:p>
@@ -4702,8 +5404,8 @@
         </w:numPr>
         <w:spacing w:after="80"/>
       </w:pPr>
-      <w:bookmarkStart w:id="11" w:name="_tyjcwt" w:colFirst="0" w:colLast="0"/>
-      <w:bookmarkEnd w:id="11"/>
+      <w:bookmarkStart w:id="10" w:name="_tyjcwt" w:colFirst="0" w:colLast="0"/>
+      <w:bookmarkEnd w:id="10"/>
       <w:r>
         <w:lastRenderedPageBreak/>
         <w:t>The US ONC Interoperability Standards Advisory continues to reference various IHE PCC profiles</w:t>
@@ -4949,11 +5651,24 @@
       <w:r>
         <w:t xml:space="preserve">. </w:t>
       </w:r>
+      <w:proofErr w:type="gramStart"/>
       <w:r>
         <w:t xml:space="preserve">All </w:t>
       </w:r>
       <w:r>
-        <w:t>of these National Extensions have been published under IHE USA with assistance from the US ONC. Further profiling and constraining of PCC Profiles for use in National Extension work is something that has become a trend in PCC and we should continue to align with opportunities to create additional National Extension work.</w:t>
+        <w:t>of</w:t>
+      </w:r>
+      <w:proofErr w:type="gramEnd"/>
+      <w:r>
+        <w:t xml:space="preserve"> these National Extensions have been published under IHE USA with assistance from the US ONC. Further profiling and constraining of PCC Profiles for use in National Extension work is something that has become a trend in </w:t>
+      </w:r>
+      <w:proofErr w:type="gramStart"/>
+      <w:r>
+        <w:t>PCC</w:t>
+      </w:r>
+      <w:proofErr w:type="gramEnd"/>
+      <w:r>
+        <w:t xml:space="preserve"> and we should continue to align with opportunities to create additional National Extension work.</w:t>
       </w:r>
     </w:p>
     <w:p>
@@ -4968,10 +5683,18 @@
         <w:t>PCC continues</w:t>
       </w:r>
       <w:r>
-        <w:t xml:space="preserve"> its focus on issues that cross patients, providers, or time</w:t>
-      </w:r>
-      <w:r>
-        <w:t xml:space="preserve">; building content, integration, and workflow profiles. </w:t>
+        <w:t xml:space="preserve"> its focus on issues that cross patients, providers, or </w:t>
+      </w:r>
+      <w:proofErr w:type="gramStart"/>
+      <w:r>
+        <w:t>time</w:t>
+      </w:r>
+      <w:r>
+        <w:t>;</w:t>
+      </w:r>
+      <w:proofErr w:type="gramEnd"/>
+      <w:r>
+        <w:t xml:space="preserve"> building content, integration, and workflow profiles. </w:t>
       </w:r>
       <w:r>
         <w:t xml:space="preserve">Many of the smaller </w:t>
@@ -4983,7 +5706,15 @@
         <w:t xml:space="preserve">building blocks have been created in the form of Profiles across various IHE domains over the years, </w:t>
       </w:r>
       <w:r>
-        <w:t>and PCC continues to focus on assembling those building blocks into clinical workflows, and harmonizing across content boundaries to provide guidance in healthcare IT interoperability.</w:t>
+        <w:t xml:space="preserve">and PCC continues to focus on assembling those building blocks into clinical </w:t>
+      </w:r>
+      <w:proofErr w:type="gramStart"/>
+      <w:r>
+        <w:t>workflows, and</w:t>
+      </w:r>
+      <w:proofErr w:type="gramEnd"/>
+      <w:r>
+        <w:t xml:space="preserve"> harmonizing across content boundaries to provide guidance in healthcare IT interoperability.</w:t>
       </w:r>
     </w:p>
     <w:p>
@@ -5010,7 +5741,7 @@
         <w:t xml:space="preserve"> domains</w:t>
       </w:r>
       <w:r>
-        <w:t xml:space="preserve"> over the past several years to develop Profiles. These domains include Cardiology (CARD), Radiology (RAD), Devices, Quality, Research, and Public Health (QRPH), and IT Infrastructure (ITI). </w:t>
+        <w:t xml:space="preserve"> over the past several years to develop Profiles. These domains include Cardiology (CARD), Radiology (RAD), Patient Care Devices (PCD), Quality, Research, and Public Health (QRPH), and IT Infrastructure (ITI). </w:t>
       </w:r>
     </w:p>
     <w:p>
@@ -5077,19 +5808,7 @@
         </w:numPr>
       </w:pPr>
       <w:r>
-        <w:t xml:space="preserve">The following strategic goals are reviewed periodically by PCC and adjusted as needed based on stakeholder and committee member input to ensure the focus of PCC remains relevant to industry needs. The current strategic goals </w:t>
-      </w:r>
-      <w:r>
-        <w:t>continue</w:t>
-      </w:r>
-      <w:r>
-        <w:t xml:space="preserve"> to focus on Workflow</w:t>
-      </w:r>
-      <w:r>
-        <w:t xml:space="preserve"> and</w:t>
-      </w:r>
-      <w:r>
-        <w:t xml:space="preserve"> Content.</w:t>
+        <w:t>The following strategic goals are reviewed periodically by PCC and adjusted as needed based on stakeholder and committee member input to ensure the focus of PCC remains relevant to industry needs. The current strategic goals are to focus on Workflow, Content, and Nursing.</w:t>
       </w:r>
     </w:p>
     <w:p>
@@ -5244,8 +5963,8 @@
 </file>
 
 <file path=word/comments.xml><?xml version="1.0" encoding="utf-8"?>
-<w:comments xmlns:wpc="http://schemas.microsoft.com/office/word/2010/wordprocessingCanvas" xmlns:cx="http://schemas.microsoft.com/office/drawing/2014/chartex" xmlns:cx1="http://schemas.microsoft.com/office/drawing/2015/9/8/chartex" xmlns:cx2="http://schemas.microsoft.com/office/drawing/2015/10/21/chartex" xmlns:cx3="http://schemas.microsoft.com/office/drawing/2016/5/9/chartex" xmlns:cx4="http://schemas.microsoft.com/office/drawing/2016/5/10/chartex" xmlns:cx5="http://schemas.microsoft.com/office/drawing/2016/5/11/chartex" xmlns:cx6="http://schemas.microsoft.com/office/drawing/2016/5/12/chartex" xmlns:cx7="http://schemas.microsoft.com/office/drawing/2016/5/13/chartex" xmlns:cx8="http://schemas.microsoft.com/office/drawing/2016/5/14/chartex" xmlns:mc="http://schemas.openxmlformats.org/markup-compatibility/2006" xmlns:aink="http://schemas.microsoft.com/office/drawing/2016/ink" xmlns:am3d="http://schemas.microsoft.com/office/drawing/2017/model3d" xmlns:o="urn:schemas-microsoft-com:office:office" xmlns:r="http://schemas.openxmlformats.org/officeDocument/2006/relationships" xmlns:m="http://schemas.openxmlformats.org/officeDocument/2006/math" xmlns:v="urn:schemas-microsoft-com:vml" xmlns:wp14="http://schemas.microsoft.com/office/word/2010/wordprocessingDrawing" xmlns:wp="http://schemas.openxmlformats.org/drawingml/2006/wordprocessingDrawing" xmlns:w10="urn:schemas-microsoft-com:office:word" xmlns:w="http://schemas.openxmlformats.org/wordprocessingml/2006/main" xmlns:w14="http://schemas.microsoft.com/office/word/2010/wordml" xmlns:w15="http://schemas.microsoft.com/office/word/2012/wordml" xmlns:w16cid="http://schemas.microsoft.com/office/word/2016/wordml/cid" xmlns:w16se="http://schemas.microsoft.com/office/word/2015/wordml/symex" xmlns:wpg="http://schemas.microsoft.com/office/word/2010/wordprocessingGroup" xmlns:wpi="http://schemas.microsoft.com/office/word/2010/wordprocessingInk" xmlns:wne="http://schemas.microsoft.com/office/word/2006/wordml" xmlns:wps="http://schemas.microsoft.com/office/word/2010/wordprocessingShape" mc:Ignorable="w14 w15 w16se w16cid wp14">
-  <w:comment w:id="9" w:author="Tone Southerland" w:date="2020-12-14T09:42:00Z" w:initials="TS">
+<w:comments xmlns:wpc="http://schemas.microsoft.com/office/word/2010/wordprocessingCanvas" xmlns:cx="http://schemas.microsoft.com/office/drawing/2014/chartex" xmlns:cx1="http://schemas.microsoft.com/office/drawing/2015/9/8/chartex" xmlns:cx2="http://schemas.microsoft.com/office/drawing/2015/10/21/chartex" xmlns:cx3="http://schemas.microsoft.com/office/drawing/2016/5/9/chartex" xmlns:cx4="http://schemas.microsoft.com/office/drawing/2016/5/10/chartex" xmlns:cx5="http://schemas.microsoft.com/office/drawing/2016/5/11/chartex" xmlns:cx6="http://schemas.microsoft.com/office/drawing/2016/5/12/chartex" xmlns:cx7="http://schemas.microsoft.com/office/drawing/2016/5/13/chartex" xmlns:cx8="http://schemas.microsoft.com/office/drawing/2016/5/14/chartex" xmlns:mc="http://schemas.openxmlformats.org/markup-compatibility/2006" xmlns:aink="http://schemas.microsoft.com/office/drawing/2016/ink" xmlns:am3d="http://schemas.microsoft.com/office/drawing/2017/model3d" xmlns:o="urn:schemas-microsoft-com:office:office" xmlns:r="http://schemas.openxmlformats.org/officeDocument/2006/relationships" xmlns:m="http://schemas.openxmlformats.org/officeDocument/2006/math" xmlns:v="urn:schemas-microsoft-com:vml" xmlns:wp14="http://schemas.microsoft.com/office/word/2010/wordprocessingDrawing" xmlns:wp="http://schemas.openxmlformats.org/drawingml/2006/wordprocessingDrawing" xmlns:w10="urn:schemas-microsoft-com:office:word" xmlns:w="http://schemas.openxmlformats.org/wordprocessingml/2006/main" xmlns:w14="http://schemas.microsoft.com/office/word/2010/wordml" xmlns:w15="http://schemas.microsoft.com/office/word/2012/wordml" xmlns:w16cex="http://schemas.microsoft.com/office/word/2018/wordml/cex" xmlns:w16cid="http://schemas.microsoft.com/office/word/2016/wordml/cid" xmlns:w16="http://schemas.microsoft.com/office/word/2018/wordml" xmlns:w16se="http://schemas.microsoft.com/office/word/2015/wordml/symex" xmlns:wpg="http://schemas.microsoft.com/office/word/2010/wordprocessingGroup" xmlns:wpi="http://schemas.microsoft.com/office/word/2010/wordprocessingInk" xmlns:wne="http://schemas.microsoft.com/office/word/2006/wordml" xmlns:wps="http://schemas.microsoft.com/office/word/2010/wordprocessingShape" mc:Ignorable="w14 w15 w16se w16cid w16 w16cex wp14">
+  <w:comment w:id="8" w:author="Tone Southerland" w:date="2020-12-14T09:42:00Z" w:initials="TS">
     <w:p>
       <w:pPr>
         <w:pStyle w:val="CommentText"/>
@@ -5268,19 +5987,19 @@
 </file>
 
 <file path=word/commentsExtended.xml><?xml version="1.0" encoding="utf-8"?>
-<w15:commentsEx xmlns:wpc="http://schemas.microsoft.com/office/word/2010/wordprocessingCanvas" xmlns:cx="http://schemas.microsoft.com/office/drawing/2014/chartex" xmlns:cx1="http://schemas.microsoft.com/office/drawing/2015/9/8/chartex" xmlns:cx2="http://schemas.microsoft.com/office/drawing/2015/10/21/chartex" xmlns:cx3="http://schemas.microsoft.com/office/drawing/2016/5/9/chartex" xmlns:cx4="http://schemas.microsoft.com/office/drawing/2016/5/10/chartex" xmlns:cx5="http://schemas.microsoft.com/office/drawing/2016/5/11/chartex" xmlns:cx6="http://schemas.microsoft.com/office/drawing/2016/5/12/chartex" xmlns:cx7="http://schemas.microsoft.com/office/drawing/2016/5/13/chartex" xmlns:cx8="http://schemas.microsoft.com/office/drawing/2016/5/14/chartex" xmlns:mc="http://schemas.openxmlformats.org/markup-compatibility/2006" xmlns:aink="http://schemas.microsoft.com/office/drawing/2016/ink" xmlns:am3d="http://schemas.microsoft.com/office/drawing/2017/model3d" xmlns:o="urn:schemas-microsoft-com:office:office" xmlns:r="http://schemas.openxmlformats.org/officeDocument/2006/relationships" xmlns:m="http://schemas.openxmlformats.org/officeDocument/2006/math" xmlns:v="urn:schemas-microsoft-com:vml" xmlns:wp14="http://schemas.microsoft.com/office/word/2010/wordprocessingDrawing" xmlns:wp="http://schemas.openxmlformats.org/drawingml/2006/wordprocessingDrawing" xmlns:w10="urn:schemas-microsoft-com:office:word" xmlns:w="http://schemas.openxmlformats.org/wordprocessingml/2006/main" xmlns:w14="http://schemas.microsoft.com/office/word/2010/wordml" xmlns:w15="http://schemas.microsoft.com/office/word/2012/wordml" xmlns:w16cid="http://schemas.microsoft.com/office/word/2016/wordml/cid" xmlns:w16se="http://schemas.microsoft.com/office/word/2015/wordml/symex" xmlns:wpg="http://schemas.microsoft.com/office/word/2010/wordprocessingGroup" xmlns:wpi="http://schemas.microsoft.com/office/word/2010/wordprocessingInk" xmlns:wne="http://schemas.microsoft.com/office/word/2006/wordml" xmlns:wps="http://schemas.microsoft.com/office/word/2010/wordprocessingShape" mc:Ignorable="w14 w15 w16se w16cid wp14">
+<w15:commentsEx xmlns:wpc="http://schemas.microsoft.com/office/word/2010/wordprocessingCanvas" xmlns:cx="http://schemas.microsoft.com/office/drawing/2014/chartex" xmlns:cx1="http://schemas.microsoft.com/office/drawing/2015/9/8/chartex" xmlns:cx2="http://schemas.microsoft.com/office/drawing/2015/10/21/chartex" xmlns:cx3="http://schemas.microsoft.com/office/drawing/2016/5/9/chartex" xmlns:cx4="http://schemas.microsoft.com/office/drawing/2016/5/10/chartex" xmlns:cx5="http://schemas.microsoft.com/office/drawing/2016/5/11/chartex" xmlns:cx6="http://schemas.microsoft.com/office/drawing/2016/5/12/chartex" xmlns:cx7="http://schemas.microsoft.com/office/drawing/2016/5/13/chartex" xmlns:cx8="http://schemas.microsoft.com/office/drawing/2016/5/14/chartex" xmlns:mc="http://schemas.openxmlformats.org/markup-compatibility/2006" xmlns:aink="http://schemas.microsoft.com/office/drawing/2016/ink" xmlns:am3d="http://schemas.microsoft.com/office/drawing/2017/model3d" xmlns:o="urn:schemas-microsoft-com:office:office" xmlns:r="http://schemas.openxmlformats.org/officeDocument/2006/relationships" xmlns:m="http://schemas.openxmlformats.org/officeDocument/2006/math" xmlns:v="urn:schemas-microsoft-com:vml" xmlns:wp14="http://schemas.microsoft.com/office/word/2010/wordprocessingDrawing" xmlns:wp="http://schemas.openxmlformats.org/drawingml/2006/wordprocessingDrawing" xmlns:w10="urn:schemas-microsoft-com:office:word" xmlns:w="http://schemas.openxmlformats.org/wordprocessingml/2006/main" xmlns:w14="http://schemas.microsoft.com/office/word/2010/wordml" xmlns:w15="http://schemas.microsoft.com/office/word/2012/wordml" xmlns:w16cex="http://schemas.microsoft.com/office/word/2018/wordml/cex" xmlns:w16cid="http://schemas.microsoft.com/office/word/2016/wordml/cid" xmlns:w16="http://schemas.microsoft.com/office/word/2018/wordml" xmlns:w16se="http://schemas.microsoft.com/office/word/2015/wordml/symex" xmlns:wpg="http://schemas.microsoft.com/office/word/2010/wordprocessingGroup" xmlns:wpi="http://schemas.microsoft.com/office/word/2010/wordprocessingInk" xmlns:wne="http://schemas.microsoft.com/office/word/2006/wordml" xmlns:wps="http://schemas.microsoft.com/office/word/2010/wordprocessingShape" mc:Ignorable="w14 w15 w16se w16cid w16 w16cex wp14">
   <w15:commentEx w15:paraId="57811BEE" w15:done="0"/>
 </w15:commentsEx>
 </file>
 
 <file path=word/commentsIds.xml><?xml version="1.0" encoding="utf-8"?>
-<w16cid:commentsIds xmlns:wpc="http://schemas.microsoft.com/office/word/2010/wordprocessingCanvas" xmlns:cx="http://schemas.microsoft.com/office/drawing/2014/chartex" xmlns:cx1="http://schemas.microsoft.com/office/drawing/2015/9/8/chartex" xmlns:cx2="http://schemas.microsoft.com/office/drawing/2015/10/21/chartex" xmlns:cx3="http://schemas.microsoft.com/office/drawing/2016/5/9/chartex" xmlns:cx4="http://schemas.microsoft.com/office/drawing/2016/5/10/chartex" xmlns:cx5="http://schemas.microsoft.com/office/drawing/2016/5/11/chartex" xmlns:cx6="http://schemas.microsoft.com/office/drawing/2016/5/12/chartex" xmlns:cx7="http://schemas.microsoft.com/office/drawing/2016/5/13/chartex" xmlns:cx8="http://schemas.microsoft.com/office/drawing/2016/5/14/chartex" xmlns:mc="http://schemas.openxmlformats.org/markup-compatibility/2006" xmlns:aink="http://schemas.microsoft.com/office/drawing/2016/ink" xmlns:am3d="http://schemas.microsoft.com/office/drawing/2017/model3d" xmlns:o="urn:schemas-microsoft-com:office:office" xmlns:r="http://schemas.openxmlformats.org/officeDocument/2006/relationships" xmlns:m="http://schemas.openxmlformats.org/officeDocument/2006/math" xmlns:v="urn:schemas-microsoft-com:vml" xmlns:wp14="http://schemas.microsoft.com/office/word/2010/wordprocessingDrawing" xmlns:wp="http://schemas.openxmlformats.org/drawingml/2006/wordprocessingDrawing" xmlns:w10="urn:schemas-microsoft-com:office:word" xmlns:w="http://schemas.openxmlformats.org/wordprocessingml/2006/main" xmlns:w14="http://schemas.microsoft.com/office/word/2010/wordml" xmlns:w15="http://schemas.microsoft.com/office/word/2012/wordml" xmlns:w16cid="http://schemas.microsoft.com/office/word/2016/wordml/cid" xmlns:w16se="http://schemas.microsoft.com/office/word/2015/wordml/symex" xmlns:wpg="http://schemas.microsoft.com/office/word/2010/wordprocessingGroup" xmlns:wpi="http://schemas.microsoft.com/office/word/2010/wordprocessingInk" xmlns:wne="http://schemas.microsoft.com/office/word/2006/wordml" xmlns:wps="http://schemas.microsoft.com/office/word/2010/wordprocessingShape" mc:Ignorable="w14 w15 w16se w16cid wp14">
+<w16cid:commentsIds xmlns:wpc="http://schemas.microsoft.com/office/word/2010/wordprocessingCanvas" xmlns:cx="http://schemas.microsoft.com/office/drawing/2014/chartex" xmlns:cx1="http://schemas.microsoft.com/office/drawing/2015/9/8/chartex" xmlns:cx2="http://schemas.microsoft.com/office/drawing/2015/10/21/chartex" xmlns:cx3="http://schemas.microsoft.com/office/drawing/2016/5/9/chartex" xmlns:cx4="http://schemas.microsoft.com/office/drawing/2016/5/10/chartex" xmlns:cx5="http://schemas.microsoft.com/office/drawing/2016/5/11/chartex" xmlns:cx6="http://schemas.microsoft.com/office/drawing/2016/5/12/chartex" xmlns:cx7="http://schemas.microsoft.com/office/drawing/2016/5/13/chartex" xmlns:cx8="http://schemas.microsoft.com/office/drawing/2016/5/14/chartex" xmlns:mc="http://schemas.openxmlformats.org/markup-compatibility/2006" xmlns:aink="http://schemas.microsoft.com/office/drawing/2016/ink" xmlns:am3d="http://schemas.microsoft.com/office/drawing/2017/model3d" xmlns:o="urn:schemas-microsoft-com:office:office" xmlns:r="http://schemas.openxmlformats.org/officeDocument/2006/relationships" xmlns:m="http://schemas.openxmlformats.org/officeDocument/2006/math" xmlns:v="urn:schemas-microsoft-com:vml" xmlns:wp14="http://schemas.microsoft.com/office/word/2010/wordprocessingDrawing" xmlns:wp="http://schemas.openxmlformats.org/drawingml/2006/wordprocessingDrawing" xmlns:w10="urn:schemas-microsoft-com:office:word" xmlns:w="http://schemas.openxmlformats.org/wordprocessingml/2006/main" xmlns:w14="http://schemas.microsoft.com/office/word/2010/wordml" xmlns:w15="http://schemas.microsoft.com/office/word/2012/wordml" xmlns:w16cex="http://schemas.microsoft.com/office/word/2018/wordml/cex" xmlns:w16cid="http://schemas.microsoft.com/office/word/2016/wordml/cid" xmlns:w16="http://schemas.microsoft.com/office/word/2018/wordml" xmlns:w16se="http://schemas.microsoft.com/office/word/2015/wordml/symex" xmlns:wpg="http://schemas.microsoft.com/office/word/2010/wordprocessingGroup" xmlns:wpi="http://schemas.microsoft.com/office/word/2010/wordprocessingInk" xmlns:wne="http://schemas.microsoft.com/office/word/2006/wordml" xmlns:wps="http://schemas.microsoft.com/office/word/2010/wordprocessingShape" mc:Ignorable="w14 w15 w16se w16cid w16 w16cex wp14">
   <w16cid:commentId w16cid:paraId="57811BEE" w16cid:durableId="2381B206"/>
 </w16cid:commentsIds>
 </file>
 
 <file path=word/endnotes.xml><?xml version="1.0" encoding="utf-8"?>
-<w:endnotes xmlns:wpc="http://schemas.microsoft.com/office/word/2010/wordprocessingCanvas" xmlns:cx="http://schemas.microsoft.com/office/drawing/2014/chartex" xmlns:cx1="http://schemas.microsoft.com/office/drawing/2015/9/8/chartex" xmlns:cx2="http://schemas.microsoft.com/office/drawing/2015/10/21/chartex" xmlns:cx3="http://schemas.microsoft.com/office/drawing/2016/5/9/chartex" xmlns:cx4="http://schemas.microsoft.com/office/drawing/2016/5/10/chartex" xmlns:cx5="http://schemas.microsoft.com/office/drawing/2016/5/11/chartex" xmlns:cx6="http://schemas.microsoft.com/office/drawing/2016/5/12/chartex" xmlns:cx7="http://schemas.microsoft.com/office/drawing/2016/5/13/chartex" xmlns:cx8="http://schemas.microsoft.com/office/drawing/2016/5/14/chartex" xmlns:mc="http://schemas.openxmlformats.org/markup-compatibility/2006" xmlns:aink="http://schemas.microsoft.com/office/drawing/2016/ink" xmlns:am3d="http://schemas.microsoft.com/office/drawing/2017/model3d" xmlns:o="urn:schemas-microsoft-com:office:office" xmlns:r="http://schemas.openxmlformats.org/officeDocument/2006/relationships" xmlns:m="http://schemas.openxmlformats.org/officeDocument/2006/math" xmlns:v="urn:schemas-microsoft-com:vml" xmlns:wp14="http://schemas.microsoft.com/office/word/2010/wordprocessingDrawing" xmlns:wp="http://schemas.openxmlformats.org/drawingml/2006/wordprocessingDrawing" xmlns:w10="urn:schemas-microsoft-com:office:word" xmlns:w="http://schemas.openxmlformats.org/wordprocessingml/2006/main" xmlns:w14="http://schemas.microsoft.com/office/word/2010/wordml" xmlns:w15="http://schemas.microsoft.com/office/word/2012/wordml" xmlns:w16cid="http://schemas.microsoft.com/office/word/2016/wordml/cid" xmlns:w16se="http://schemas.microsoft.com/office/word/2015/wordml/symex" xmlns:wpg="http://schemas.microsoft.com/office/word/2010/wordprocessingGroup" xmlns:wpi="http://schemas.microsoft.com/office/word/2010/wordprocessingInk" xmlns:wne="http://schemas.microsoft.com/office/word/2006/wordml" xmlns:wps="http://schemas.microsoft.com/office/word/2010/wordprocessingShape" mc:Ignorable="w14 w15 w16se w16cid wp14">
+<w:endnotes xmlns:wpc="http://schemas.microsoft.com/office/word/2010/wordprocessingCanvas" xmlns:cx="http://schemas.microsoft.com/office/drawing/2014/chartex" xmlns:cx1="http://schemas.microsoft.com/office/drawing/2015/9/8/chartex" xmlns:cx2="http://schemas.microsoft.com/office/drawing/2015/10/21/chartex" xmlns:cx3="http://schemas.microsoft.com/office/drawing/2016/5/9/chartex" xmlns:cx4="http://schemas.microsoft.com/office/drawing/2016/5/10/chartex" xmlns:cx5="http://schemas.microsoft.com/office/drawing/2016/5/11/chartex" xmlns:cx6="http://schemas.microsoft.com/office/drawing/2016/5/12/chartex" xmlns:cx7="http://schemas.microsoft.com/office/drawing/2016/5/13/chartex" xmlns:cx8="http://schemas.microsoft.com/office/drawing/2016/5/14/chartex" xmlns:mc="http://schemas.openxmlformats.org/markup-compatibility/2006" xmlns:aink="http://schemas.microsoft.com/office/drawing/2016/ink" xmlns:am3d="http://schemas.microsoft.com/office/drawing/2017/model3d" xmlns:o="urn:schemas-microsoft-com:office:office" xmlns:r="http://schemas.openxmlformats.org/officeDocument/2006/relationships" xmlns:m="http://schemas.openxmlformats.org/officeDocument/2006/math" xmlns:v="urn:schemas-microsoft-com:vml" xmlns:wp14="http://schemas.microsoft.com/office/word/2010/wordprocessingDrawing" xmlns:wp="http://schemas.openxmlformats.org/drawingml/2006/wordprocessingDrawing" xmlns:w10="urn:schemas-microsoft-com:office:word" xmlns:w="http://schemas.openxmlformats.org/wordprocessingml/2006/main" xmlns:w14="http://schemas.microsoft.com/office/word/2010/wordml" xmlns:w15="http://schemas.microsoft.com/office/word/2012/wordml" xmlns:w16cex="http://schemas.microsoft.com/office/word/2018/wordml/cex" xmlns:w16cid="http://schemas.microsoft.com/office/word/2016/wordml/cid" xmlns:w16="http://schemas.microsoft.com/office/word/2018/wordml" xmlns:w16se="http://schemas.microsoft.com/office/word/2015/wordml/symex" xmlns:wpg="http://schemas.microsoft.com/office/word/2010/wordprocessingGroup" xmlns:wpi="http://schemas.microsoft.com/office/word/2010/wordprocessingInk" xmlns:wne="http://schemas.microsoft.com/office/word/2006/wordml" xmlns:wps="http://schemas.microsoft.com/office/word/2010/wordprocessingShape" mc:Ignorable="w14 w15 w16se w16cid w16 w16cex wp14">
   <w:endnote w:type="separator" w:id="-1">
     <w:p>
       <w:r>
@@ -5299,7 +6018,7 @@
 </file>
 
 <file path=word/footer1.xml><?xml version="1.0" encoding="utf-8"?>
-<w:ftr xmlns:wpc="http://schemas.microsoft.com/office/word/2010/wordprocessingCanvas" xmlns:cx="http://schemas.microsoft.com/office/drawing/2014/chartex" xmlns:cx1="http://schemas.microsoft.com/office/drawing/2015/9/8/chartex" xmlns:cx2="http://schemas.microsoft.com/office/drawing/2015/10/21/chartex" xmlns:cx3="http://schemas.microsoft.com/office/drawing/2016/5/9/chartex" xmlns:cx4="http://schemas.microsoft.com/office/drawing/2016/5/10/chartex" xmlns:cx5="http://schemas.microsoft.com/office/drawing/2016/5/11/chartex" xmlns:cx6="http://schemas.microsoft.com/office/drawing/2016/5/12/chartex" xmlns:cx7="http://schemas.microsoft.com/office/drawing/2016/5/13/chartex" xmlns:cx8="http://schemas.microsoft.com/office/drawing/2016/5/14/chartex" xmlns:mc="http://schemas.openxmlformats.org/markup-compatibility/2006" xmlns:aink="http://schemas.microsoft.com/office/drawing/2016/ink" xmlns:am3d="http://schemas.microsoft.com/office/drawing/2017/model3d" xmlns:o="urn:schemas-microsoft-com:office:office" xmlns:r="http://schemas.openxmlformats.org/officeDocument/2006/relationships" xmlns:m="http://schemas.openxmlformats.org/officeDocument/2006/math" xmlns:v="urn:schemas-microsoft-com:vml" xmlns:wp14="http://schemas.microsoft.com/office/word/2010/wordprocessingDrawing" xmlns:wp="http://schemas.openxmlformats.org/drawingml/2006/wordprocessingDrawing" xmlns:w10="urn:schemas-microsoft-com:office:word" xmlns:w="http://schemas.openxmlformats.org/wordprocessingml/2006/main" xmlns:w14="http://schemas.microsoft.com/office/word/2010/wordml" xmlns:w15="http://schemas.microsoft.com/office/word/2012/wordml" xmlns:w16cid="http://schemas.microsoft.com/office/word/2016/wordml/cid" xmlns:w16se="http://schemas.microsoft.com/office/word/2015/wordml/symex" xmlns:wpg="http://schemas.microsoft.com/office/word/2010/wordprocessingGroup" xmlns:wpi="http://schemas.microsoft.com/office/word/2010/wordprocessingInk" xmlns:wne="http://schemas.microsoft.com/office/word/2006/wordml" xmlns:wps="http://schemas.microsoft.com/office/word/2010/wordprocessingShape" mc:Ignorable="w14 w15 w16se w16cid wp14">
+<w:ftr xmlns:wpc="http://schemas.microsoft.com/office/word/2010/wordprocessingCanvas" xmlns:cx="http://schemas.microsoft.com/office/drawing/2014/chartex" xmlns:cx1="http://schemas.microsoft.com/office/drawing/2015/9/8/chartex" xmlns:cx2="http://schemas.microsoft.com/office/drawing/2015/10/21/chartex" xmlns:cx3="http://schemas.microsoft.com/office/drawing/2016/5/9/chartex" xmlns:cx4="http://schemas.microsoft.com/office/drawing/2016/5/10/chartex" xmlns:cx5="http://schemas.microsoft.com/office/drawing/2016/5/11/chartex" xmlns:cx6="http://schemas.microsoft.com/office/drawing/2016/5/12/chartex" xmlns:cx7="http://schemas.microsoft.com/office/drawing/2016/5/13/chartex" xmlns:cx8="http://schemas.microsoft.com/office/drawing/2016/5/14/chartex" xmlns:mc="http://schemas.openxmlformats.org/markup-compatibility/2006" xmlns:aink="http://schemas.microsoft.com/office/drawing/2016/ink" xmlns:am3d="http://schemas.microsoft.com/office/drawing/2017/model3d" xmlns:o="urn:schemas-microsoft-com:office:office" xmlns:r="http://schemas.openxmlformats.org/officeDocument/2006/relationships" xmlns:m="http://schemas.openxmlformats.org/officeDocument/2006/math" xmlns:v="urn:schemas-microsoft-com:vml" xmlns:wp14="http://schemas.microsoft.com/office/word/2010/wordprocessingDrawing" xmlns:wp="http://schemas.openxmlformats.org/drawingml/2006/wordprocessingDrawing" xmlns:w10="urn:schemas-microsoft-com:office:word" xmlns:w="http://schemas.openxmlformats.org/wordprocessingml/2006/main" xmlns:w14="http://schemas.microsoft.com/office/word/2010/wordml" xmlns:w15="http://schemas.microsoft.com/office/word/2012/wordml" xmlns:w16cex="http://schemas.microsoft.com/office/word/2018/wordml/cex" xmlns:w16cid="http://schemas.microsoft.com/office/word/2016/wordml/cid" xmlns:w16="http://schemas.microsoft.com/office/word/2018/wordml" xmlns:w16se="http://schemas.microsoft.com/office/word/2015/wordml/symex" xmlns:wpg="http://schemas.microsoft.com/office/word/2010/wordprocessingGroup" xmlns:wpi="http://schemas.microsoft.com/office/word/2010/wordprocessingInk" xmlns:wne="http://schemas.microsoft.com/office/word/2006/wordml" xmlns:wps="http://schemas.microsoft.com/office/word/2010/wordprocessingShape" mc:Ignorable="w14 w15 w16se w16cid w16 w16cex wp14">
   <w:p>
     <w:pPr>
       <w:pBdr>
@@ -5322,7 +6041,7 @@
 </file>
 
 <file path=word/footer2.xml><?xml version="1.0" encoding="utf-8"?>
-<w:ftr xmlns:wpc="http://schemas.microsoft.com/office/word/2010/wordprocessingCanvas" xmlns:cx="http://schemas.microsoft.com/office/drawing/2014/chartex" xmlns:cx1="http://schemas.microsoft.com/office/drawing/2015/9/8/chartex" xmlns:cx2="http://schemas.microsoft.com/office/drawing/2015/10/21/chartex" xmlns:cx3="http://schemas.microsoft.com/office/drawing/2016/5/9/chartex" xmlns:cx4="http://schemas.microsoft.com/office/drawing/2016/5/10/chartex" xmlns:cx5="http://schemas.microsoft.com/office/drawing/2016/5/11/chartex" xmlns:cx6="http://schemas.microsoft.com/office/drawing/2016/5/12/chartex" xmlns:cx7="http://schemas.microsoft.com/office/drawing/2016/5/13/chartex" xmlns:cx8="http://schemas.microsoft.com/office/drawing/2016/5/14/chartex" xmlns:mc="http://schemas.openxmlformats.org/markup-compatibility/2006" xmlns:aink="http://schemas.microsoft.com/office/drawing/2016/ink" xmlns:am3d="http://schemas.microsoft.com/office/drawing/2017/model3d" xmlns:o="urn:schemas-microsoft-com:office:office" xmlns:r="http://schemas.openxmlformats.org/officeDocument/2006/relationships" xmlns:m="http://schemas.openxmlformats.org/officeDocument/2006/math" xmlns:v="urn:schemas-microsoft-com:vml" xmlns:wp14="http://schemas.microsoft.com/office/word/2010/wordprocessingDrawing" xmlns:wp="http://schemas.openxmlformats.org/drawingml/2006/wordprocessingDrawing" xmlns:w10="urn:schemas-microsoft-com:office:word" xmlns:w="http://schemas.openxmlformats.org/wordprocessingml/2006/main" xmlns:w14="http://schemas.microsoft.com/office/word/2010/wordml" xmlns:w15="http://schemas.microsoft.com/office/word/2012/wordml" xmlns:w16cid="http://schemas.microsoft.com/office/word/2016/wordml/cid" xmlns:w16se="http://schemas.microsoft.com/office/word/2015/wordml/symex" xmlns:wpg="http://schemas.microsoft.com/office/word/2010/wordprocessingGroup" xmlns:wpi="http://schemas.microsoft.com/office/word/2010/wordprocessingInk" xmlns:wne="http://schemas.microsoft.com/office/word/2006/wordml" xmlns:wps="http://schemas.microsoft.com/office/word/2010/wordprocessingShape" mc:Ignorable="w14 w15 w16se w16cid wp14">
+<w:ftr xmlns:wpc="http://schemas.microsoft.com/office/word/2010/wordprocessingCanvas" xmlns:cx="http://schemas.microsoft.com/office/drawing/2014/chartex" xmlns:cx1="http://schemas.microsoft.com/office/drawing/2015/9/8/chartex" xmlns:cx2="http://schemas.microsoft.com/office/drawing/2015/10/21/chartex" xmlns:cx3="http://schemas.microsoft.com/office/drawing/2016/5/9/chartex" xmlns:cx4="http://schemas.microsoft.com/office/drawing/2016/5/10/chartex" xmlns:cx5="http://schemas.microsoft.com/office/drawing/2016/5/11/chartex" xmlns:cx6="http://schemas.microsoft.com/office/drawing/2016/5/12/chartex" xmlns:cx7="http://schemas.microsoft.com/office/drawing/2016/5/13/chartex" xmlns:cx8="http://schemas.microsoft.com/office/drawing/2016/5/14/chartex" xmlns:mc="http://schemas.openxmlformats.org/markup-compatibility/2006" xmlns:aink="http://schemas.microsoft.com/office/drawing/2016/ink" xmlns:am3d="http://schemas.microsoft.com/office/drawing/2017/model3d" xmlns:o="urn:schemas-microsoft-com:office:office" xmlns:r="http://schemas.openxmlformats.org/officeDocument/2006/relationships" xmlns:m="http://schemas.openxmlformats.org/officeDocument/2006/math" xmlns:v="urn:schemas-microsoft-com:vml" xmlns:wp14="http://schemas.microsoft.com/office/word/2010/wordprocessingDrawing" xmlns:wp="http://schemas.openxmlformats.org/drawingml/2006/wordprocessingDrawing" xmlns:w10="urn:schemas-microsoft-com:office:word" xmlns:w="http://schemas.openxmlformats.org/wordprocessingml/2006/main" xmlns:w14="http://schemas.microsoft.com/office/word/2010/wordml" xmlns:w15="http://schemas.microsoft.com/office/word/2012/wordml" xmlns:w16cex="http://schemas.microsoft.com/office/word/2018/wordml/cex" xmlns:w16cid="http://schemas.microsoft.com/office/word/2016/wordml/cid" xmlns:w16="http://schemas.microsoft.com/office/word/2018/wordml" xmlns:w16se="http://schemas.microsoft.com/office/word/2015/wordml/symex" xmlns:wpg="http://schemas.microsoft.com/office/word/2010/wordprocessingGroup" xmlns:wpi="http://schemas.microsoft.com/office/word/2010/wordprocessingInk" xmlns:wne="http://schemas.microsoft.com/office/word/2006/wordml" xmlns:wps="http://schemas.microsoft.com/office/word/2010/wordprocessingShape" mc:Ignorable="w14 w15 w16se w16cid w16 w16cex wp14">
   <w:p>
     <w:pPr>
       <w:pBdr>
@@ -5345,7 +6064,7 @@
 </file>
 
 <file path=word/footer3.xml><?xml version="1.0" encoding="utf-8"?>
-<w:ftr xmlns:wpc="http://schemas.microsoft.com/office/word/2010/wordprocessingCanvas" xmlns:cx="http://schemas.microsoft.com/office/drawing/2014/chartex" xmlns:cx1="http://schemas.microsoft.com/office/drawing/2015/9/8/chartex" xmlns:cx2="http://schemas.microsoft.com/office/drawing/2015/10/21/chartex" xmlns:cx3="http://schemas.microsoft.com/office/drawing/2016/5/9/chartex" xmlns:cx4="http://schemas.microsoft.com/office/drawing/2016/5/10/chartex" xmlns:cx5="http://schemas.microsoft.com/office/drawing/2016/5/11/chartex" xmlns:cx6="http://schemas.microsoft.com/office/drawing/2016/5/12/chartex" xmlns:cx7="http://schemas.microsoft.com/office/drawing/2016/5/13/chartex" xmlns:cx8="http://schemas.microsoft.com/office/drawing/2016/5/14/chartex" xmlns:mc="http://schemas.openxmlformats.org/markup-compatibility/2006" xmlns:aink="http://schemas.microsoft.com/office/drawing/2016/ink" xmlns:am3d="http://schemas.microsoft.com/office/drawing/2017/model3d" xmlns:o="urn:schemas-microsoft-com:office:office" xmlns:r="http://schemas.openxmlformats.org/officeDocument/2006/relationships" xmlns:m="http://schemas.openxmlformats.org/officeDocument/2006/math" xmlns:v="urn:schemas-microsoft-com:vml" xmlns:wp14="http://schemas.microsoft.com/office/word/2010/wordprocessingDrawing" xmlns:wp="http://schemas.openxmlformats.org/drawingml/2006/wordprocessingDrawing" xmlns:w10="urn:schemas-microsoft-com:office:word" xmlns:w="http://schemas.openxmlformats.org/wordprocessingml/2006/main" xmlns:w14="http://schemas.microsoft.com/office/word/2010/wordml" xmlns:w15="http://schemas.microsoft.com/office/word/2012/wordml" xmlns:w16cid="http://schemas.microsoft.com/office/word/2016/wordml/cid" xmlns:w16se="http://schemas.microsoft.com/office/word/2015/wordml/symex" xmlns:wpg="http://schemas.microsoft.com/office/word/2010/wordprocessingGroup" xmlns:wpi="http://schemas.microsoft.com/office/word/2010/wordprocessingInk" xmlns:wne="http://schemas.microsoft.com/office/word/2006/wordml" xmlns:wps="http://schemas.microsoft.com/office/word/2010/wordprocessingShape" mc:Ignorable="w14 w15 w16se w16cid wp14">
+<w:ftr xmlns:wpc="http://schemas.microsoft.com/office/word/2010/wordprocessingCanvas" xmlns:cx="http://schemas.microsoft.com/office/drawing/2014/chartex" xmlns:cx1="http://schemas.microsoft.com/office/drawing/2015/9/8/chartex" xmlns:cx2="http://schemas.microsoft.com/office/drawing/2015/10/21/chartex" xmlns:cx3="http://schemas.microsoft.com/office/drawing/2016/5/9/chartex" xmlns:cx4="http://schemas.microsoft.com/office/drawing/2016/5/10/chartex" xmlns:cx5="http://schemas.microsoft.com/office/drawing/2016/5/11/chartex" xmlns:cx6="http://schemas.microsoft.com/office/drawing/2016/5/12/chartex" xmlns:cx7="http://schemas.microsoft.com/office/drawing/2016/5/13/chartex" xmlns:cx8="http://schemas.microsoft.com/office/drawing/2016/5/14/chartex" xmlns:mc="http://schemas.openxmlformats.org/markup-compatibility/2006" xmlns:aink="http://schemas.microsoft.com/office/drawing/2016/ink" xmlns:am3d="http://schemas.microsoft.com/office/drawing/2017/model3d" xmlns:o="urn:schemas-microsoft-com:office:office" xmlns:r="http://schemas.openxmlformats.org/officeDocument/2006/relationships" xmlns:m="http://schemas.openxmlformats.org/officeDocument/2006/math" xmlns:v="urn:schemas-microsoft-com:vml" xmlns:wp14="http://schemas.microsoft.com/office/word/2010/wordprocessingDrawing" xmlns:wp="http://schemas.openxmlformats.org/drawingml/2006/wordprocessingDrawing" xmlns:w10="urn:schemas-microsoft-com:office:word" xmlns:w="http://schemas.openxmlformats.org/wordprocessingml/2006/main" xmlns:w14="http://schemas.microsoft.com/office/word/2010/wordml" xmlns:w15="http://schemas.microsoft.com/office/word/2012/wordml" xmlns:w16cex="http://schemas.microsoft.com/office/word/2018/wordml/cex" xmlns:w16cid="http://schemas.microsoft.com/office/word/2016/wordml/cid" xmlns:w16="http://schemas.microsoft.com/office/word/2018/wordml" xmlns:w16se="http://schemas.microsoft.com/office/word/2015/wordml/symex" xmlns:wpg="http://schemas.microsoft.com/office/word/2010/wordprocessingGroup" xmlns:wpi="http://schemas.microsoft.com/office/word/2010/wordprocessingInk" xmlns:wne="http://schemas.microsoft.com/office/word/2006/wordml" xmlns:wps="http://schemas.microsoft.com/office/word/2010/wordprocessingShape" mc:Ignorable="w14 w15 w16se w16cid w16 w16cex wp14">
   <w:p>
     <w:pPr>
       <w:pBdr>
@@ -5368,7 +6087,7 @@
 </file>
 
 <file path=word/footnotes.xml><?xml version="1.0" encoding="utf-8"?>
-<w:footnotes xmlns:wpc="http://schemas.microsoft.com/office/word/2010/wordprocessingCanvas" xmlns:cx="http://schemas.microsoft.com/office/drawing/2014/chartex" xmlns:cx1="http://schemas.microsoft.com/office/drawing/2015/9/8/chartex" xmlns:cx2="http://schemas.microsoft.com/office/drawing/2015/10/21/chartex" xmlns:cx3="http://schemas.microsoft.com/office/drawing/2016/5/9/chartex" xmlns:cx4="http://schemas.microsoft.com/office/drawing/2016/5/10/chartex" xmlns:cx5="http://schemas.microsoft.com/office/drawing/2016/5/11/chartex" xmlns:cx6="http://schemas.microsoft.com/office/drawing/2016/5/12/chartex" xmlns:cx7="http://schemas.microsoft.com/office/drawing/2016/5/13/chartex" xmlns:cx8="http://schemas.microsoft.com/office/drawing/2016/5/14/chartex" xmlns:mc="http://schemas.openxmlformats.org/markup-compatibility/2006" xmlns:aink="http://schemas.microsoft.com/office/drawing/2016/ink" xmlns:am3d="http://schemas.microsoft.com/office/drawing/2017/model3d" xmlns:o="urn:schemas-microsoft-com:office:office" xmlns:r="http://schemas.openxmlformats.org/officeDocument/2006/relationships" xmlns:m="http://schemas.openxmlformats.org/officeDocument/2006/math" xmlns:v="urn:schemas-microsoft-com:vml" xmlns:wp14="http://schemas.microsoft.com/office/word/2010/wordprocessingDrawing" xmlns:wp="http://schemas.openxmlformats.org/drawingml/2006/wordprocessingDrawing" xmlns:w10="urn:schemas-microsoft-com:office:word" xmlns:w="http://schemas.openxmlformats.org/wordprocessingml/2006/main" xmlns:w14="http://schemas.microsoft.com/office/word/2010/wordml" xmlns:w15="http://schemas.microsoft.com/office/word/2012/wordml" xmlns:w16cid="http://schemas.microsoft.com/office/word/2016/wordml/cid" xmlns:w16se="http://schemas.microsoft.com/office/word/2015/wordml/symex" xmlns:wpg="http://schemas.microsoft.com/office/word/2010/wordprocessingGroup" xmlns:wpi="http://schemas.microsoft.com/office/word/2010/wordprocessingInk" xmlns:wne="http://schemas.microsoft.com/office/word/2006/wordml" xmlns:wps="http://schemas.microsoft.com/office/word/2010/wordprocessingShape" mc:Ignorable="w14 w15 w16se w16cid wp14">
+<w:footnotes xmlns:wpc="http://schemas.microsoft.com/office/word/2010/wordprocessingCanvas" xmlns:cx="http://schemas.microsoft.com/office/drawing/2014/chartex" xmlns:cx1="http://schemas.microsoft.com/office/drawing/2015/9/8/chartex" xmlns:cx2="http://schemas.microsoft.com/office/drawing/2015/10/21/chartex" xmlns:cx3="http://schemas.microsoft.com/office/drawing/2016/5/9/chartex" xmlns:cx4="http://schemas.microsoft.com/office/drawing/2016/5/10/chartex" xmlns:cx5="http://schemas.microsoft.com/office/drawing/2016/5/11/chartex" xmlns:cx6="http://schemas.microsoft.com/office/drawing/2016/5/12/chartex" xmlns:cx7="http://schemas.microsoft.com/office/drawing/2016/5/13/chartex" xmlns:cx8="http://schemas.microsoft.com/office/drawing/2016/5/14/chartex" xmlns:mc="http://schemas.openxmlformats.org/markup-compatibility/2006" xmlns:aink="http://schemas.microsoft.com/office/drawing/2016/ink" xmlns:am3d="http://schemas.microsoft.com/office/drawing/2017/model3d" xmlns:o="urn:schemas-microsoft-com:office:office" xmlns:r="http://schemas.openxmlformats.org/officeDocument/2006/relationships" xmlns:m="http://schemas.openxmlformats.org/officeDocument/2006/math" xmlns:v="urn:schemas-microsoft-com:vml" xmlns:wp14="http://schemas.microsoft.com/office/word/2010/wordprocessingDrawing" xmlns:wp="http://schemas.openxmlformats.org/drawingml/2006/wordprocessingDrawing" xmlns:w10="urn:schemas-microsoft-com:office:word" xmlns:w="http://schemas.openxmlformats.org/wordprocessingml/2006/main" xmlns:w14="http://schemas.microsoft.com/office/word/2010/wordml" xmlns:w15="http://schemas.microsoft.com/office/word/2012/wordml" xmlns:w16cex="http://schemas.microsoft.com/office/word/2018/wordml/cex" xmlns:w16cid="http://schemas.microsoft.com/office/word/2016/wordml/cid" xmlns:w16="http://schemas.microsoft.com/office/word/2018/wordml" xmlns:w16se="http://schemas.microsoft.com/office/word/2015/wordml/symex" xmlns:wpg="http://schemas.microsoft.com/office/word/2010/wordprocessingGroup" xmlns:wpi="http://schemas.microsoft.com/office/word/2010/wordprocessingInk" xmlns:wne="http://schemas.microsoft.com/office/word/2006/wordml" xmlns:wps="http://schemas.microsoft.com/office/word/2010/wordprocessingShape" mc:Ignorable="w14 w15 w16se w16cid w16 w16cex wp14">
   <w:footnote w:type="separator" w:id="-1">
     <w:p>
       <w:r>
@@ -5387,7 +6106,7 @@
 </file>
 
 <file path=word/header1.xml><?xml version="1.0" encoding="utf-8"?>
-<w:hdr xmlns:wpc="http://schemas.microsoft.com/office/word/2010/wordprocessingCanvas" xmlns:cx="http://schemas.microsoft.com/office/drawing/2014/chartex" xmlns:cx1="http://schemas.microsoft.com/office/drawing/2015/9/8/chartex" xmlns:cx2="http://schemas.microsoft.com/office/drawing/2015/10/21/chartex" xmlns:cx3="http://schemas.microsoft.com/office/drawing/2016/5/9/chartex" xmlns:cx4="http://schemas.microsoft.com/office/drawing/2016/5/10/chartex" xmlns:cx5="http://schemas.microsoft.com/office/drawing/2016/5/11/chartex" xmlns:cx6="http://schemas.microsoft.com/office/drawing/2016/5/12/chartex" xmlns:cx7="http://schemas.microsoft.com/office/drawing/2016/5/13/chartex" xmlns:cx8="http://schemas.microsoft.com/office/drawing/2016/5/14/chartex" xmlns:mc="http://schemas.openxmlformats.org/markup-compatibility/2006" xmlns:aink="http://schemas.microsoft.com/office/drawing/2016/ink" xmlns:am3d="http://schemas.microsoft.com/office/drawing/2017/model3d" xmlns:o="urn:schemas-microsoft-com:office:office" xmlns:r="http://schemas.openxmlformats.org/officeDocument/2006/relationships" xmlns:m="http://schemas.openxmlformats.org/officeDocument/2006/math" xmlns:v="urn:schemas-microsoft-com:vml" xmlns:wp14="http://schemas.microsoft.com/office/word/2010/wordprocessingDrawing" xmlns:wp="http://schemas.openxmlformats.org/drawingml/2006/wordprocessingDrawing" xmlns:w10="urn:schemas-microsoft-com:office:word" xmlns:w="http://schemas.openxmlformats.org/wordprocessingml/2006/main" xmlns:w14="http://schemas.microsoft.com/office/word/2010/wordml" xmlns:w15="http://schemas.microsoft.com/office/word/2012/wordml" xmlns:w16cid="http://schemas.microsoft.com/office/word/2016/wordml/cid" xmlns:w16se="http://schemas.microsoft.com/office/word/2015/wordml/symex" xmlns:wpg="http://schemas.microsoft.com/office/word/2010/wordprocessingGroup" xmlns:wpi="http://schemas.microsoft.com/office/word/2010/wordprocessingInk" xmlns:wne="http://schemas.microsoft.com/office/word/2006/wordml" xmlns:wps="http://schemas.microsoft.com/office/word/2010/wordprocessingShape" mc:Ignorable="w14 w15 w16se w16cid wp14">
+<w:hdr xmlns:wpc="http://schemas.microsoft.com/office/word/2010/wordprocessingCanvas" xmlns:cx="http://schemas.microsoft.com/office/drawing/2014/chartex" xmlns:cx1="http://schemas.microsoft.com/office/drawing/2015/9/8/chartex" xmlns:cx2="http://schemas.microsoft.com/office/drawing/2015/10/21/chartex" xmlns:cx3="http://schemas.microsoft.com/office/drawing/2016/5/9/chartex" xmlns:cx4="http://schemas.microsoft.com/office/drawing/2016/5/10/chartex" xmlns:cx5="http://schemas.microsoft.com/office/drawing/2016/5/11/chartex" xmlns:cx6="http://schemas.microsoft.com/office/drawing/2016/5/12/chartex" xmlns:cx7="http://schemas.microsoft.com/office/drawing/2016/5/13/chartex" xmlns:cx8="http://schemas.microsoft.com/office/drawing/2016/5/14/chartex" xmlns:mc="http://schemas.openxmlformats.org/markup-compatibility/2006" xmlns:aink="http://schemas.microsoft.com/office/drawing/2016/ink" xmlns:am3d="http://schemas.microsoft.com/office/drawing/2017/model3d" xmlns:o="urn:schemas-microsoft-com:office:office" xmlns:r="http://schemas.openxmlformats.org/officeDocument/2006/relationships" xmlns:m="http://schemas.openxmlformats.org/officeDocument/2006/math" xmlns:v="urn:schemas-microsoft-com:vml" xmlns:wp14="http://schemas.microsoft.com/office/word/2010/wordprocessingDrawing" xmlns:wp="http://schemas.openxmlformats.org/drawingml/2006/wordprocessingDrawing" xmlns:w10="urn:schemas-microsoft-com:office:word" xmlns:w="http://schemas.openxmlformats.org/wordprocessingml/2006/main" xmlns:w14="http://schemas.microsoft.com/office/word/2010/wordml" xmlns:w15="http://schemas.microsoft.com/office/word/2012/wordml" xmlns:w16cex="http://schemas.microsoft.com/office/word/2018/wordml/cex" xmlns:w16cid="http://schemas.microsoft.com/office/word/2016/wordml/cid" xmlns:w16="http://schemas.microsoft.com/office/word/2018/wordml" xmlns:w16se="http://schemas.microsoft.com/office/word/2015/wordml/symex" xmlns:wpg="http://schemas.microsoft.com/office/word/2010/wordprocessingGroup" xmlns:wpi="http://schemas.microsoft.com/office/word/2010/wordprocessingInk" xmlns:wne="http://schemas.microsoft.com/office/word/2006/wordml" xmlns:wps="http://schemas.microsoft.com/office/word/2010/wordprocessingShape" mc:Ignorable="w14 w15 w16se w16cid w16 w16cex wp14">
   <w:p>
     <w:pPr>
       <w:pBdr>
@@ -5410,7 +6129,7 @@
 </file>
 
 <file path=word/header2.xml><?xml version="1.0" encoding="utf-8"?>
-<w:hdr xmlns:wpc="http://schemas.microsoft.com/office/word/2010/wordprocessingCanvas" xmlns:cx="http://schemas.microsoft.com/office/drawing/2014/chartex" xmlns:cx1="http://schemas.microsoft.com/office/drawing/2015/9/8/chartex" xmlns:cx2="http://schemas.microsoft.com/office/drawing/2015/10/21/chartex" xmlns:cx3="http://schemas.microsoft.com/office/drawing/2016/5/9/chartex" xmlns:cx4="http://schemas.microsoft.com/office/drawing/2016/5/10/chartex" xmlns:cx5="http://schemas.microsoft.com/office/drawing/2016/5/11/chartex" xmlns:cx6="http://schemas.microsoft.com/office/drawing/2016/5/12/chartex" xmlns:cx7="http://schemas.microsoft.com/office/drawing/2016/5/13/chartex" xmlns:cx8="http://schemas.microsoft.com/office/drawing/2016/5/14/chartex" xmlns:mc="http://schemas.openxmlformats.org/markup-compatibility/2006" xmlns:aink="http://schemas.microsoft.com/office/drawing/2016/ink" xmlns:am3d="http://schemas.microsoft.com/office/drawing/2017/model3d" xmlns:o="urn:schemas-microsoft-com:office:office" xmlns:r="http://schemas.openxmlformats.org/officeDocument/2006/relationships" xmlns:m="http://schemas.openxmlformats.org/officeDocument/2006/math" xmlns:v="urn:schemas-microsoft-com:vml" xmlns:wp14="http://schemas.microsoft.com/office/word/2010/wordprocessingDrawing" xmlns:wp="http://schemas.openxmlformats.org/drawingml/2006/wordprocessingDrawing" xmlns:w10="urn:schemas-microsoft-com:office:word" xmlns:w="http://schemas.openxmlformats.org/wordprocessingml/2006/main" xmlns:w14="http://schemas.microsoft.com/office/word/2010/wordml" xmlns:w15="http://schemas.microsoft.com/office/word/2012/wordml" xmlns:w16cid="http://schemas.microsoft.com/office/word/2016/wordml/cid" xmlns:w16se="http://schemas.microsoft.com/office/word/2015/wordml/symex" xmlns:wpg="http://schemas.microsoft.com/office/word/2010/wordprocessingGroup" xmlns:wpi="http://schemas.microsoft.com/office/word/2010/wordprocessingInk" xmlns:wne="http://schemas.microsoft.com/office/word/2006/wordml" xmlns:wps="http://schemas.microsoft.com/office/word/2010/wordprocessingShape" mc:Ignorable="w14 w15 w16se w16cid wp14">
+<w:hdr xmlns:wpc="http://schemas.microsoft.com/office/word/2010/wordprocessingCanvas" xmlns:cx="http://schemas.microsoft.com/office/drawing/2014/chartex" xmlns:cx1="http://schemas.microsoft.com/office/drawing/2015/9/8/chartex" xmlns:cx2="http://schemas.microsoft.com/office/drawing/2015/10/21/chartex" xmlns:cx3="http://schemas.microsoft.com/office/drawing/2016/5/9/chartex" xmlns:cx4="http://schemas.microsoft.com/office/drawing/2016/5/10/chartex" xmlns:cx5="http://schemas.microsoft.com/office/drawing/2016/5/11/chartex" xmlns:cx6="http://schemas.microsoft.com/office/drawing/2016/5/12/chartex" xmlns:cx7="http://schemas.microsoft.com/office/drawing/2016/5/13/chartex" xmlns:cx8="http://schemas.microsoft.com/office/drawing/2016/5/14/chartex" xmlns:mc="http://schemas.openxmlformats.org/markup-compatibility/2006" xmlns:aink="http://schemas.microsoft.com/office/drawing/2016/ink" xmlns:am3d="http://schemas.microsoft.com/office/drawing/2017/model3d" xmlns:o="urn:schemas-microsoft-com:office:office" xmlns:r="http://schemas.openxmlformats.org/officeDocument/2006/relationships" xmlns:m="http://schemas.openxmlformats.org/officeDocument/2006/math" xmlns:v="urn:schemas-microsoft-com:vml" xmlns:wp14="http://schemas.microsoft.com/office/word/2010/wordprocessingDrawing" xmlns:wp="http://schemas.openxmlformats.org/drawingml/2006/wordprocessingDrawing" xmlns:w10="urn:schemas-microsoft-com:office:word" xmlns:w="http://schemas.openxmlformats.org/wordprocessingml/2006/main" xmlns:w14="http://schemas.microsoft.com/office/word/2010/wordml" xmlns:w15="http://schemas.microsoft.com/office/word/2012/wordml" xmlns:w16cex="http://schemas.microsoft.com/office/word/2018/wordml/cex" xmlns:w16cid="http://schemas.microsoft.com/office/word/2016/wordml/cid" xmlns:w16="http://schemas.microsoft.com/office/word/2018/wordml" xmlns:w16se="http://schemas.microsoft.com/office/word/2015/wordml/symex" xmlns:wpg="http://schemas.microsoft.com/office/word/2010/wordprocessingGroup" xmlns:wpi="http://schemas.microsoft.com/office/word/2010/wordprocessingInk" xmlns:wne="http://schemas.microsoft.com/office/word/2006/wordml" xmlns:wps="http://schemas.microsoft.com/office/word/2010/wordprocessingShape" mc:Ignorable="w14 w15 w16se w16cid w16 w16cex wp14">
   <w:p>
     <w:pPr>
       <w:pBdr>
@@ -5433,7 +6152,7 @@
 </file>
 
 <file path=word/header3.xml><?xml version="1.0" encoding="utf-8"?>
-<w:hdr xmlns:wpc="http://schemas.microsoft.com/office/word/2010/wordprocessingCanvas" xmlns:cx="http://schemas.microsoft.com/office/drawing/2014/chartex" xmlns:cx1="http://schemas.microsoft.com/office/drawing/2015/9/8/chartex" xmlns:cx2="http://schemas.microsoft.com/office/drawing/2015/10/21/chartex" xmlns:cx3="http://schemas.microsoft.com/office/drawing/2016/5/9/chartex" xmlns:cx4="http://schemas.microsoft.com/office/drawing/2016/5/10/chartex" xmlns:cx5="http://schemas.microsoft.com/office/drawing/2016/5/11/chartex" xmlns:cx6="http://schemas.microsoft.com/office/drawing/2016/5/12/chartex" xmlns:cx7="http://schemas.microsoft.com/office/drawing/2016/5/13/chartex" xmlns:cx8="http://schemas.microsoft.com/office/drawing/2016/5/14/chartex" xmlns:mc="http://schemas.openxmlformats.org/markup-compatibility/2006" xmlns:aink="http://schemas.microsoft.com/office/drawing/2016/ink" xmlns:am3d="http://schemas.microsoft.com/office/drawing/2017/model3d" xmlns:o="urn:schemas-microsoft-com:office:office" xmlns:r="http://schemas.openxmlformats.org/officeDocument/2006/relationships" xmlns:m="http://schemas.openxmlformats.org/officeDocument/2006/math" xmlns:v="urn:schemas-microsoft-com:vml" xmlns:wp14="http://schemas.microsoft.com/office/word/2010/wordprocessingDrawing" xmlns:wp="http://schemas.openxmlformats.org/drawingml/2006/wordprocessingDrawing" xmlns:w10="urn:schemas-microsoft-com:office:word" xmlns:w="http://schemas.openxmlformats.org/wordprocessingml/2006/main" xmlns:w14="http://schemas.microsoft.com/office/word/2010/wordml" xmlns:w15="http://schemas.microsoft.com/office/word/2012/wordml" xmlns:w16cid="http://schemas.microsoft.com/office/word/2016/wordml/cid" xmlns:w16se="http://schemas.microsoft.com/office/word/2015/wordml/symex" xmlns:wpg="http://schemas.microsoft.com/office/word/2010/wordprocessingGroup" xmlns:wpi="http://schemas.microsoft.com/office/word/2010/wordprocessingInk" xmlns:wne="http://schemas.microsoft.com/office/word/2006/wordml" xmlns:wps="http://schemas.microsoft.com/office/word/2010/wordprocessingShape" mc:Ignorable="w14 w15 w16se w16cid wp14">
+<w:hdr xmlns:wpc="http://schemas.microsoft.com/office/word/2010/wordprocessingCanvas" xmlns:cx="http://schemas.microsoft.com/office/drawing/2014/chartex" xmlns:cx1="http://schemas.microsoft.com/office/drawing/2015/9/8/chartex" xmlns:cx2="http://schemas.microsoft.com/office/drawing/2015/10/21/chartex" xmlns:cx3="http://schemas.microsoft.com/office/drawing/2016/5/9/chartex" xmlns:cx4="http://schemas.microsoft.com/office/drawing/2016/5/10/chartex" xmlns:cx5="http://schemas.microsoft.com/office/drawing/2016/5/11/chartex" xmlns:cx6="http://schemas.microsoft.com/office/drawing/2016/5/12/chartex" xmlns:cx7="http://schemas.microsoft.com/office/drawing/2016/5/13/chartex" xmlns:cx8="http://schemas.microsoft.com/office/drawing/2016/5/14/chartex" xmlns:mc="http://schemas.openxmlformats.org/markup-compatibility/2006" xmlns:aink="http://schemas.microsoft.com/office/drawing/2016/ink" xmlns:am3d="http://schemas.microsoft.com/office/drawing/2017/model3d" xmlns:o="urn:schemas-microsoft-com:office:office" xmlns:r="http://schemas.openxmlformats.org/officeDocument/2006/relationships" xmlns:m="http://schemas.openxmlformats.org/officeDocument/2006/math" xmlns:v="urn:schemas-microsoft-com:vml" xmlns:wp14="http://schemas.microsoft.com/office/word/2010/wordprocessingDrawing" xmlns:wp="http://schemas.openxmlformats.org/drawingml/2006/wordprocessingDrawing" xmlns:w10="urn:schemas-microsoft-com:office:word" xmlns:w="http://schemas.openxmlformats.org/wordprocessingml/2006/main" xmlns:w14="http://schemas.microsoft.com/office/word/2010/wordml" xmlns:w15="http://schemas.microsoft.com/office/word/2012/wordml" xmlns:w16cex="http://schemas.microsoft.com/office/word/2018/wordml/cex" xmlns:w16cid="http://schemas.microsoft.com/office/word/2016/wordml/cid" xmlns:w16="http://schemas.microsoft.com/office/word/2018/wordml" xmlns:w16se="http://schemas.microsoft.com/office/word/2015/wordml/symex" xmlns:wpg="http://schemas.microsoft.com/office/word/2010/wordprocessingGroup" xmlns:wpi="http://schemas.microsoft.com/office/word/2010/wordprocessingInk" xmlns:wne="http://schemas.microsoft.com/office/word/2006/wordml" xmlns:wps="http://schemas.microsoft.com/office/word/2010/wordprocessingShape" mc:Ignorable="w14 w15 w16se w16cid w16 w16cex wp14">
   <w:p>
     <w:pPr>
       <w:pBdr>
@@ -5456,7 +6175,7 @@
 </file>
 
 <file path=word/numbering.xml><?xml version="1.0" encoding="utf-8"?>
-<w:numbering xmlns:wpc="http://schemas.microsoft.com/office/word/2010/wordprocessingCanvas" xmlns:cx="http://schemas.microsoft.com/office/drawing/2014/chartex" xmlns:cx1="http://schemas.microsoft.com/office/drawing/2015/9/8/chartex" xmlns:cx2="http://schemas.microsoft.com/office/drawing/2015/10/21/chartex" xmlns:cx3="http://schemas.microsoft.com/office/drawing/2016/5/9/chartex" xmlns:cx4="http://schemas.microsoft.com/office/drawing/2016/5/10/chartex" xmlns:cx5="http://schemas.microsoft.com/office/drawing/2016/5/11/chartex" xmlns:cx6="http://schemas.microsoft.com/office/drawing/2016/5/12/chartex" xmlns:cx7="http://schemas.microsoft.com/office/drawing/2016/5/13/chartex" xmlns:cx8="http://schemas.microsoft.com/office/drawing/2016/5/14/chartex" xmlns:mc="http://schemas.openxmlformats.org/markup-compatibility/2006" xmlns:aink="http://schemas.microsoft.com/office/drawing/2016/ink" xmlns:am3d="http://schemas.microsoft.com/office/drawing/2017/model3d" xmlns:o="urn:schemas-microsoft-com:office:office" xmlns:r="http://schemas.openxmlformats.org/officeDocument/2006/relationships" xmlns:m="http://schemas.openxmlformats.org/officeDocument/2006/math" xmlns:v="urn:schemas-microsoft-com:vml" xmlns:wp14="http://schemas.microsoft.com/office/word/2010/wordprocessingDrawing" xmlns:wp="http://schemas.openxmlformats.org/drawingml/2006/wordprocessingDrawing" xmlns:w10="urn:schemas-microsoft-com:office:word" xmlns:w="http://schemas.openxmlformats.org/wordprocessingml/2006/main" xmlns:w14="http://schemas.microsoft.com/office/word/2010/wordml" xmlns:w15="http://schemas.microsoft.com/office/word/2012/wordml" xmlns:w16cid="http://schemas.microsoft.com/office/word/2016/wordml/cid" xmlns:w16se="http://schemas.microsoft.com/office/word/2015/wordml/symex" xmlns:wpg="http://schemas.microsoft.com/office/word/2010/wordprocessingGroup" xmlns:wpi="http://schemas.microsoft.com/office/word/2010/wordprocessingInk" xmlns:wne="http://schemas.microsoft.com/office/word/2006/wordml" xmlns:wps="http://schemas.microsoft.com/office/word/2010/wordprocessingShape" mc:Ignorable="w14 w15 w16se w16cid wp14">
+<w:numbering xmlns:wpc="http://schemas.microsoft.com/office/word/2010/wordprocessingCanvas" xmlns:cx="http://schemas.microsoft.com/office/drawing/2014/chartex" xmlns:cx1="http://schemas.microsoft.com/office/drawing/2015/9/8/chartex" xmlns:cx2="http://schemas.microsoft.com/office/drawing/2015/10/21/chartex" xmlns:cx3="http://schemas.microsoft.com/office/drawing/2016/5/9/chartex" xmlns:cx4="http://schemas.microsoft.com/office/drawing/2016/5/10/chartex" xmlns:cx5="http://schemas.microsoft.com/office/drawing/2016/5/11/chartex" xmlns:cx6="http://schemas.microsoft.com/office/drawing/2016/5/12/chartex" xmlns:cx7="http://schemas.microsoft.com/office/drawing/2016/5/13/chartex" xmlns:cx8="http://schemas.microsoft.com/office/drawing/2016/5/14/chartex" xmlns:mc="http://schemas.openxmlformats.org/markup-compatibility/2006" xmlns:aink="http://schemas.microsoft.com/office/drawing/2016/ink" xmlns:am3d="http://schemas.microsoft.com/office/drawing/2017/model3d" xmlns:o="urn:schemas-microsoft-com:office:office" xmlns:r="http://schemas.openxmlformats.org/officeDocument/2006/relationships" xmlns:m="http://schemas.openxmlformats.org/officeDocument/2006/math" xmlns:v="urn:schemas-microsoft-com:vml" xmlns:wp14="http://schemas.microsoft.com/office/word/2010/wordprocessingDrawing" xmlns:wp="http://schemas.openxmlformats.org/drawingml/2006/wordprocessingDrawing" xmlns:w10="urn:schemas-microsoft-com:office:word" xmlns:w="http://schemas.openxmlformats.org/wordprocessingml/2006/main" xmlns:w14="http://schemas.microsoft.com/office/word/2010/wordml" xmlns:w15="http://schemas.microsoft.com/office/word/2012/wordml" xmlns:w16cex="http://schemas.microsoft.com/office/word/2018/wordml/cex" xmlns:w16cid="http://schemas.microsoft.com/office/word/2016/wordml/cid" xmlns:w16="http://schemas.microsoft.com/office/word/2018/wordml" xmlns:w16se="http://schemas.microsoft.com/office/word/2015/wordml/symex" xmlns:wpg="http://schemas.microsoft.com/office/word/2010/wordprocessingGroup" xmlns:wpi="http://schemas.microsoft.com/office/word/2010/wordprocessingInk" xmlns:wne="http://schemas.microsoft.com/office/word/2006/wordml" xmlns:wps="http://schemas.microsoft.com/office/word/2010/wordprocessingShape" mc:Ignorable="w14 w15 w16se w16cid w16 w16cex wp14">
   <w:abstractNum w:abstractNumId="0" w15:restartNumberingAfterBreak="0">
     <w:nsid w:val="05FE1B18"/>
     <w:multiLevelType w:val="hybridMultilevel"/>
@@ -6737,7 +7456,7 @@
 </file>
 
 <file path=word/styles.xml><?xml version="1.0" encoding="utf-8"?>
-<w:styles xmlns:mc="http://schemas.openxmlformats.org/markup-compatibility/2006" xmlns:r="http://schemas.openxmlformats.org/officeDocument/2006/relationships" xmlns:w="http://schemas.openxmlformats.org/wordprocessingml/2006/main" xmlns:w14="http://schemas.microsoft.com/office/word/2010/wordml" xmlns:w15="http://schemas.microsoft.com/office/word/2012/wordml" xmlns:w16cid="http://schemas.microsoft.com/office/word/2016/wordml/cid" xmlns:w16se="http://schemas.microsoft.com/office/word/2015/wordml/symex" mc:Ignorable="w14 w15 w16se w16cid">
+<w:styles xmlns:mc="http://schemas.openxmlformats.org/markup-compatibility/2006" xmlns:r="http://schemas.openxmlformats.org/officeDocument/2006/relationships" xmlns:w="http://schemas.openxmlformats.org/wordprocessingml/2006/main" xmlns:w14="http://schemas.microsoft.com/office/word/2010/wordml" xmlns:w15="http://schemas.microsoft.com/office/word/2012/wordml" xmlns:w16cex="http://schemas.microsoft.com/office/word/2018/wordml/cex" xmlns:w16cid="http://schemas.microsoft.com/office/word/2016/wordml/cid" xmlns:w16="http://schemas.microsoft.com/office/word/2018/wordml" xmlns:w16se="http://schemas.microsoft.com/office/word/2015/wordml/symex" mc:Ignorable="w14 w15 w16se w16cid w16 w16cex">
   <w:docDefaults>
     <w:rPrDefault>
       <w:rPr>
@@ -6753,7 +7472,7 @@
       </w:pPr>
     </w:pPrDefault>
   </w:docDefaults>
-  <w:latentStyles w:defLockedState="0" w:defUIPriority="99" w:defSemiHidden="0" w:defUnhideWhenUsed="0" w:defQFormat="0" w:count="375">
+  <w:latentStyles w:defLockedState="0" w:defUIPriority="99" w:defSemiHidden="0" w:defUnhideWhenUsed="0" w:defQFormat="0" w:count="376">
     <w:lsdException w:name="Normal" w:uiPriority="0" w:qFormat="1"/>
     <w:lsdException w:name="heading 1" w:uiPriority="9" w:qFormat="1"/>
     <w:lsdException w:name="heading 2" w:semiHidden="1" w:uiPriority="9" w:unhideWhenUsed="1" w:qFormat="1"/>
@@ -6859,7 +7578,6 @@
     <w:lsdException w:name="HTML Sample" w:semiHidden="1" w:unhideWhenUsed="1"/>
     <w:lsdException w:name="HTML Typewriter" w:semiHidden="1" w:unhideWhenUsed="1"/>
     <w:lsdException w:name="HTML Variable" w:semiHidden="1" w:unhideWhenUsed="1"/>
-    <w:lsdException w:name="Normal Table" w:semiHidden="1" w:unhideWhenUsed="1"/>
     <w:lsdException w:name="annotation subject" w:semiHidden="1" w:unhideWhenUsed="1"/>
     <w:lsdException w:name="No List" w:semiHidden="1" w:unhideWhenUsed="1"/>
     <w:lsdException w:name="Outline List 1" w:semiHidden="1" w:unhideWhenUsed="1"/>
@@ -6906,10 +7624,8 @@
     <w:lsdException w:name="Table Subtle 2" w:semiHidden="1" w:unhideWhenUsed="1"/>
     <w:lsdException w:name="Table Web 1" w:semiHidden="1" w:unhideWhenUsed="1"/>
     <w:lsdException w:name="Table Web 2" w:semiHidden="1" w:unhideWhenUsed="1"/>
-    <w:lsdException w:name="Table Web 3" w:semiHidden="1" w:unhideWhenUsed="1"/>
     <w:lsdException w:name="Balloon Text" w:semiHidden="1" w:unhideWhenUsed="1"/>
     <w:lsdException w:name="Table Grid" w:uiPriority="39"/>
-    <w:lsdException w:name="Table Theme" w:semiHidden="1" w:unhideWhenUsed="1"/>
     <w:lsdException w:name="Placeholder Text" w:semiHidden="1"/>
     <w:lsdException w:name="No Spacing" w:uiPriority="1" w:qFormat="1"/>
     <w:lsdException w:name="Light Shading" w:uiPriority="60"/>
@@ -7129,6 +7845,7 @@
     <w:lsdException w:name="Smart Hyperlink" w:semiHidden="1" w:unhideWhenUsed="1"/>
     <w:lsdException w:name="Hashtag" w:semiHidden="1" w:unhideWhenUsed="1"/>
     <w:lsdException w:name="Unresolved Mention" w:semiHidden="1" w:unhideWhenUsed="1"/>
+    <w:lsdException w:name="Smart Link" w:semiHidden="1" w:unhideWhenUsed="1"/>
   </w:latentStyles>
   <w:style w:type="paragraph" w:default="1" w:styleId="Normal">
     <w:name w:val="Normal"/>

</xml_diff>

<commit_message>
change PCD to DEV
</commit_message>
<xml_diff>
--- a/Board Reports/IHE Patient Care Coordination Domain Report.docx
+++ b/Board Reports/IHE Patient Care Coordination Domain Report.docx
@@ -1,6 +1,6 @@
 
 <file path=word/document.xml><?xml version="1.0" encoding="utf-8"?>
-<w:document xmlns:wpc="http://schemas.microsoft.com/office/word/2010/wordprocessingCanvas" xmlns:cx="http://schemas.microsoft.com/office/drawing/2014/chartex" xmlns:cx1="http://schemas.microsoft.com/office/drawing/2015/9/8/chartex" xmlns:cx2="http://schemas.microsoft.com/office/drawing/2015/10/21/chartex" xmlns:cx3="http://schemas.microsoft.com/office/drawing/2016/5/9/chartex" xmlns:cx4="http://schemas.microsoft.com/office/drawing/2016/5/10/chartex" xmlns:cx5="http://schemas.microsoft.com/office/drawing/2016/5/11/chartex" xmlns:cx6="http://schemas.microsoft.com/office/drawing/2016/5/12/chartex" xmlns:cx7="http://schemas.microsoft.com/office/drawing/2016/5/13/chartex" xmlns:cx8="http://schemas.microsoft.com/office/drawing/2016/5/14/chartex" xmlns:mc="http://schemas.openxmlformats.org/markup-compatibility/2006" xmlns:aink="http://schemas.microsoft.com/office/drawing/2016/ink" xmlns:am3d="http://schemas.microsoft.com/office/drawing/2017/model3d" xmlns:o="urn:schemas-microsoft-com:office:office" xmlns:r="http://schemas.openxmlformats.org/officeDocument/2006/relationships" xmlns:m="http://schemas.openxmlformats.org/officeDocument/2006/math" xmlns:v="urn:schemas-microsoft-com:vml" xmlns:wp14="http://schemas.microsoft.com/office/word/2010/wordprocessingDrawing" xmlns:wp="http://schemas.openxmlformats.org/drawingml/2006/wordprocessingDrawing" xmlns:w10="urn:schemas-microsoft-com:office:word" xmlns:w="http://schemas.openxmlformats.org/wordprocessingml/2006/main" xmlns:w14="http://schemas.microsoft.com/office/word/2010/wordml" xmlns:w15="http://schemas.microsoft.com/office/word/2012/wordml" xmlns:w16cex="http://schemas.microsoft.com/office/word/2018/wordml/cex" xmlns:w16cid="http://schemas.microsoft.com/office/word/2016/wordml/cid" xmlns:w16="http://schemas.microsoft.com/office/word/2018/wordml" xmlns:w16se="http://schemas.microsoft.com/office/word/2015/wordml/symex" xmlns:wpg="http://schemas.microsoft.com/office/word/2010/wordprocessingGroup" xmlns:wpi="http://schemas.microsoft.com/office/word/2010/wordprocessingInk" xmlns:wne="http://schemas.microsoft.com/office/word/2006/wordml" xmlns:wps="http://schemas.microsoft.com/office/word/2010/wordprocessingShape" mc:Ignorable="w14 w15 w16se w16cid w16 w16cex wp14">
+<w:document xmlns:wpc="http://schemas.microsoft.com/office/word/2010/wordprocessingCanvas" xmlns:cx="http://schemas.microsoft.com/office/drawing/2014/chartex" xmlns:cx1="http://schemas.microsoft.com/office/drawing/2015/9/8/chartex" xmlns:cx2="http://schemas.microsoft.com/office/drawing/2015/10/21/chartex" xmlns:cx3="http://schemas.microsoft.com/office/drawing/2016/5/9/chartex" xmlns:cx4="http://schemas.microsoft.com/office/drawing/2016/5/10/chartex" xmlns:cx5="http://schemas.microsoft.com/office/drawing/2016/5/11/chartex" xmlns:cx6="http://schemas.microsoft.com/office/drawing/2016/5/12/chartex" xmlns:cx7="http://schemas.microsoft.com/office/drawing/2016/5/13/chartex" xmlns:cx8="http://schemas.microsoft.com/office/drawing/2016/5/14/chartex" xmlns:mc="http://schemas.openxmlformats.org/markup-compatibility/2006" xmlns:aink="http://schemas.microsoft.com/office/drawing/2016/ink" xmlns:am3d="http://schemas.microsoft.com/office/drawing/2017/model3d" xmlns:o="urn:schemas-microsoft-com:office:office" xmlns:r="http://schemas.openxmlformats.org/officeDocument/2006/relationships" xmlns:m="http://schemas.openxmlformats.org/officeDocument/2006/math" xmlns:v="urn:schemas-microsoft-com:vml" xmlns:wp14="http://schemas.microsoft.com/office/word/2010/wordprocessingDrawing" xmlns:wp="http://schemas.openxmlformats.org/drawingml/2006/wordprocessingDrawing" xmlns:w10="urn:schemas-microsoft-com:office:word" xmlns:w="http://schemas.openxmlformats.org/wordprocessingml/2006/main" xmlns:w14="http://schemas.microsoft.com/office/word/2010/wordml" xmlns:w15="http://schemas.microsoft.com/office/word/2012/wordml" xmlns:w16cid="http://schemas.microsoft.com/office/word/2016/wordml/cid" xmlns:w16se="http://schemas.microsoft.com/office/word/2015/wordml/symex" xmlns:wpg="http://schemas.microsoft.com/office/word/2010/wordprocessingGroup" xmlns:wpi="http://schemas.microsoft.com/office/word/2010/wordprocessingInk" xmlns:wne="http://schemas.microsoft.com/office/word/2006/wordml" xmlns:wps="http://schemas.microsoft.com/office/word/2010/wordprocessingShape" mc:Ignorable="w14 w15 w16se w16cid wp14">
   <w:background w:color="FFFFFF"/>
   <w:body>
     <w:p>
@@ -145,7 +145,11 @@
         <w:tab/>
       </w:r>
       <w:r>
-        <w:t>Andrea Fo</w:t>
+        <w:t xml:space="preserve">Andrea </w:t>
+      </w:r>
+      <w:proofErr w:type="spellStart"/>
+      <w:r>
+        <w:t>Fo</w:t>
       </w:r>
       <w:r>
         <w:t>u</w:t>
@@ -153,6 +157,7 @@
       <w:r>
         <w:t>rquet</w:t>
       </w:r>
+      <w:proofErr w:type="spellEnd"/>
       <w:r>
         <w:t xml:space="preserve">, </w:t>
       </w:r>
@@ -260,15 +265,7 @@
         <w:t>Vision</w:t>
       </w:r>
       <w:r>
-        <w:t xml:space="preserve"> of PCC is to continually improve patient outcomes </w:t>
-      </w:r>
-      <w:proofErr w:type="gramStart"/>
-      <w:r>
-        <w:t>through the use of</w:t>
-      </w:r>
-      <w:proofErr w:type="gramEnd"/>
-      <w:r>
-        <w:t xml:space="preserve"> technology connecting patients and their care providers across healthcare disciplines and care paths. </w:t>
+        <w:t xml:space="preserve"> of PCC is to continually improve patient outcomes through the use of technology connecting patients and their care providers across healthcare disciplines and care paths. </w:t>
       </w:r>
     </w:p>
     <w:p>
@@ -290,15 +287,7 @@
         <w:t>Mission</w:t>
       </w:r>
       <w:r>
-        <w:t xml:space="preserve"> of PCC is to develop and maintain interoperability profiles to support coordination of care for patients </w:t>
-      </w:r>
-      <w:proofErr w:type="gramStart"/>
-      <w:r>
-        <w:t>where</w:t>
-      </w:r>
-      <w:proofErr w:type="gramEnd"/>
-      <w:r>
-        <w:t xml:space="preserve"> care crosses providers, patient conditions, and health concerns.</w:t>
+        <w:t xml:space="preserve"> of PCC is to develop and maintain interoperability profiles to support coordination of care for patients where care crosses providers, patient conditions, and health concerns.</w:t>
       </w:r>
     </w:p>
     <w:p>
@@ -607,15 +596,7 @@
       </w:r>
       <w:proofErr w:type="spellEnd"/>
       <w:r>
-        <w:t xml:space="preserve"> is replacing use of the FTP server in alignment with </w:t>
-      </w:r>
-      <w:proofErr w:type="gramStart"/>
-      <w:r>
-        <w:t>what’s</w:t>
-      </w:r>
-      <w:proofErr w:type="gramEnd"/>
-      <w:r>
-        <w:t xml:space="preserve"> happening in other IHE domains</w:t>
+        <w:t xml:space="preserve"> is replacing use of the FTP server in alignment with what’s happening in other IHE domains</w:t>
       </w:r>
     </w:p>
     <w:p>
@@ -886,15 +867,7 @@
         </w:numPr>
       </w:pPr>
       <w:r>
-        <w:t xml:space="preserve">Of the 9 FHIR-based PCC Profiles, 3 are using DSTU 2, 5 are using STU 3, and one is using R4. PCC is working to update </w:t>
-      </w:r>
-      <w:proofErr w:type="gramStart"/>
-      <w:r>
-        <w:t>all of</w:t>
-      </w:r>
-      <w:proofErr w:type="gramEnd"/>
-      <w:r>
-        <w:t xml:space="preserve"> these profiles to use R4.</w:t>
+        <w:t>Of the 9 FHIR-based PCC Profiles, 3 are using DSTU 2, 5 are using STU 3, and one is using R4. PCC is working to update all of these profiles to use R4.</w:t>
       </w:r>
     </w:p>
     <w:p>
@@ -1395,15 +1368,7 @@
           </w:tcPr>
           <w:p>
             <w:r>
-              <w:t xml:space="preserve">Content </w:t>
-            </w:r>
-            <w:proofErr w:type="gramStart"/>
-            <w:r>
-              <w:t>Profile;</w:t>
-            </w:r>
-            <w:proofErr w:type="gramEnd"/>
-            <w:r>
-              <w:t xml:space="preserve"> Describes the content and format of summary information extracted from a PHR system for import into an EHR system, and vice versa.</w:t>
+              <w:t>Content Profile; Describes the content and format of summary information extracted from a PHR system for import into an EHR system, and vice versa.</w:t>
             </w:r>
           </w:p>
         </w:tc>
@@ -1711,15 +1676,7 @@
           </w:tcPr>
           <w:p>
             <w:r>
-              <w:t xml:space="preserve">Content </w:t>
-            </w:r>
-            <w:proofErr w:type="gramStart"/>
-            <w:r>
-              <w:t>Profiles;</w:t>
-            </w:r>
-            <w:proofErr w:type="gramEnd"/>
-            <w:r>
-              <w:t xml:space="preserve"> Records the aggregation of significant events, diagnoses, and plans of care (APS), H&amp;P, results from standard laboratory tests (APL), and educational material provided (APE) during an antepartum episode.</w:t>
+              <w:t>Content Profiles; Records the aggregation of significant events, diagnoses, and plans of care (APS), H&amp;P, results from standard laboratory tests (APL), and educational material provided (APE) during an antepartum episode.</w:t>
             </w:r>
           </w:p>
         </w:tc>
@@ -1968,15 +1925,15 @@
           </w:tcPr>
           <w:p>
             <w:r>
-              <w:t xml:space="preserve">Content </w:t>
+              <w:t xml:space="preserve">Content Profiles; A set of profiles to record the care actions conducted in an emergency department encounter including: triaging a patient upon presentation (TN), nursing care delivered (NN), and the notes from </w:t>
             </w:r>
             <w:proofErr w:type="gramStart"/>
             <w:r>
-              <w:t>Profiles;</w:t>
+              <w:t>a</w:t>
             </w:r>
             <w:proofErr w:type="gramEnd"/>
             <w:r>
-              <w:t xml:space="preserve"> A set of profiles to record the care actions conducted in an emergency department encounter including: triaging a patient upon presentation (TN), nursing care delivered (NN), and the notes from a ED physician (EDPN).  A composite triage and nursing care document (CTNN) </w:t>
+              <w:t xml:space="preserve"> ED physician (EDPN).  A composite triage and nursing care document (CTNN) </w:t>
             </w:r>
             <w:proofErr w:type="gramStart"/>
             <w:r>
@@ -2104,15 +2061,7 @@
               </w:numPr>
             </w:pPr>
             <w:r>
-              <w:t xml:space="preserve">Although the US ONC 2014 and 2015 Certification program has established the HL7 v2 message as the minimum requirement, </w:t>
-            </w:r>
-            <w:proofErr w:type="gramStart"/>
-            <w:r>
-              <w:t>a number of</w:t>
-            </w:r>
-            <w:proofErr w:type="gramEnd"/>
-            <w:r>
-              <w:t xml:space="preserve"> US States have started to include this document profile also.</w:t>
+              <w:t>Although the US ONC 2014 and 2015 Certification program has established the HL7 v2 message as the minimum requirement, a number of US States have started to include this document profile also.</w:t>
             </w:r>
           </w:p>
         </w:tc>
@@ -2342,15 +2291,7 @@
           </w:tcPr>
           <w:p>
             <w:r>
-              <w:t xml:space="preserve">Content </w:t>
-            </w:r>
-            <w:proofErr w:type="gramStart"/>
-            <w:r>
-              <w:t>Profiles;</w:t>
-            </w:r>
-            <w:proofErr w:type="gramEnd"/>
-            <w:r>
-              <w:t xml:space="preserve"> A collection of Profiles that describe the content that is collected during the intrapartum process.</w:t>
+              <w:t>Content Profiles; A collection of Profiles that describe the content that is collected during the intrapartum process.</w:t>
             </w:r>
           </w:p>
         </w:tc>
@@ -2454,15 +2395,7 @@
           </w:tcPr>
           <w:p>
             <w:r>
-              <w:t xml:space="preserve">Integration </w:t>
-            </w:r>
-            <w:proofErr w:type="gramStart"/>
-            <w:r>
-              <w:t>Profile;</w:t>
-            </w:r>
-            <w:proofErr w:type="gramEnd"/>
-            <w:r>
-              <w:t xml:space="preserve"> Provides ability to exchange lists of clinical data that have been reconciled, the sources used </w:t>
+              <w:t xml:space="preserve">Integration Profile; Provides ability to exchange lists of clinical data that have been reconciled, the sources used </w:t>
             </w:r>
             <w:r>
               <w:lastRenderedPageBreak/>
@@ -2726,15 +2659,7 @@
           </w:tcPr>
           <w:p>
             <w:r>
-              <w:t xml:space="preserve">Workflow </w:t>
-            </w:r>
-            <w:proofErr w:type="gramStart"/>
-            <w:r>
-              <w:t>Profile;</w:t>
-            </w:r>
-            <w:proofErr w:type="gramEnd"/>
-            <w:r>
-              <w:t xml:space="preserve"> Establishes a common set of rules to share between participants involved in an </w:t>
+              <w:t xml:space="preserve">Workflow Profile; Establishes a common set of rules to share between participants involved in an </w:t>
             </w:r>
             <w:proofErr w:type="spellStart"/>
             <w:r>
@@ -3281,13 +3206,8 @@
           </w:tcPr>
           <w:p>
             <w:r>
-              <w:t xml:space="preserve">ASIP </w:t>
-            </w:r>
-            <w:proofErr w:type="spellStart"/>
-            <w:r>
-              <w:t>Santé</w:t>
-            </w:r>
-            <w:proofErr w:type="spellEnd"/>
+              <w:t>ASIP Santé</w:t>
+            </w:r>
           </w:p>
         </w:tc>
         <w:tc>
@@ -3316,13 +3236,8 @@
           </w:tcPr>
           <w:p>
             <w:r>
-              <w:t xml:space="preserve">ASIP </w:t>
-            </w:r>
-            <w:proofErr w:type="spellStart"/>
-            <w:r>
-              <w:t>Santé</w:t>
-            </w:r>
-            <w:proofErr w:type="spellEnd"/>
+              <w:t>ASIP Santé</w:t>
+            </w:r>
           </w:p>
           <w:p>
             <w:hyperlink r:id="rId15">
@@ -3360,15 +3275,7 @@
           </w:tcPr>
           <w:p>
             <w:r>
-              <w:t xml:space="preserve">ASIP </w:t>
-            </w:r>
-            <w:proofErr w:type="spellStart"/>
-            <w:r>
-              <w:t>Santé</w:t>
-            </w:r>
-            <w:proofErr w:type="spellEnd"/>
-            <w:r>
-              <w:t xml:space="preserve"> – National Information System for Emergency Ambulance (for </w:t>
+              <w:t xml:space="preserve">ASIP Santé – National Information System for Emergency Ambulance (for </w:t>
             </w:r>
             <w:hyperlink r:id="rId16">
               <w:r>
@@ -3411,13 +3318,8 @@
           <w:p>
             <w:bookmarkStart w:id="3" w:name="_Hlk56774639"/>
             <w:r>
-              <w:t xml:space="preserve">ASIP </w:t>
-            </w:r>
-            <w:proofErr w:type="spellStart"/>
-            <w:r>
-              <w:t>Santé</w:t>
-            </w:r>
-            <w:proofErr w:type="spellEnd"/>
+              <w:t>ASIP Santé</w:t>
+            </w:r>
           </w:p>
           <w:p>
             <w:hyperlink r:id="rId17">
@@ -3456,13 +3358,8 @@
           </w:tcPr>
           <w:p>
             <w:r>
-              <w:t xml:space="preserve">ASIP </w:t>
-            </w:r>
-            <w:proofErr w:type="spellStart"/>
-            <w:r>
-              <w:t>Santé</w:t>
-            </w:r>
-            <w:proofErr w:type="spellEnd"/>
+              <w:t>ASIP Santé</w:t>
+            </w:r>
           </w:p>
         </w:tc>
         <w:tc>
@@ -3491,13 +3388,8 @@
           </w:tcPr>
           <w:p>
             <w:r>
-              <w:t xml:space="preserve">ASIP </w:t>
-            </w:r>
-            <w:proofErr w:type="spellStart"/>
-            <w:r>
-              <w:t>Santé</w:t>
-            </w:r>
-            <w:proofErr w:type="spellEnd"/>
+              <w:t>ASIP Santé</w:t>
+            </w:r>
           </w:p>
           <w:p>
             <w:hyperlink r:id="rId18" w:history="1">
@@ -4714,15 +4606,7 @@
         <w:t>B</w:t>
       </w:r>
       <w:r>
-        <w:t xml:space="preserve">uilds upon the 360X profile for closed loop referrals. This supplement uses some of the existing transactions of the 360X profile and adds some new ones </w:t>
-      </w:r>
-      <w:proofErr w:type="gramStart"/>
-      <w:r>
-        <w:t>in order to</w:t>
-      </w:r>
-      <w:proofErr w:type="gramEnd"/>
-      <w:r>
-        <w:t xml:space="preserve"> address use-case specific requirements for the transition of care form an acute care facility to a long-term skilled nursing facility (Acute to SNF use case) or from an ambulatory care provider to a long-term skilled nursing facility (Ambulatory to SNF use case).</w:t>
+        <w:t>uilds upon the 360X profile for closed loop referrals. This supplement uses some of the existing transactions of the 360X profile and adds some new ones in order to address use-case specific requirements for the transition of care form an acute care facility to a long-term skilled nursing facility (Acute to SNF use case) or from an ambulatory care provider to a long-term skilled nursing facility (Ambulatory to SNF use case).</w:t>
       </w:r>
     </w:p>
     <w:p>
@@ -5255,15 +5139,7 @@
         <w:t>P</w:t>
       </w:r>
       <w:r>
-        <w:t xml:space="preserve">rovides the structures and transactions for care planning, creating, </w:t>
-      </w:r>
-      <w:proofErr w:type="gramStart"/>
-      <w:r>
-        <w:t>updating</w:t>
-      </w:r>
-      <w:proofErr w:type="gramEnd"/>
-      <w:r>
-        <w:t xml:space="preserve"> and sharing Care Plans that meet the needs of many, such as providers, patients and payers. Care Plans can be dynamically updated as the patient interacts with the healthcare system. FHIR® resources and transactions are used by this profile. This profile does not define, nor assume, a single Care Plan for a patient.</w:t>
+        <w:t>rovides the structures and transactions for care planning, creating, updating and sharing Care Plans that meet the needs of many, such as providers, patients and payers. Care Plans can be dynamically updated as the patient interacts with the healthcare system. FHIR® resources and transactions are used by this profile. This profile does not define, nor assume, a single Care Plan for a patient.</w:t>
       </w:r>
     </w:p>
     <w:p>
@@ -5332,15 +5208,7 @@
         <w:t>P</w:t>
       </w:r>
       <w:r>
-        <w:t xml:space="preserve">rovides the structures and transactions for care team management and sharing information about Care Teams that meet the needs of many, such as providers, </w:t>
-      </w:r>
-      <w:proofErr w:type="gramStart"/>
-      <w:r>
-        <w:t>patients</w:t>
-      </w:r>
-      <w:proofErr w:type="gramEnd"/>
-      <w:r>
-        <w:t xml:space="preserve"> and payers. Care Teams can be dynamically updated as the patient interacts with the healthcare system. A patient and providers may be associated with multiple types of care teams at any given time. This profile depicts how information about multiple care teams can be shared and used to coordinate care. The care team concepts described in this profile are patient centered with the overarching goal to support collaborative care. Care teams have many different meanings to many different people.</w:t>
+        <w:t>rovides the structures and transactions for care team management and sharing information about Care Teams that meet the needs of many, such as providers, patients and payers. Care Teams can be dynamically updated as the patient interacts with the healthcare system. A patient and providers may be associated with multiple types of care teams at any given time. This profile depicts how information about multiple care teams can be shared and used to coordinate care. The care team concepts described in this profile are patient centered with the overarching goal to support collaborative care. Care teams have many different meanings to many different people.</w:t>
       </w:r>
     </w:p>
     <w:p>
@@ -5651,24 +5519,11 @@
       <w:r>
         <w:t xml:space="preserve">. </w:t>
       </w:r>
-      <w:proofErr w:type="gramStart"/>
       <w:r>
         <w:t xml:space="preserve">All </w:t>
       </w:r>
       <w:r>
-        <w:t>of</w:t>
-      </w:r>
-      <w:proofErr w:type="gramEnd"/>
-      <w:r>
-        <w:t xml:space="preserve"> these National Extensions have been published under IHE USA with assistance from the US ONC. Further profiling and constraining of PCC Profiles for use in National Extension work is something that has become a trend in </w:t>
-      </w:r>
-      <w:proofErr w:type="gramStart"/>
-      <w:r>
-        <w:t>PCC</w:t>
-      </w:r>
-      <w:proofErr w:type="gramEnd"/>
-      <w:r>
-        <w:t xml:space="preserve"> and we should continue to align with opportunities to create additional National Extension work.</w:t>
+        <w:t>of these National Extensions have been published under IHE USA with assistance from the US ONC. Further profiling and constraining of PCC Profiles for use in National Extension work is something that has become a trend in PCC and we should continue to align with opportunities to create additional National Extension work.</w:t>
       </w:r>
     </w:p>
     <w:p>
@@ -5683,18 +5538,10 @@
         <w:t>PCC continues</w:t>
       </w:r>
       <w:r>
-        <w:t xml:space="preserve"> its focus on issues that cross patients, providers, or </w:t>
-      </w:r>
-      <w:proofErr w:type="gramStart"/>
-      <w:r>
-        <w:t>time</w:t>
-      </w:r>
-      <w:r>
-        <w:t>;</w:t>
-      </w:r>
-      <w:proofErr w:type="gramEnd"/>
-      <w:r>
-        <w:t xml:space="preserve"> building content, integration, and workflow profiles. </w:t>
+        <w:t xml:space="preserve"> its focus on issues that cross patients, providers, or time</w:t>
+      </w:r>
+      <w:r>
+        <w:t xml:space="preserve">; building content, integration, and workflow profiles. </w:t>
       </w:r>
       <w:r>
         <w:t xml:space="preserve">Many of the smaller </w:t>
@@ -5706,15 +5553,7 @@
         <w:t xml:space="preserve">building blocks have been created in the form of Profiles across various IHE domains over the years, </w:t>
       </w:r>
       <w:r>
-        <w:t xml:space="preserve">and PCC continues to focus on assembling those building blocks into clinical </w:t>
-      </w:r>
-      <w:proofErr w:type="gramStart"/>
-      <w:r>
-        <w:t>workflows, and</w:t>
-      </w:r>
-      <w:proofErr w:type="gramEnd"/>
-      <w:r>
-        <w:t xml:space="preserve"> harmonizing across content boundaries to provide guidance in healthcare IT interoperability.</w:t>
+        <w:t>and PCC continues to focus on assembling those building blocks into clinical workflows, and harmonizing across content boundaries to provide guidance in healthcare IT interoperability.</w:t>
       </w:r>
     </w:p>
     <w:p>
@@ -5741,7 +5580,33 @@
         <w:t xml:space="preserve"> domains</w:t>
       </w:r>
       <w:r>
-        <w:t xml:space="preserve"> over the past several years to develop Profiles. These domains include Cardiology (CARD), Radiology (RAD), Patient Care Devices (PCD), Quality, Research, and Public Health (QRPH), and IT Infrastructure (ITI). </w:t>
+        <w:t xml:space="preserve"> over the past several years to develop Profiles. These domains include Cardiology (CARD), Radiology (RAD), </w:t>
+      </w:r>
+      <w:del w:id="11" w:author="Tone Southerland" w:date="2021-01-14T10:16:00Z">
+        <w:r>
+          <w:delText xml:space="preserve">Patient Care </w:delText>
+        </w:r>
+      </w:del>
+      <w:r>
+        <w:t>Devices (</w:t>
+      </w:r>
+      <w:del w:id="12" w:author="Tone Southerland" w:date="2021-01-14T10:16:00Z">
+        <w:r>
+          <w:delText>PCD</w:delText>
+        </w:r>
+      </w:del>
+      <w:ins w:id="13" w:author="Tone Southerland" w:date="2021-01-14T10:16:00Z">
+        <w:r>
+          <w:t>DEV</w:t>
+        </w:r>
+      </w:ins>
+      <w:r>
+        <w:t>), Quality, Research, and Public Health (QRPH), and IT Infrastructure</w:t>
+      </w:r>
+      <w:bookmarkStart w:id="14" w:name="_GoBack"/>
+      <w:bookmarkEnd w:id="14"/>
+      <w:r>
+        <w:t xml:space="preserve"> (ITI). </w:t>
       </w:r>
     </w:p>
     <w:p>
@@ -5963,7 +5828,7 @@
 </file>
 
 <file path=word/comments.xml><?xml version="1.0" encoding="utf-8"?>
-<w:comments xmlns:wpc="http://schemas.microsoft.com/office/word/2010/wordprocessingCanvas" xmlns:cx="http://schemas.microsoft.com/office/drawing/2014/chartex" xmlns:cx1="http://schemas.microsoft.com/office/drawing/2015/9/8/chartex" xmlns:cx2="http://schemas.microsoft.com/office/drawing/2015/10/21/chartex" xmlns:cx3="http://schemas.microsoft.com/office/drawing/2016/5/9/chartex" xmlns:cx4="http://schemas.microsoft.com/office/drawing/2016/5/10/chartex" xmlns:cx5="http://schemas.microsoft.com/office/drawing/2016/5/11/chartex" xmlns:cx6="http://schemas.microsoft.com/office/drawing/2016/5/12/chartex" xmlns:cx7="http://schemas.microsoft.com/office/drawing/2016/5/13/chartex" xmlns:cx8="http://schemas.microsoft.com/office/drawing/2016/5/14/chartex" xmlns:mc="http://schemas.openxmlformats.org/markup-compatibility/2006" xmlns:aink="http://schemas.microsoft.com/office/drawing/2016/ink" xmlns:am3d="http://schemas.microsoft.com/office/drawing/2017/model3d" xmlns:o="urn:schemas-microsoft-com:office:office" xmlns:r="http://schemas.openxmlformats.org/officeDocument/2006/relationships" xmlns:m="http://schemas.openxmlformats.org/officeDocument/2006/math" xmlns:v="urn:schemas-microsoft-com:vml" xmlns:wp14="http://schemas.microsoft.com/office/word/2010/wordprocessingDrawing" xmlns:wp="http://schemas.openxmlformats.org/drawingml/2006/wordprocessingDrawing" xmlns:w10="urn:schemas-microsoft-com:office:word" xmlns:w="http://schemas.openxmlformats.org/wordprocessingml/2006/main" xmlns:w14="http://schemas.microsoft.com/office/word/2010/wordml" xmlns:w15="http://schemas.microsoft.com/office/word/2012/wordml" xmlns:w16cex="http://schemas.microsoft.com/office/word/2018/wordml/cex" xmlns:w16cid="http://schemas.microsoft.com/office/word/2016/wordml/cid" xmlns:w16="http://schemas.microsoft.com/office/word/2018/wordml" xmlns:w16se="http://schemas.microsoft.com/office/word/2015/wordml/symex" xmlns:wpg="http://schemas.microsoft.com/office/word/2010/wordprocessingGroup" xmlns:wpi="http://schemas.microsoft.com/office/word/2010/wordprocessingInk" xmlns:wne="http://schemas.microsoft.com/office/word/2006/wordml" xmlns:wps="http://schemas.microsoft.com/office/word/2010/wordprocessingShape" mc:Ignorable="w14 w15 w16se w16cid w16 w16cex wp14">
+<w:comments xmlns:wpc="http://schemas.microsoft.com/office/word/2010/wordprocessingCanvas" xmlns:cx="http://schemas.microsoft.com/office/drawing/2014/chartex" xmlns:cx1="http://schemas.microsoft.com/office/drawing/2015/9/8/chartex" xmlns:cx2="http://schemas.microsoft.com/office/drawing/2015/10/21/chartex" xmlns:cx3="http://schemas.microsoft.com/office/drawing/2016/5/9/chartex" xmlns:cx4="http://schemas.microsoft.com/office/drawing/2016/5/10/chartex" xmlns:cx5="http://schemas.microsoft.com/office/drawing/2016/5/11/chartex" xmlns:cx6="http://schemas.microsoft.com/office/drawing/2016/5/12/chartex" xmlns:cx7="http://schemas.microsoft.com/office/drawing/2016/5/13/chartex" xmlns:cx8="http://schemas.microsoft.com/office/drawing/2016/5/14/chartex" xmlns:mc="http://schemas.openxmlformats.org/markup-compatibility/2006" xmlns:aink="http://schemas.microsoft.com/office/drawing/2016/ink" xmlns:am3d="http://schemas.microsoft.com/office/drawing/2017/model3d" xmlns:o="urn:schemas-microsoft-com:office:office" xmlns:r="http://schemas.openxmlformats.org/officeDocument/2006/relationships" xmlns:m="http://schemas.openxmlformats.org/officeDocument/2006/math" xmlns:v="urn:schemas-microsoft-com:vml" xmlns:wp14="http://schemas.microsoft.com/office/word/2010/wordprocessingDrawing" xmlns:wp="http://schemas.openxmlformats.org/drawingml/2006/wordprocessingDrawing" xmlns:w10="urn:schemas-microsoft-com:office:word" xmlns:w="http://schemas.openxmlformats.org/wordprocessingml/2006/main" xmlns:w14="http://schemas.microsoft.com/office/word/2010/wordml" xmlns:w15="http://schemas.microsoft.com/office/word/2012/wordml" xmlns:w16cid="http://schemas.microsoft.com/office/word/2016/wordml/cid" xmlns:w16se="http://schemas.microsoft.com/office/word/2015/wordml/symex" xmlns:wpg="http://schemas.microsoft.com/office/word/2010/wordprocessingGroup" xmlns:wpi="http://schemas.microsoft.com/office/word/2010/wordprocessingInk" xmlns:wne="http://schemas.microsoft.com/office/word/2006/wordml" xmlns:wps="http://schemas.microsoft.com/office/word/2010/wordprocessingShape" mc:Ignorable="w14 w15 w16se w16cid wp14">
   <w:comment w:id="8" w:author="Tone Southerland" w:date="2020-12-14T09:42:00Z" w:initials="TS">
     <w:p>
       <w:pPr>
@@ -5987,19 +5852,19 @@
 </file>
 
 <file path=word/commentsExtended.xml><?xml version="1.0" encoding="utf-8"?>
-<w15:commentsEx xmlns:wpc="http://schemas.microsoft.com/office/word/2010/wordprocessingCanvas" xmlns:cx="http://schemas.microsoft.com/office/drawing/2014/chartex" xmlns:cx1="http://schemas.microsoft.com/office/drawing/2015/9/8/chartex" xmlns:cx2="http://schemas.microsoft.com/office/drawing/2015/10/21/chartex" xmlns:cx3="http://schemas.microsoft.com/office/drawing/2016/5/9/chartex" xmlns:cx4="http://schemas.microsoft.com/office/drawing/2016/5/10/chartex" xmlns:cx5="http://schemas.microsoft.com/office/drawing/2016/5/11/chartex" xmlns:cx6="http://schemas.microsoft.com/office/drawing/2016/5/12/chartex" xmlns:cx7="http://schemas.microsoft.com/office/drawing/2016/5/13/chartex" xmlns:cx8="http://schemas.microsoft.com/office/drawing/2016/5/14/chartex" xmlns:mc="http://schemas.openxmlformats.org/markup-compatibility/2006" xmlns:aink="http://schemas.microsoft.com/office/drawing/2016/ink" xmlns:am3d="http://schemas.microsoft.com/office/drawing/2017/model3d" xmlns:o="urn:schemas-microsoft-com:office:office" xmlns:r="http://schemas.openxmlformats.org/officeDocument/2006/relationships" xmlns:m="http://schemas.openxmlformats.org/officeDocument/2006/math" xmlns:v="urn:schemas-microsoft-com:vml" xmlns:wp14="http://schemas.microsoft.com/office/word/2010/wordprocessingDrawing" xmlns:wp="http://schemas.openxmlformats.org/drawingml/2006/wordprocessingDrawing" xmlns:w10="urn:schemas-microsoft-com:office:word" xmlns:w="http://schemas.openxmlformats.org/wordprocessingml/2006/main" xmlns:w14="http://schemas.microsoft.com/office/word/2010/wordml" xmlns:w15="http://schemas.microsoft.com/office/word/2012/wordml" xmlns:w16cex="http://schemas.microsoft.com/office/word/2018/wordml/cex" xmlns:w16cid="http://schemas.microsoft.com/office/word/2016/wordml/cid" xmlns:w16="http://schemas.microsoft.com/office/word/2018/wordml" xmlns:w16se="http://schemas.microsoft.com/office/word/2015/wordml/symex" xmlns:wpg="http://schemas.microsoft.com/office/word/2010/wordprocessingGroup" xmlns:wpi="http://schemas.microsoft.com/office/word/2010/wordprocessingInk" xmlns:wne="http://schemas.microsoft.com/office/word/2006/wordml" xmlns:wps="http://schemas.microsoft.com/office/word/2010/wordprocessingShape" mc:Ignorable="w14 w15 w16se w16cid w16 w16cex wp14">
+<w15:commentsEx xmlns:wpc="http://schemas.microsoft.com/office/word/2010/wordprocessingCanvas" xmlns:cx="http://schemas.microsoft.com/office/drawing/2014/chartex" xmlns:cx1="http://schemas.microsoft.com/office/drawing/2015/9/8/chartex" xmlns:cx2="http://schemas.microsoft.com/office/drawing/2015/10/21/chartex" xmlns:cx3="http://schemas.microsoft.com/office/drawing/2016/5/9/chartex" xmlns:cx4="http://schemas.microsoft.com/office/drawing/2016/5/10/chartex" xmlns:cx5="http://schemas.microsoft.com/office/drawing/2016/5/11/chartex" xmlns:cx6="http://schemas.microsoft.com/office/drawing/2016/5/12/chartex" xmlns:cx7="http://schemas.microsoft.com/office/drawing/2016/5/13/chartex" xmlns:cx8="http://schemas.microsoft.com/office/drawing/2016/5/14/chartex" xmlns:mc="http://schemas.openxmlformats.org/markup-compatibility/2006" xmlns:aink="http://schemas.microsoft.com/office/drawing/2016/ink" xmlns:am3d="http://schemas.microsoft.com/office/drawing/2017/model3d" xmlns:o="urn:schemas-microsoft-com:office:office" xmlns:r="http://schemas.openxmlformats.org/officeDocument/2006/relationships" xmlns:m="http://schemas.openxmlformats.org/officeDocument/2006/math" xmlns:v="urn:schemas-microsoft-com:vml" xmlns:wp14="http://schemas.microsoft.com/office/word/2010/wordprocessingDrawing" xmlns:wp="http://schemas.openxmlformats.org/drawingml/2006/wordprocessingDrawing" xmlns:w10="urn:schemas-microsoft-com:office:word" xmlns:w="http://schemas.openxmlformats.org/wordprocessingml/2006/main" xmlns:w14="http://schemas.microsoft.com/office/word/2010/wordml" xmlns:w15="http://schemas.microsoft.com/office/word/2012/wordml" xmlns:w16cid="http://schemas.microsoft.com/office/word/2016/wordml/cid" xmlns:w16se="http://schemas.microsoft.com/office/word/2015/wordml/symex" xmlns:wpg="http://schemas.microsoft.com/office/word/2010/wordprocessingGroup" xmlns:wpi="http://schemas.microsoft.com/office/word/2010/wordprocessingInk" xmlns:wne="http://schemas.microsoft.com/office/word/2006/wordml" xmlns:wps="http://schemas.microsoft.com/office/word/2010/wordprocessingShape" mc:Ignorable="w14 w15 w16se w16cid wp14">
   <w15:commentEx w15:paraId="57811BEE" w15:done="0"/>
 </w15:commentsEx>
 </file>
 
 <file path=word/commentsIds.xml><?xml version="1.0" encoding="utf-8"?>
-<w16cid:commentsIds xmlns:wpc="http://schemas.microsoft.com/office/word/2010/wordprocessingCanvas" xmlns:cx="http://schemas.microsoft.com/office/drawing/2014/chartex" xmlns:cx1="http://schemas.microsoft.com/office/drawing/2015/9/8/chartex" xmlns:cx2="http://schemas.microsoft.com/office/drawing/2015/10/21/chartex" xmlns:cx3="http://schemas.microsoft.com/office/drawing/2016/5/9/chartex" xmlns:cx4="http://schemas.microsoft.com/office/drawing/2016/5/10/chartex" xmlns:cx5="http://schemas.microsoft.com/office/drawing/2016/5/11/chartex" xmlns:cx6="http://schemas.microsoft.com/office/drawing/2016/5/12/chartex" xmlns:cx7="http://schemas.microsoft.com/office/drawing/2016/5/13/chartex" xmlns:cx8="http://schemas.microsoft.com/office/drawing/2016/5/14/chartex" xmlns:mc="http://schemas.openxmlformats.org/markup-compatibility/2006" xmlns:aink="http://schemas.microsoft.com/office/drawing/2016/ink" xmlns:am3d="http://schemas.microsoft.com/office/drawing/2017/model3d" xmlns:o="urn:schemas-microsoft-com:office:office" xmlns:r="http://schemas.openxmlformats.org/officeDocument/2006/relationships" xmlns:m="http://schemas.openxmlformats.org/officeDocument/2006/math" xmlns:v="urn:schemas-microsoft-com:vml" xmlns:wp14="http://schemas.microsoft.com/office/word/2010/wordprocessingDrawing" xmlns:wp="http://schemas.openxmlformats.org/drawingml/2006/wordprocessingDrawing" xmlns:w10="urn:schemas-microsoft-com:office:word" xmlns:w="http://schemas.openxmlformats.org/wordprocessingml/2006/main" xmlns:w14="http://schemas.microsoft.com/office/word/2010/wordml" xmlns:w15="http://schemas.microsoft.com/office/word/2012/wordml" xmlns:w16cex="http://schemas.microsoft.com/office/word/2018/wordml/cex" xmlns:w16cid="http://schemas.microsoft.com/office/word/2016/wordml/cid" xmlns:w16="http://schemas.microsoft.com/office/word/2018/wordml" xmlns:w16se="http://schemas.microsoft.com/office/word/2015/wordml/symex" xmlns:wpg="http://schemas.microsoft.com/office/word/2010/wordprocessingGroup" xmlns:wpi="http://schemas.microsoft.com/office/word/2010/wordprocessingInk" xmlns:wne="http://schemas.microsoft.com/office/word/2006/wordml" xmlns:wps="http://schemas.microsoft.com/office/word/2010/wordprocessingShape" mc:Ignorable="w14 w15 w16se w16cid w16 w16cex wp14">
+<w16cid:commentsIds xmlns:wpc="http://schemas.microsoft.com/office/word/2010/wordprocessingCanvas" xmlns:cx="http://schemas.microsoft.com/office/drawing/2014/chartex" xmlns:cx1="http://schemas.microsoft.com/office/drawing/2015/9/8/chartex" xmlns:cx2="http://schemas.microsoft.com/office/drawing/2015/10/21/chartex" xmlns:cx3="http://schemas.microsoft.com/office/drawing/2016/5/9/chartex" xmlns:cx4="http://schemas.microsoft.com/office/drawing/2016/5/10/chartex" xmlns:cx5="http://schemas.microsoft.com/office/drawing/2016/5/11/chartex" xmlns:cx6="http://schemas.microsoft.com/office/drawing/2016/5/12/chartex" xmlns:cx7="http://schemas.microsoft.com/office/drawing/2016/5/13/chartex" xmlns:cx8="http://schemas.microsoft.com/office/drawing/2016/5/14/chartex" xmlns:mc="http://schemas.openxmlformats.org/markup-compatibility/2006" xmlns:aink="http://schemas.microsoft.com/office/drawing/2016/ink" xmlns:am3d="http://schemas.microsoft.com/office/drawing/2017/model3d" xmlns:o="urn:schemas-microsoft-com:office:office" xmlns:r="http://schemas.openxmlformats.org/officeDocument/2006/relationships" xmlns:m="http://schemas.openxmlformats.org/officeDocument/2006/math" xmlns:v="urn:schemas-microsoft-com:vml" xmlns:wp14="http://schemas.microsoft.com/office/word/2010/wordprocessingDrawing" xmlns:wp="http://schemas.openxmlformats.org/drawingml/2006/wordprocessingDrawing" xmlns:w10="urn:schemas-microsoft-com:office:word" xmlns:w="http://schemas.openxmlformats.org/wordprocessingml/2006/main" xmlns:w14="http://schemas.microsoft.com/office/word/2010/wordml" xmlns:w15="http://schemas.microsoft.com/office/word/2012/wordml" xmlns:w16cid="http://schemas.microsoft.com/office/word/2016/wordml/cid" xmlns:w16se="http://schemas.microsoft.com/office/word/2015/wordml/symex" xmlns:wpg="http://schemas.microsoft.com/office/word/2010/wordprocessingGroup" xmlns:wpi="http://schemas.microsoft.com/office/word/2010/wordprocessingInk" xmlns:wne="http://schemas.microsoft.com/office/word/2006/wordml" xmlns:wps="http://schemas.microsoft.com/office/word/2010/wordprocessingShape" mc:Ignorable="w14 w15 w16se w16cid wp14">
   <w16cid:commentId w16cid:paraId="57811BEE" w16cid:durableId="2381B206"/>
 </w16cid:commentsIds>
 </file>
 
 <file path=word/endnotes.xml><?xml version="1.0" encoding="utf-8"?>
-<w:endnotes xmlns:wpc="http://schemas.microsoft.com/office/word/2010/wordprocessingCanvas" xmlns:cx="http://schemas.microsoft.com/office/drawing/2014/chartex" xmlns:cx1="http://schemas.microsoft.com/office/drawing/2015/9/8/chartex" xmlns:cx2="http://schemas.microsoft.com/office/drawing/2015/10/21/chartex" xmlns:cx3="http://schemas.microsoft.com/office/drawing/2016/5/9/chartex" xmlns:cx4="http://schemas.microsoft.com/office/drawing/2016/5/10/chartex" xmlns:cx5="http://schemas.microsoft.com/office/drawing/2016/5/11/chartex" xmlns:cx6="http://schemas.microsoft.com/office/drawing/2016/5/12/chartex" xmlns:cx7="http://schemas.microsoft.com/office/drawing/2016/5/13/chartex" xmlns:cx8="http://schemas.microsoft.com/office/drawing/2016/5/14/chartex" xmlns:mc="http://schemas.openxmlformats.org/markup-compatibility/2006" xmlns:aink="http://schemas.microsoft.com/office/drawing/2016/ink" xmlns:am3d="http://schemas.microsoft.com/office/drawing/2017/model3d" xmlns:o="urn:schemas-microsoft-com:office:office" xmlns:r="http://schemas.openxmlformats.org/officeDocument/2006/relationships" xmlns:m="http://schemas.openxmlformats.org/officeDocument/2006/math" xmlns:v="urn:schemas-microsoft-com:vml" xmlns:wp14="http://schemas.microsoft.com/office/word/2010/wordprocessingDrawing" xmlns:wp="http://schemas.openxmlformats.org/drawingml/2006/wordprocessingDrawing" xmlns:w10="urn:schemas-microsoft-com:office:word" xmlns:w="http://schemas.openxmlformats.org/wordprocessingml/2006/main" xmlns:w14="http://schemas.microsoft.com/office/word/2010/wordml" xmlns:w15="http://schemas.microsoft.com/office/word/2012/wordml" xmlns:w16cex="http://schemas.microsoft.com/office/word/2018/wordml/cex" xmlns:w16cid="http://schemas.microsoft.com/office/word/2016/wordml/cid" xmlns:w16="http://schemas.microsoft.com/office/word/2018/wordml" xmlns:w16se="http://schemas.microsoft.com/office/word/2015/wordml/symex" xmlns:wpg="http://schemas.microsoft.com/office/word/2010/wordprocessingGroup" xmlns:wpi="http://schemas.microsoft.com/office/word/2010/wordprocessingInk" xmlns:wne="http://schemas.microsoft.com/office/word/2006/wordml" xmlns:wps="http://schemas.microsoft.com/office/word/2010/wordprocessingShape" mc:Ignorable="w14 w15 w16se w16cid w16 w16cex wp14">
+<w:endnotes xmlns:wpc="http://schemas.microsoft.com/office/word/2010/wordprocessingCanvas" xmlns:cx="http://schemas.microsoft.com/office/drawing/2014/chartex" xmlns:cx1="http://schemas.microsoft.com/office/drawing/2015/9/8/chartex" xmlns:cx2="http://schemas.microsoft.com/office/drawing/2015/10/21/chartex" xmlns:cx3="http://schemas.microsoft.com/office/drawing/2016/5/9/chartex" xmlns:cx4="http://schemas.microsoft.com/office/drawing/2016/5/10/chartex" xmlns:cx5="http://schemas.microsoft.com/office/drawing/2016/5/11/chartex" xmlns:cx6="http://schemas.microsoft.com/office/drawing/2016/5/12/chartex" xmlns:cx7="http://schemas.microsoft.com/office/drawing/2016/5/13/chartex" xmlns:cx8="http://schemas.microsoft.com/office/drawing/2016/5/14/chartex" xmlns:mc="http://schemas.openxmlformats.org/markup-compatibility/2006" xmlns:aink="http://schemas.microsoft.com/office/drawing/2016/ink" xmlns:am3d="http://schemas.microsoft.com/office/drawing/2017/model3d" xmlns:o="urn:schemas-microsoft-com:office:office" xmlns:r="http://schemas.openxmlformats.org/officeDocument/2006/relationships" xmlns:m="http://schemas.openxmlformats.org/officeDocument/2006/math" xmlns:v="urn:schemas-microsoft-com:vml" xmlns:wp14="http://schemas.microsoft.com/office/word/2010/wordprocessingDrawing" xmlns:wp="http://schemas.openxmlformats.org/drawingml/2006/wordprocessingDrawing" xmlns:w10="urn:schemas-microsoft-com:office:word" xmlns:w="http://schemas.openxmlformats.org/wordprocessingml/2006/main" xmlns:w14="http://schemas.microsoft.com/office/word/2010/wordml" xmlns:w15="http://schemas.microsoft.com/office/word/2012/wordml" xmlns:w16cid="http://schemas.microsoft.com/office/word/2016/wordml/cid" xmlns:w16se="http://schemas.microsoft.com/office/word/2015/wordml/symex" xmlns:wpg="http://schemas.microsoft.com/office/word/2010/wordprocessingGroup" xmlns:wpi="http://schemas.microsoft.com/office/word/2010/wordprocessingInk" xmlns:wne="http://schemas.microsoft.com/office/word/2006/wordml" xmlns:wps="http://schemas.microsoft.com/office/word/2010/wordprocessingShape" mc:Ignorable="w14 w15 w16se w16cid wp14">
   <w:endnote w:type="separator" w:id="-1">
     <w:p>
       <w:r>
@@ -6018,7 +5883,7 @@
 </file>
 
 <file path=word/footer1.xml><?xml version="1.0" encoding="utf-8"?>
-<w:ftr xmlns:wpc="http://schemas.microsoft.com/office/word/2010/wordprocessingCanvas" xmlns:cx="http://schemas.microsoft.com/office/drawing/2014/chartex" xmlns:cx1="http://schemas.microsoft.com/office/drawing/2015/9/8/chartex" xmlns:cx2="http://schemas.microsoft.com/office/drawing/2015/10/21/chartex" xmlns:cx3="http://schemas.microsoft.com/office/drawing/2016/5/9/chartex" xmlns:cx4="http://schemas.microsoft.com/office/drawing/2016/5/10/chartex" xmlns:cx5="http://schemas.microsoft.com/office/drawing/2016/5/11/chartex" xmlns:cx6="http://schemas.microsoft.com/office/drawing/2016/5/12/chartex" xmlns:cx7="http://schemas.microsoft.com/office/drawing/2016/5/13/chartex" xmlns:cx8="http://schemas.microsoft.com/office/drawing/2016/5/14/chartex" xmlns:mc="http://schemas.openxmlformats.org/markup-compatibility/2006" xmlns:aink="http://schemas.microsoft.com/office/drawing/2016/ink" xmlns:am3d="http://schemas.microsoft.com/office/drawing/2017/model3d" xmlns:o="urn:schemas-microsoft-com:office:office" xmlns:r="http://schemas.openxmlformats.org/officeDocument/2006/relationships" xmlns:m="http://schemas.openxmlformats.org/officeDocument/2006/math" xmlns:v="urn:schemas-microsoft-com:vml" xmlns:wp14="http://schemas.microsoft.com/office/word/2010/wordprocessingDrawing" xmlns:wp="http://schemas.openxmlformats.org/drawingml/2006/wordprocessingDrawing" xmlns:w10="urn:schemas-microsoft-com:office:word" xmlns:w="http://schemas.openxmlformats.org/wordprocessingml/2006/main" xmlns:w14="http://schemas.microsoft.com/office/word/2010/wordml" xmlns:w15="http://schemas.microsoft.com/office/word/2012/wordml" xmlns:w16cex="http://schemas.microsoft.com/office/word/2018/wordml/cex" xmlns:w16cid="http://schemas.microsoft.com/office/word/2016/wordml/cid" xmlns:w16="http://schemas.microsoft.com/office/word/2018/wordml" xmlns:w16se="http://schemas.microsoft.com/office/word/2015/wordml/symex" xmlns:wpg="http://schemas.microsoft.com/office/word/2010/wordprocessingGroup" xmlns:wpi="http://schemas.microsoft.com/office/word/2010/wordprocessingInk" xmlns:wne="http://schemas.microsoft.com/office/word/2006/wordml" xmlns:wps="http://schemas.microsoft.com/office/word/2010/wordprocessingShape" mc:Ignorable="w14 w15 w16se w16cid w16 w16cex wp14">
+<w:ftr xmlns:wpc="http://schemas.microsoft.com/office/word/2010/wordprocessingCanvas" xmlns:cx="http://schemas.microsoft.com/office/drawing/2014/chartex" xmlns:cx1="http://schemas.microsoft.com/office/drawing/2015/9/8/chartex" xmlns:cx2="http://schemas.microsoft.com/office/drawing/2015/10/21/chartex" xmlns:cx3="http://schemas.microsoft.com/office/drawing/2016/5/9/chartex" xmlns:cx4="http://schemas.microsoft.com/office/drawing/2016/5/10/chartex" xmlns:cx5="http://schemas.microsoft.com/office/drawing/2016/5/11/chartex" xmlns:cx6="http://schemas.microsoft.com/office/drawing/2016/5/12/chartex" xmlns:cx7="http://schemas.microsoft.com/office/drawing/2016/5/13/chartex" xmlns:cx8="http://schemas.microsoft.com/office/drawing/2016/5/14/chartex" xmlns:mc="http://schemas.openxmlformats.org/markup-compatibility/2006" xmlns:aink="http://schemas.microsoft.com/office/drawing/2016/ink" xmlns:am3d="http://schemas.microsoft.com/office/drawing/2017/model3d" xmlns:o="urn:schemas-microsoft-com:office:office" xmlns:r="http://schemas.openxmlformats.org/officeDocument/2006/relationships" xmlns:m="http://schemas.openxmlformats.org/officeDocument/2006/math" xmlns:v="urn:schemas-microsoft-com:vml" xmlns:wp14="http://schemas.microsoft.com/office/word/2010/wordprocessingDrawing" xmlns:wp="http://schemas.openxmlformats.org/drawingml/2006/wordprocessingDrawing" xmlns:w10="urn:schemas-microsoft-com:office:word" xmlns:w="http://schemas.openxmlformats.org/wordprocessingml/2006/main" xmlns:w14="http://schemas.microsoft.com/office/word/2010/wordml" xmlns:w15="http://schemas.microsoft.com/office/word/2012/wordml" xmlns:w16cid="http://schemas.microsoft.com/office/word/2016/wordml/cid" xmlns:w16se="http://schemas.microsoft.com/office/word/2015/wordml/symex" xmlns:wpg="http://schemas.microsoft.com/office/word/2010/wordprocessingGroup" xmlns:wpi="http://schemas.microsoft.com/office/word/2010/wordprocessingInk" xmlns:wne="http://schemas.microsoft.com/office/word/2006/wordml" xmlns:wps="http://schemas.microsoft.com/office/word/2010/wordprocessingShape" mc:Ignorable="w14 w15 w16se w16cid wp14">
   <w:p>
     <w:pPr>
       <w:pBdr>
@@ -6041,7 +5906,7 @@
 </file>
 
 <file path=word/footer2.xml><?xml version="1.0" encoding="utf-8"?>
-<w:ftr xmlns:wpc="http://schemas.microsoft.com/office/word/2010/wordprocessingCanvas" xmlns:cx="http://schemas.microsoft.com/office/drawing/2014/chartex" xmlns:cx1="http://schemas.microsoft.com/office/drawing/2015/9/8/chartex" xmlns:cx2="http://schemas.microsoft.com/office/drawing/2015/10/21/chartex" xmlns:cx3="http://schemas.microsoft.com/office/drawing/2016/5/9/chartex" xmlns:cx4="http://schemas.microsoft.com/office/drawing/2016/5/10/chartex" xmlns:cx5="http://schemas.microsoft.com/office/drawing/2016/5/11/chartex" xmlns:cx6="http://schemas.microsoft.com/office/drawing/2016/5/12/chartex" xmlns:cx7="http://schemas.microsoft.com/office/drawing/2016/5/13/chartex" xmlns:cx8="http://schemas.microsoft.com/office/drawing/2016/5/14/chartex" xmlns:mc="http://schemas.openxmlformats.org/markup-compatibility/2006" xmlns:aink="http://schemas.microsoft.com/office/drawing/2016/ink" xmlns:am3d="http://schemas.microsoft.com/office/drawing/2017/model3d" xmlns:o="urn:schemas-microsoft-com:office:office" xmlns:r="http://schemas.openxmlformats.org/officeDocument/2006/relationships" xmlns:m="http://schemas.openxmlformats.org/officeDocument/2006/math" xmlns:v="urn:schemas-microsoft-com:vml" xmlns:wp14="http://schemas.microsoft.com/office/word/2010/wordprocessingDrawing" xmlns:wp="http://schemas.openxmlformats.org/drawingml/2006/wordprocessingDrawing" xmlns:w10="urn:schemas-microsoft-com:office:word" xmlns:w="http://schemas.openxmlformats.org/wordprocessingml/2006/main" xmlns:w14="http://schemas.microsoft.com/office/word/2010/wordml" xmlns:w15="http://schemas.microsoft.com/office/word/2012/wordml" xmlns:w16cex="http://schemas.microsoft.com/office/word/2018/wordml/cex" xmlns:w16cid="http://schemas.microsoft.com/office/word/2016/wordml/cid" xmlns:w16="http://schemas.microsoft.com/office/word/2018/wordml" xmlns:w16se="http://schemas.microsoft.com/office/word/2015/wordml/symex" xmlns:wpg="http://schemas.microsoft.com/office/word/2010/wordprocessingGroup" xmlns:wpi="http://schemas.microsoft.com/office/word/2010/wordprocessingInk" xmlns:wne="http://schemas.microsoft.com/office/word/2006/wordml" xmlns:wps="http://schemas.microsoft.com/office/word/2010/wordprocessingShape" mc:Ignorable="w14 w15 w16se w16cid w16 w16cex wp14">
+<w:ftr xmlns:wpc="http://schemas.microsoft.com/office/word/2010/wordprocessingCanvas" xmlns:cx="http://schemas.microsoft.com/office/drawing/2014/chartex" xmlns:cx1="http://schemas.microsoft.com/office/drawing/2015/9/8/chartex" xmlns:cx2="http://schemas.microsoft.com/office/drawing/2015/10/21/chartex" xmlns:cx3="http://schemas.microsoft.com/office/drawing/2016/5/9/chartex" xmlns:cx4="http://schemas.microsoft.com/office/drawing/2016/5/10/chartex" xmlns:cx5="http://schemas.microsoft.com/office/drawing/2016/5/11/chartex" xmlns:cx6="http://schemas.microsoft.com/office/drawing/2016/5/12/chartex" xmlns:cx7="http://schemas.microsoft.com/office/drawing/2016/5/13/chartex" xmlns:cx8="http://schemas.microsoft.com/office/drawing/2016/5/14/chartex" xmlns:mc="http://schemas.openxmlformats.org/markup-compatibility/2006" xmlns:aink="http://schemas.microsoft.com/office/drawing/2016/ink" xmlns:am3d="http://schemas.microsoft.com/office/drawing/2017/model3d" xmlns:o="urn:schemas-microsoft-com:office:office" xmlns:r="http://schemas.openxmlformats.org/officeDocument/2006/relationships" xmlns:m="http://schemas.openxmlformats.org/officeDocument/2006/math" xmlns:v="urn:schemas-microsoft-com:vml" xmlns:wp14="http://schemas.microsoft.com/office/word/2010/wordprocessingDrawing" xmlns:wp="http://schemas.openxmlformats.org/drawingml/2006/wordprocessingDrawing" xmlns:w10="urn:schemas-microsoft-com:office:word" xmlns:w="http://schemas.openxmlformats.org/wordprocessingml/2006/main" xmlns:w14="http://schemas.microsoft.com/office/word/2010/wordml" xmlns:w15="http://schemas.microsoft.com/office/word/2012/wordml" xmlns:w16cid="http://schemas.microsoft.com/office/word/2016/wordml/cid" xmlns:w16se="http://schemas.microsoft.com/office/word/2015/wordml/symex" xmlns:wpg="http://schemas.microsoft.com/office/word/2010/wordprocessingGroup" xmlns:wpi="http://schemas.microsoft.com/office/word/2010/wordprocessingInk" xmlns:wne="http://schemas.microsoft.com/office/word/2006/wordml" xmlns:wps="http://schemas.microsoft.com/office/word/2010/wordprocessingShape" mc:Ignorable="w14 w15 w16se w16cid wp14">
   <w:p>
     <w:pPr>
       <w:pBdr>
@@ -6064,7 +5929,7 @@
 </file>
 
 <file path=word/footer3.xml><?xml version="1.0" encoding="utf-8"?>
-<w:ftr xmlns:wpc="http://schemas.microsoft.com/office/word/2010/wordprocessingCanvas" xmlns:cx="http://schemas.microsoft.com/office/drawing/2014/chartex" xmlns:cx1="http://schemas.microsoft.com/office/drawing/2015/9/8/chartex" xmlns:cx2="http://schemas.microsoft.com/office/drawing/2015/10/21/chartex" xmlns:cx3="http://schemas.microsoft.com/office/drawing/2016/5/9/chartex" xmlns:cx4="http://schemas.microsoft.com/office/drawing/2016/5/10/chartex" xmlns:cx5="http://schemas.microsoft.com/office/drawing/2016/5/11/chartex" xmlns:cx6="http://schemas.microsoft.com/office/drawing/2016/5/12/chartex" xmlns:cx7="http://schemas.microsoft.com/office/drawing/2016/5/13/chartex" xmlns:cx8="http://schemas.microsoft.com/office/drawing/2016/5/14/chartex" xmlns:mc="http://schemas.openxmlformats.org/markup-compatibility/2006" xmlns:aink="http://schemas.microsoft.com/office/drawing/2016/ink" xmlns:am3d="http://schemas.microsoft.com/office/drawing/2017/model3d" xmlns:o="urn:schemas-microsoft-com:office:office" xmlns:r="http://schemas.openxmlformats.org/officeDocument/2006/relationships" xmlns:m="http://schemas.openxmlformats.org/officeDocument/2006/math" xmlns:v="urn:schemas-microsoft-com:vml" xmlns:wp14="http://schemas.microsoft.com/office/word/2010/wordprocessingDrawing" xmlns:wp="http://schemas.openxmlformats.org/drawingml/2006/wordprocessingDrawing" xmlns:w10="urn:schemas-microsoft-com:office:word" xmlns:w="http://schemas.openxmlformats.org/wordprocessingml/2006/main" xmlns:w14="http://schemas.microsoft.com/office/word/2010/wordml" xmlns:w15="http://schemas.microsoft.com/office/word/2012/wordml" xmlns:w16cex="http://schemas.microsoft.com/office/word/2018/wordml/cex" xmlns:w16cid="http://schemas.microsoft.com/office/word/2016/wordml/cid" xmlns:w16="http://schemas.microsoft.com/office/word/2018/wordml" xmlns:w16se="http://schemas.microsoft.com/office/word/2015/wordml/symex" xmlns:wpg="http://schemas.microsoft.com/office/word/2010/wordprocessingGroup" xmlns:wpi="http://schemas.microsoft.com/office/word/2010/wordprocessingInk" xmlns:wne="http://schemas.microsoft.com/office/word/2006/wordml" xmlns:wps="http://schemas.microsoft.com/office/word/2010/wordprocessingShape" mc:Ignorable="w14 w15 w16se w16cid w16 w16cex wp14">
+<w:ftr xmlns:wpc="http://schemas.microsoft.com/office/word/2010/wordprocessingCanvas" xmlns:cx="http://schemas.microsoft.com/office/drawing/2014/chartex" xmlns:cx1="http://schemas.microsoft.com/office/drawing/2015/9/8/chartex" xmlns:cx2="http://schemas.microsoft.com/office/drawing/2015/10/21/chartex" xmlns:cx3="http://schemas.microsoft.com/office/drawing/2016/5/9/chartex" xmlns:cx4="http://schemas.microsoft.com/office/drawing/2016/5/10/chartex" xmlns:cx5="http://schemas.microsoft.com/office/drawing/2016/5/11/chartex" xmlns:cx6="http://schemas.microsoft.com/office/drawing/2016/5/12/chartex" xmlns:cx7="http://schemas.microsoft.com/office/drawing/2016/5/13/chartex" xmlns:cx8="http://schemas.microsoft.com/office/drawing/2016/5/14/chartex" xmlns:mc="http://schemas.openxmlformats.org/markup-compatibility/2006" xmlns:aink="http://schemas.microsoft.com/office/drawing/2016/ink" xmlns:am3d="http://schemas.microsoft.com/office/drawing/2017/model3d" xmlns:o="urn:schemas-microsoft-com:office:office" xmlns:r="http://schemas.openxmlformats.org/officeDocument/2006/relationships" xmlns:m="http://schemas.openxmlformats.org/officeDocument/2006/math" xmlns:v="urn:schemas-microsoft-com:vml" xmlns:wp14="http://schemas.microsoft.com/office/word/2010/wordprocessingDrawing" xmlns:wp="http://schemas.openxmlformats.org/drawingml/2006/wordprocessingDrawing" xmlns:w10="urn:schemas-microsoft-com:office:word" xmlns:w="http://schemas.openxmlformats.org/wordprocessingml/2006/main" xmlns:w14="http://schemas.microsoft.com/office/word/2010/wordml" xmlns:w15="http://schemas.microsoft.com/office/word/2012/wordml" xmlns:w16cid="http://schemas.microsoft.com/office/word/2016/wordml/cid" xmlns:w16se="http://schemas.microsoft.com/office/word/2015/wordml/symex" xmlns:wpg="http://schemas.microsoft.com/office/word/2010/wordprocessingGroup" xmlns:wpi="http://schemas.microsoft.com/office/word/2010/wordprocessingInk" xmlns:wne="http://schemas.microsoft.com/office/word/2006/wordml" xmlns:wps="http://schemas.microsoft.com/office/word/2010/wordprocessingShape" mc:Ignorable="w14 w15 w16se w16cid wp14">
   <w:p>
     <w:pPr>
       <w:pBdr>
@@ -6087,7 +5952,7 @@
 </file>
 
 <file path=word/footnotes.xml><?xml version="1.0" encoding="utf-8"?>
-<w:footnotes xmlns:wpc="http://schemas.microsoft.com/office/word/2010/wordprocessingCanvas" xmlns:cx="http://schemas.microsoft.com/office/drawing/2014/chartex" xmlns:cx1="http://schemas.microsoft.com/office/drawing/2015/9/8/chartex" xmlns:cx2="http://schemas.microsoft.com/office/drawing/2015/10/21/chartex" xmlns:cx3="http://schemas.microsoft.com/office/drawing/2016/5/9/chartex" xmlns:cx4="http://schemas.microsoft.com/office/drawing/2016/5/10/chartex" xmlns:cx5="http://schemas.microsoft.com/office/drawing/2016/5/11/chartex" xmlns:cx6="http://schemas.microsoft.com/office/drawing/2016/5/12/chartex" xmlns:cx7="http://schemas.microsoft.com/office/drawing/2016/5/13/chartex" xmlns:cx8="http://schemas.microsoft.com/office/drawing/2016/5/14/chartex" xmlns:mc="http://schemas.openxmlformats.org/markup-compatibility/2006" xmlns:aink="http://schemas.microsoft.com/office/drawing/2016/ink" xmlns:am3d="http://schemas.microsoft.com/office/drawing/2017/model3d" xmlns:o="urn:schemas-microsoft-com:office:office" xmlns:r="http://schemas.openxmlformats.org/officeDocument/2006/relationships" xmlns:m="http://schemas.openxmlformats.org/officeDocument/2006/math" xmlns:v="urn:schemas-microsoft-com:vml" xmlns:wp14="http://schemas.microsoft.com/office/word/2010/wordprocessingDrawing" xmlns:wp="http://schemas.openxmlformats.org/drawingml/2006/wordprocessingDrawing" xmlns:w10="urn:schemas-microsoft-com:office:word" xmlns:w="http://schemas.openxmlformats.org/wordprocessingml/2006/main" xmlns:w14="http://schemas.microsoft.com/office/word/2010/wordml" xmlns:w15="http://schemas.microsoft.com/office/word/2012/wordml" xmlns:w16cex="http://schemas.microsoft.com/office/word/2018/wordml/cex" xmlns:w16cid="http://schemas.microsoft.com/office/word/2016/wordml/cid" xmlns:w16="http://schemas.microsoft.com/office/word/2018/wordml" xmlns:w16se="http://schemas.microsoft.com/office/word/2015/wordml/symex" xmlns:wpg="http://schemas.microsoft.com/office/word/2010/wordprocessingGroup" xmlns:wpi="http://schemas.microsoft.com/office/word/2010/wordprocessingInk" xmlns:wne="http://schemas.microsoft.com/office/word/2006/wordml" xmlns:wps="http://schemas.microsoft.com/office/word/2010/wordprocessingShape" mc:Ignorable="w14 w15 w16se w16cid w16 w16cex wp14">
+<w:footnotes xmlns:wpc="http://schemas.microsoft.com/office/word/2010/wordprocessingCanvas" xmlns:cx="http://schemas.microsoft.com/office/drawing/2014/chartex" xmlns:cx1="http://schemas.microsoft.com/office/drawing/2015/9/8/chartex" xmlns:cx2="http://schemas.microsoft.com/office/drawing/2015/10/21/chartex" xmlns:cx3="http://schemas.microsoft.com/office/drawing/2016/5/9/chartex" xmlns:cx4="http://schemas.microsoft.com/office/drawing/2016/5/10/chartex" xmlns:cx5="http://schemas.microsoft.com/office/drawing/2016/5/11/chartex" xmlns:cx6="http://schemas.microsoft.com/office/drawing/2016/5/12/chartex" xmlns:cx7="http://schemas.microsoft.com/office/drawing/2016/5/13/chartex" xmlns:cx8="http://schemas.microsoft.com/office/drawing/2016/5/14/chartex" xmlns:mc="http://schemas.openxmlformats.org/markup-compatibility/2006" xmlns:aink="http://schemas.microsoft.com/office/drawing/2016/ink" xmlns:am3d="http://schemas.microsoft.com/office/drawing/2017/model3d" xmlns:o="urn:schemas-microsoft-com:office:office" xmlns:r="http://schemas.openxmlformats.org/officeDocument/2006/relationships" xmlns:m="http://schemas.openxmlformats.org/officeDocument/2006/math" xmlns:v="urn:schemas-microsoft-com:vml" xmlns:wp14="http://schemas.microsoft.com/office/word/2010/wordprocessingDrawing" xmlns:wp="http://schemas.openxmlformats.org/drawingml/2006/wordprocessingDrawing" xmlns:w10="urn:schemas-microsoft-com:office:word" xmlns:w="http://schemas.openxmlformats.org/wordprocessingml/2006/main" xmlns:w14="http://schemas.microsoft.com/office/word/2010/wordml" xmlns:w15="http://schemas.microsoft.com/office/word/2012/wordml" xmlns:w16cid="http://schemas.microsoft.com/office/word/2016/wordml/cid" xmlns:w16se="http://schemas.microsoft.com/office/word/2015/wordml/symex" xmlns:wpg="http://schemas.microsoft.com/office/word/2010/wordprocessingGroup" xmlns:wpi="http://schemas.microsoft.com/office/word/2010/wordprocessingInk" xmlns:wne="http://schemas.microsoft.com/office/word/2006/wordml" xmlns:wps="http://schemas.microsoft.com/office/word/2010/wordprocessingShape" mc:Ignorable="w14 w15 w16se w16cid wp14">
   <w:footnote w:type="separator" w:id="-1">
     <w:p>
       <w:r>
@@ -6106,7 +5971,7 @@
 </file>
 
 <file path=word/header1.xml><?xml version="1.0" encoding="utf-8"?>
-<w:hdr xmlns:wpc="http://schemas.microsoft.com/office/word/2010/wordprocessingCanvas" xmlns:cx="http://schemas.microsoft.com/office/drawing/2014/chartex" xmlns:cx1="http://schemas.microsoft.com/office/drawing/2015/9/8/chartex" xmlns:cx2="http://schemas.microsoft.com/office/drawing/2015/10/21/chartex" xmlns:cx3="http://schemas.microsoft.com/office/drawing/2016/5/9/chartex" xmlns:cx4="http://schemas.microsoft.com/office/drawing/2016/5/10/chartex" xmlns:cx5="http://schemas.microsoft.com/office/drawing/2016/5/11/chartex" xmlns:cx6="http://schemas.microsoft.com/office/drawing/2016/5/12/chartex" xmlns:cx7="http://schemas.microsoft.com/office/drawing/2016/5/13/chartex" xmlns:cx8="http://schemas.microsoft.com/office/drawing/2016/5/14/chartex" xmlns:mc="http://schemas.openxmlformats.org/markup-compatibility/2006" xmlns:aink="http://schemas.microsoft.com/office/drawing/2016/ink" xmlns:am3d="http://schemas.microsoft.com/office/drawing/2017/model3d" xmlns:o="urn:schemas-microsoft-com:office:office" xmlns:r="http://schemas.openxmlformats.org/officeDocument/2006/relationships" xmlns:m="http://schemas.openxmlformats.org/officeDocument/2006/math" xmlns:v="urn:schemas-microsoft-com:vml" xmlns:wp14="http://schemas.microsoft.com/office/word/2010/wordprocessingDrawing" xmlns:wp="http://schemas.openxmlformats.org/drawingml/2006/wordprocessingDrawing" xmlns:w10="urn:schemas-microsoft-com:office:word" xmlns:w="http://schemas.openxmlformats.org/wordprocessingml/2006/main" xmlns:w14="http://schemas.microsoft.com/office/word/2010/wordml" xmlns:w15="http://schemas.microsoft.com/office/word/2012/wordml" xmlns:w16cex="http://schemas.microsoft.com/office/word/2018/wordml/cex" xmlns:w16cid="http://schemas.microsoft.com/office/word/2016/wordml/cid" xmlns:w16="http://schemas.microsoft.com/office/word/2018/wordml" xmlns:w16se="http://schemas.microsoft.com/office/word/2015/wordml/symex" xmlns:wpg="http://schemas.microsoft.com/office/word/2010/wordprocessingGroup" xmlns:wpi="http://schemas.microsoft.com/office/word/2010/wordprocessingInk" xmlns:wne="http://schemas.microsoft.com/office/word/2006/wordml" xmlns:wps="http://schemas.microsoft.com/office/word/2010/wordprocessingShape" mc:Ignorable="w14 w15 w16se w16cid w16 w16cex wp14">
+<w:hdr xmlns:wpc="http://schemas.microsoft.com/office/word/2010/wordprocessingCanvas" xmlns:cx="http://schemas.microsoft.com/office/drawing/2014/chartex" xmlns:cx1="http://schemas.microsoft.com/office/drawing/2015/9/8/chartex" xmlns:cx2="http://schemas.microsoft.com/office/drawing/2015/10/21/chartex" xmlns:cx3="http://schemas.microsoft.com/office/drawing/2016/5/9/chartex" xmlns:cx4="http://schemas.microsoft.com/office/drawing/2016/5/10/chartex" xmlns:cx5="http://schemas.microsoft.com/office/drawing/2016/5/11/chartex" xmlns:cx6="http://schemas.microsoft.com/office/drawing/2016/5/12/chartex" xmlns:cx7="http://schemas.microsoft.com/office/drawing/2016/5/13/chartex" xmlns:cx8="http://schemas.microsoft.com/office/drawing/2016/5/14/chartex" xmlns:mc="http://schemas.openxmlformats.org/markup-compatibility/2006" xmlns:aink="http://schemas.microsoft.com/office/drawing/2016/ink" xmlns:am3d="http://schemas.microsoft.com/office/drawing/2017/model3d" xmlns:o="urn:schemas-microsoft-com:office:office" xmlns:r="http://schemas.openxmlformats.org/officeDocument/2006/relationships" xmlns:m="http://schemas.openxmlformats.org/officeDocument/2006/math" xmlns:v="urn:schemas-microsoft-com:vml" xmlns:wp14="http://schemas.microsoft.com/office/word/2010/wordprocessingDrawing" xmlns:wp="http://schemas.openxmlformats.org/drawingml/2006/wordprocessingDrawing" xmlns:w10="urn:schemas-microsoft-com:office:word" xmlns:w="http://schemas.openxmlformats.org/wordprocessingml/2006/main" xmlns:w14="http://schemas.microsoft.com/office/word/2010/wordml" xmlns:w15="http://schemas.microsoft.com/office/word/2012/wordml" xmlns:w16cid="http://schemas.microsoft.com/office/word/2016/wordml/cid" xmlns:w16se="http://schemas.microsoft.com/office/word/2015/wordml/symex" xmlns:wpg="http://schemas.microsoft.com/office/word/2010/wordprocessingGroup" xmlns:wpi="http://schemas.microsoft.com/office/word/2010/wordprocessingInk" xmlns:wne="http://schemas.microsoft.com/office/word/2006/wordml" xmlns:wps="http://schemas.microsoft.com/office/word/2010/wordprocessingShape" mc:Ignorable="w14 w15 w16se w16cid wp14">
   <w:p>
     <w:pPr>
       <w:pBdr>
@@ -6129,7 +5994,7 @@
 </file>
 
 <file path=word/header2.xml><?xml version="1.0" encoding="utf-8"?>
-<w:hdr xmlns:wpc="http://schemas.microsoft.com/office/word/2010/wordprocessingCanvas" xmlns:cx="http://schemas.microsoft.com/office/drawing/2014/chartex" xmlns:cx1="http://schemas.microsoft.com/office/drawing/2015/9/8/chartex" xmlns:cx2="http://schemas.microsoft.com/office/drawing/2015/10/21/chartex" xmlns:cx3="http://schemas.microsoft.com/office/drawing/2016/5/9/chartex" xmlns:cx4="http://schemas.microsoft.com/office/drawing/2016/5/10/chartex" xmlns:cx5="http://schemas.microsoft.com/office/drawing/2016/5/11/chartex" xmlns:cx6="http://schemas.microsoft.com/office/drawing/2016/5/12/chartex" xmlns:cx7="http://schemas.microsoft.com/office/drawing/2016/5/13/chartex" xmlns:cx8="http://schemas.microsoft.com/office/drawing/2016/5/14/chartex" xmlns:mc="http://schemas.openxmlformats.org/markup-compatibility/2006" xmlns:aink="http://schemas.microsoft.com/office/drawing/2016/ink" xmlns:am3d="http://schemas.microsoft.com/office/drawing/2017/model3d" xmlns:o="urn:schemas-microsoft-com:office:office" xmlns:r="http://schemas.openxmlformats.org/officeDocument/2006/relationships" xmlns:m="http://schemas.openxmlformats.org/officeDocument/2006/math" xmlns:v="urn:schemas-microsoft-com:vml" xmlns:wp14="http://schemas.microsoft.com/office/word/2010/wordprocessingDrawing" xmlns:wp="http://schemas.openxmlformats.org/drawingml/2006/wordprocessingDrawing" xmlns:w10="urn:schemas-microsoft-com:office:word" xmlns:w="http://schemas.openxmlformats.org/wordprocessingml/2006/main" xmlns:w14="http://schemas.microsoft.com/office/word/2010/wordml" xmlns:w15="http://schemas.microsoft.com/office/word/2012/wordml" xmlns:w16cex="http://schemas.microsoft.com/office/word/2018/wordml/cex" xmlns:w16cid="http://schemas.microsoft.com/office/word/2016/wordml/cid" xmlns:w16="http://schemas.microsoft.com/office/word/2018/wordml" xmlns:w16se="http://schemas.microsoft.com/office/word/2015/wordml/symex" xmlns:wpg="http://schemas.microsoft.com/office/word/2010/wordprocessingGroup" xmlns:wpi="http://schemas.microsoft.com/office/word/2010/wordprocessingInk" xmlns:wne="http://schemas.microsoft.com/office/word/2006/wordml" xmlns:wps="http://schemas.microsoft.com/office/word/2010/wordprocessingShape" mc:Ignorable="w14 w15 w16se w16cid w16 w16cex wp14">
+<w:hdr xmlns:wpc="http://schemas.microsoft.com/office/word/2010/wordprocessingCanvas" xmlns:cx="http://schemas.microsoft.com/office/drawing/2014/chartex" xmlns:cx1="http://schemas.microsoft.com/office/drawing/2015/9/8/chartex" xmlns:cx2="http://schemas.microsoft.com/office/drawing/2015/10/21/chartex" xmlns:cx3="http://schemas.microsoft.com/office/drawing/2016/5/9/chartex" xmlns:cx4="http://schemas.microsoft.com/office/drawing/2016/5/10/chartex" xmlns:cx5="http://schemas.microsoft.com/office/drawing/2016/5/11/chartex" xmlns:cx6="http://schemas.microsoft.com/office/drawing/2016/5/12/chartex" xmlns:cx7="http://schemas.microsoft.com/office/drawing/2016/5/13/chartex" xmlns:cx8="http://schemas.microsoft.com/office/drawing/2016/5/14/chartex" xmlns:mc="http://schemas.openxmlformats.org/markup-compatibility/2006" xmlns:aink="http://schemas.microsoft.com/office/drawing/2016/ink" xmlns:am3d="http://schemas.microsoft.com/office/drawing/2017/model3d" xmlns:o="urn:schemas-microsoft-com:office:office" xmlns:r="http://schemas.openxmlformats.org/officeDocument/2006/relationships" xmlns:m="http://schemas.openxmlformats.org/officeDocument/2006/math" xmlns:v="urn:schemas-microsoft-com:vml" xmlns:wp14="http://schemas.microsoft.com/office/word/2010/wordprocessingDrawing" xmlns:wp="http://schemas.openxmlformats.org/drawingml/2006/wordprocessingDrawing" xmlns:w10="urn:schemas-microsoft-com:office:word" xmlns:w="http://schemas.openxmlformats.org/wordprocessingml/2006/main" xmlns:w14="http://schemas.microsoft.com/office/word/2010/wordml" xmlns:w15="http://schemas.microsoft.com/office/word/2012/wordml" xmlns:w16cid="http://schemas.microsoft.com/office/word/2016/wordml/cid" xmlns:w16se="http://schemas.microsoft.com/office/word/2015/wordml/symex" xmlns:wpg="http://schemas.microsoft.com/office/word/2010/wordprocessingGroup" xmlns:wpi="http://schemas.microsoft.com/office/word/2010/wordprocessingInk" xmlns:wne="http://schemas.microsoft.com/office/word/2006/wordml" xmlns:wps="http://schemas.microsoft.com/office/word/2010/wordprocessingShape" mc:Ignorable="w14 w15 w16se w16cid wp14">
   <w:p>
     <w:pPr>
       <w:pBdr>
@@ -6152,7 +6017,7 @@
 </file>
 
 <file path=word/header3.xml><?xml version="1.0" encoding="utf-8"?>
-<w:hdr xmlns:wpc="http://schemas.microsoft.com/office/word/2010/wordprocessingCanvas" xmlns:cx="http://schemas.microsoft.com/office/drawing/2014/chartex" xmlns:cx1="http://schemas.microsoft.com/office/drawing/2015/9/8/chartex" xmlns:cx2="http://schemas.microsoft.com/office/drawing/2015/10/21/chartex" xmlns:cx3="http://schemas.microsoft.com/office/drawing/2016/5/9/chartex" xmlns:cx4="http://schemas.microsoft.com/office/drawing/2016/5/10/chartex" xmlns:cx5="http://schemas.microsoft.com/office/drawing/2016/5/11/chartex" xmlns:cx6="http://schemas.microsoft.com/office/drawing/2016/5/12/chartex" xmlns:cx7="http://schemas.microsoft.com/office/drawing/2016/5/13/chartex" xmlns:cx8="http://schemas.microsoft.com/office/drawing/2016/5/14/chartex" xmlns:mc="http://schemas.openxmlformats.org/markup-compatibility/2006" xmlns:aink="http://schemas.microsoft.com/office/drawing/2016/ink" xmlns:am3d="http://schemas.microsoft.com/office/drawing/2017/model3d" xmlns:o="urn:schemas-microsoft-com:office:office" xmlns:r="http://schemas.openxmlformats.org/officeDocument/2006/relationships" xmlns:m="http://schemas.openxmlformats.org/officeDocument/2006/math" xmlns:v="urn:schemas-microsoft-com:vml" xmlns:wp14="http://schemas.microsoft.com/office/word/2010/wordprocessingDrawing" xmlns:wp="http://schemas.openxmlformats.org/drawingml/2006/wordprocessingDrawing" xmlns:w10="urn:schemas-microsoft-com:office:word" xmlns:w="http://schemas.openxmlformats.org/wordprocessingml/2006/main" xmlns:w14="http://schemas.microsoft.com/office/word/2010/wordml" xmlns:w15="http://schemas.microsoft.com/office/word/2012/wordml" xmlns:w16cex="http://schemas.microsoft.com/office/word/2018/wordml/cex" xmlns:w16cid="http://schemas.microsoft.com/office/word/2016/wordml/cid" xmlns:w16="http://schemas.microsoft.com/office/word/2018/wordml" xmlns:w16se="http://schemas.microsoft.com/office/word/2015/wordml/symex" xmlns:wpg="http://schemas.microsoft.com/office/word/2010/wordprocessingGroup" xmlns:wpi="http://schemas.microsoft.com/office/word/2010/wordprocessingInk" xmlns:wne="http://schemas.microsoft.com/office/word/2006/wordml" xmlns:wps="http://schemas.microsoft.com/office/word/2010/wordprocessingShape" mc:Ignorable="w14 w15 w16se w16cid w16 w16cex wp14">
+<w:hdr xmlns:wpc="http://schemas.microsoft.com/office/word/2010/wordprocessingCanvas" xmlns:cx="http://schemas.microsoft.com/office/drawing/2014/chartex" xmlns:cx1="http://schemas.microsoft.com/office/drawing/2015/9/8/chartex" xmlns:cx2="http://schemas.microsoft.com/office/drawing/2015/10/21/chartex" xmlns:cx3="http://schemas.microsoft.com/office/drawing/2016/5/9/chartex" xmlns:cx4="http://schemas.microsoft.com/office/drawing/2016/5/10/chartex" xmlns:cx5="http://schemas.microsoft.com/office/drawing/2016/5/11/chartex" xmlns:cx6="http://schemas.microsoft.com/office/drawing/2016/5/12/chartex" xmlns:cx7="http://schemas.microsoft.com/office/drawing/2016/5/13/chartex" xmlns:cx8="http://schemas.microsoft.com/office/drawing/2016/5/14/chartex" xmlns:mc="http://schemas.openxmlformats.org/markup-compatibility/2006" xmlns:aink="http://schemas.microsoft.com/office/drawing/2016/ink" xmlns:am3d="http://schemas.microsoft.com/office/drawing/2017/model3d" xmlns:o="urn:schemas-microsoft-com:office:office" xmlns:r="http://schemas.openxmlformats.org/officeDocument/2006/relationships" xmlns:m="http://schemas.openxmlformats.org/officeDocument/2006/math" xmlns:v="urn:schemas-microsoft-com:vml" xmlns:wp14="http://schemas.microsoft.com/office/word/2010/wordprocessingDrawing" xmlns:wp="http://schemas.openxmlformats.org/drawingml/2006/wordprocessingDrawing" xmlns:w10="urn:schemas-microsoft-com:office:word" xmlns:w="http://schemas.openxmlformats.org/wordprocessingml/2006/main" xmlns:w14="http://schemas.microsoft.com/office/word/2010/wordml" xmlns:w15="http://schemas.microsoft.com/office/word/2012/wordml" xmlns:w16cid="http://schemas.microsoft.com/office/word/2016/wordml/cid" xmlns:w16se="http://schemas.microsoft.com/office/word/2015/wordml/symex" xmlns:wpg="http://schemas.microsoft.com/office/word/2010/wordprocessingGroup" xmlns:wpi="http://schemas.microsoft.com/office/word/2010/wordprocessingInk" xmlns:wne="http://schemas.microsoft.com/office/word/2006/wordml" xmlns:wps="http://schemas.microsoft.com/office/word/2010/wordprocessingShape" mc:Ignorable="w14 w15 w16se w16cid wp14">
   <w:p>
     <w:pPr>
       <w:pBdr>
@@ -6175,7 +6040,7 @@
 </file>
 
 <file path=word/numbering.xml><?xml version="1.0" encoding="utf-8"?>
-<w:numbering xmlns:wpc="http://schemas.microsoft.com/office/word/2010/wordprocessingCanvas" xmlns:cx="http://schemas.microsoft.com/office/drawing/2014/chartex" xmlns:cx1="http://schemas.microsoft.com/office/drawing/2015/9/8/chartex" xmlns:cx2="http://schemas.microsoft.com/office/drawing/2015/10/21/chartex" xmlns:cx3="http://schemas.microsoft.com/office/drawing/2016/5/9/chartex" xmlns:cx4="http://schemas.microsoft.com/office/drawing/2016/5/10/chartex" xmlns:cx5="http://schemas.microsoft.com/office/drawing/2016/5/11/chartex" xmlns:cx6="http://schemas.microsoft.com/office/drawing/2016/5/12/chartex" xmlns:cx7="http://schemas.microsoft.com/office/drawing/2016/5/13/chartex" xmlns:cx8="http://schemas.microsoft.com/office/drawing/2016/5/14/chartex" xmlns:mc="http://schemas.openxmlformats.org/markup-compatibility/2006" xmlns:aink="http://schemas.microsoft.com/office/drawing/2016/ink" xmlns:am3d="http://schemas.microsoft.com/office/drawing/2017/model3d" xmlns:o="urn:schemas-microsoft-com:office:office" xmlns:r="http://schemas.openxmlformats.org/officeDocument/2006/relationships" xmlns:m="http://schemas.openxmlformats.org/officeDocument/2006/math" xmlns:v="urn:schemas-microsoft-com:vml" xmlns:wp14="http://schemas.microsoft.com/office/word/2010/wordprocessingDrawing" xmlns:wp="http://schemas.openxmlformats.org/drawingml/2006/wordprocessingDrawing" xmlns:w10="urn:schemas-microsoft-com:office:word" xmlns:w="http://schemas.openxmlformats.org/wordprocessingml/2006/main" xmlns:w14="http://schemas.microsoft.com/office/word/2010/wordml" xmlns:w15="http://schemas.microsoft.com/office/word/2012/wordml" xmlns:w16cex="http://schemas.microsoft.com/office/word/2018/wordml/cex" xmlns:w16cid="http://schemas.microsoft.com/office/word/2016/wordml/cid" xmlns:w16="http://schemas.microsoft.com/office/word/2018/wordml" xmlns:w16se="http://schemas.microsoft.com/office/word/2015/wordml/symex" xmlns:wpg="http://schemas.microsoft.com/office/word/2010/wordprocessingGroup" xmlns:wpi="http://schemas.microsoft.com/office/word/2010/wordprocessingInk" xmlns:wne="http://schemas.microsoft.com/office/word/2006/wordml" xmlns:wps="http://schemas.microsoft.com/office/word/2010/wordprocessingShape" mc:Ignorable="w14 w15 w16se w16cid w16 w16cex wp14">
+<w:numbering xmlns:wpc="http://schemas.microsoft.com/office/word/2010/wordprocessingCanvas" xmlns:cx="http://schemas.microsoft.com/office/drawing/2014/chartex" xmlns:cx1="http://schemas.microsoft.com/office/drawing/2015/9/8/chartex" xmlns:cx2="http://schemas.microsoft.com/office/drawing/2015/10/21/chartex" xmlns:cx3="http://schemas.microsoft.com/office/drawing/2016/5/9/chartex" xmlns:cx4="http://schemas.microsoft.com/office/drawing/2016/5/10/chartex" xmlns:cx5="http://schemas.microsoft.com/office/drawing/2016/5/11/chartex" xmlns:cx6="http://schemas.microsoft.com/office/drawing/2016/5/12/chartex" xmlns:cx7="http://schemas.microsoft.com/office/drawing/2016/5/13/chartex" xmlns:cx8="http://schemas.microsoft.com/office/drawing/2016/5/14/chartex" xmlns:mc="http://schemas.openxmlformats.org/markup-compatibility/2006" xmlns:aink="http://schemas.microsoft.com/office/drawing/2016/ink" xmlns:am3d="http://schemas.microsoft.com/office/drawing/2017/model3d" xmlns:o="urn:schemas-microsoft-com:office:office" xmlns:r="http://schemas.openxmlformats.org/officeDocument/2006/relationships" xmlns:m="http://schemas.openxmlformats.org/officeDocument/2006/math" xmlns:v="urn:schemas-microsoft-com:vml" xmlns:wp14="http://schemas.microsoft.com/office/word/2010/wordprocessingDrawing" xmlns:wp="http://schemas.openxmlformats.org/drawingml/2006/wordprocessingDrawing" xmlns:w10="urn:schemas-microsoft-com:office:word" xmlns:w="http://schemas.openxmlformats.org/wordprocessingml/2006/main" xmlns:w14="http://schemas.microsoft.com/office/word/2010/wordml" xmlns:w15="http://schemas.microsoft.com/office/word/2012/wordml" xmlns:w16cid="http://schemas.microsoft.com/office/word/2016/wordml/cid" xmlns:w16se="http://schemas.microsoft.com/office/word/2015/wordml/symex" xmlns:wpg="http://schemas.microsoft.com/office/word/2010/wordprocessingGroup" xmlns:wpi="http://schemas.microsoft.com/office/word/2010/wordprocessingInk" xmlns:wne="http://schemas.microsoft.com/office/word/2006/wordml" xmlns:wps="http://schemas.microsoft.com/office/word/2010/wordprocessingShape" mc:Ignorable="w14 w15 w16se w16cid wp14">
   <w:abstractNum w:abstractNumId="0" w15:restartNumberingAfterBreak="0">
     <w:nsid w:val="05FE1B18"/>
     <w:multiLevelType w:val="hybridMultilevel"/>
@@ -7456,7 +7321,7 @@
 </file>
 
 <file path=word/styles.xml><?xml version="1.0" encoding="utf-8"?>
-<w:styles xmlns:mc="http://schemas.openxmlformats.org/markup-compatibility/2006" xmlns:r="http://schemas.openxmlformats.org/officeDocument/2006/relationships" xmlns:w="http://schemas.openxmlformats.org/wordprocessingml/2006/main" xmlns:w14="http://schemas.microsoft.com/office/word/2010/wordml" xmlns:w15="http://schemas.microsoft.com/office/word/2012/wordml" xmlns:w16cex="http://schemas.microsoft.com/office/word/2018/wordml/cex" xmlns:w16cid="http://schemas.microsoft.com/office/word/2016/wordml/cid" xmlns:w16="http://schemas.microsoft.com/office/word/2018/wordml" xmlns:w16se="http://schemas.microsoft.com/office/word/2015/wordml/symex" mc:Ignorable="w14 w15 w16se w16cid w16 w16cex">
+<w:styles xmlns:mc="http://schemas.openxmlformats.org/markup-compatibility/2006" xmlns:r="http://schemas.openxmlformats.org/officeDocument/2006/relationships" xmlns:w="http://schemas.openxmlformats.org/wordprocessingml/2006/main" xmlns:w14="http://schemas.microsoft.com/office/word/2010/wordml" xmlns:w15="http://schemas.microsoft.com/office/word/2012/wordml" xmlns:w16cid="http://schemas.microsoft.com/office/word/2016/wordml/cid" xmlns:w16se="http://schemas.microsoft.com/office/word/2015/wordml/symex" mc:Ignorable="w14 w15 w16se w16cid">
   <w:docDefaults>
     <w:rPrDefault>
       <w:rPr>
@@ -7472,7 +7337,7 @@
       </w:pPr>
     </w:pPrDefault>
   </w:docDefaults>
-  <w:latentStyles w:defLockedState="0" w:defUIPriority="99" w:defSemiHidden="0" w:defUnhideWhenUsed="0" w:defQFormat="0" w:count="376">
+  <w:latentStyles w:defLockedState="0" w:defUIPriority="99" w:defSemiHidden="0" w:defUnhideWhenUsed="0" w:defQFormat="0" w:count="375">
     <w:lsdException w:name="Normal" w:uiPriority="0" w:qFormat="1"/>
     <w:lsdException w:name="heading 1" w:uiPriority="9" w:qFormat="1"/>
     <w:lsdException w:name="heading 2" w:semiHidden="1" w:uiPriority="9" w:unhideWhenUsed="1" w:qFormat="1"/>
@@ -7578,6 +7443,7 @@
     <w:lsdException w:name="HTML Sample" w:semiHidden="1" w:unhideWhenUsed="1"/>
     <w:lsdException w:name="HTML Typewriter" w:semiHidden="1" w:unhideWhenUsed="1"/>
     <w:lsdException w:name="HTML Variable" w:semiHidden="1" w:unhideWhenUsed="1"/>
+    <w:lsdException w:name="Normal Table" w:semiHidden="1" w:unhideWhenUsed="1"/>
     <w:lsdException w:name="annotation subject" w:semiHidden="1" w:unhideWhenUsed="1"/>
     <w:lsdException w:name="No List" w:semiHidden="1" w:unhideWhenUsed="1"/>
     <w:lsdException w:name="Outline List 1" w:semiHidden="1" w:unhideWhenUsed="1"/>
@@ -7624,8 +7490,10 @@
     <w:lsdException w:name="Table Subtle 2" w:semiHidden="1" w:unhideWhenUsed="1"/>
     <w:lsdException w:name="Table Web 1" w:semiHidden="1" w:unhideWhenUsed="1"/>
     <w:lsdException w:name="Table Web 2" w:semiHidden="1" w:unhideWhenUsed="1"/>
+    <w:lsdException w:name="Table Web 3" w:semiHidden="1" w:unhideWhenUsed="1"/>
     <w:lsdException w:name="Balloon Text" w:semiHidden="1" w:unhideWhenUsed="1"/>
     <w:lsdException w:name="Table Grid" w:uiPriority="39"/>
+    <w:lsdException w:name="Table Theme" w:semiHidden="1" w:unhideWhenUsed="1"/>
     <w:lsdException w:name="Placeholder Text" w:semiHidden="1"/>
     <w:lsdException w:name="No Spacing" w:uiPriority="1" w:qFormat="1"/>
     <w:lsdException w:name="Light Shading" w:uiPriority="60"/>
@@ -7845,7 +7713,6 @@
     <w:lsdException w:name="Smart Hyperlink" w:semiHidden="1" w:unhideWhenUsed="1"/>
     <w:lsdException w:name="Hashtag" w:semiHidden="1" w:unhideWhenUsed="1"/>
     <w:lsdException w:name="Unresolved Mention" w:semiHidden="1" w:unhideWhenUsed="1"/>
-    <w:lsdException w:name="Smart Link" w:semiHidden="1" w:unhideWhenUsed="1"/>
   </w:latentStyles>
   <w:style w:type="paragraph" w:default="1" w:styleId="Normal">
     <w:name w:val="Normal"/>

</xml_diff>